<commit_message>
add MCD et dictionnaire de données
</commit_message>
<xml_diff>
--- a/Doc/Mémoire.docx
+++ b/Doc/Mémoire.docx
@@ -113,18 +113,8 @@
           <w:sz w:val="72"/>
           <w:szCs w:val="72"/>
         </w:rPr>
-        <w:t xml:space="preserve">Application </w:t>
-      </w:r>
-      <w:proofErr w:type="spellStart"/>
-      <w:r>
-        <w:rPr>
-          <w:color w:val="002060"/>
-          <w:sz w:val="72"/>
-          <w:szCs w:val="72"/>
-        </w:rPr>
-        <w:t>BlockLumen</w:t>
-      </w:r>
-      <w:proofErr w:type="spellEnd"/>
+        <w:t>Application BlockLumen</w:t>
+      </w:r>
     </w:p>
     <w:p>
       <w:pPr>
@@ -149,21 +139,7 @@
           <w:sz w:val="36"/>
           <w:szCs w:val="36"/>
         </w:rPr>
-        <w:t>P</w:t>
-      </w:r>
-      <w:r>
-        <w:rPr>
-          <w:sz w:val="36"/>
-          <w:szCs w:val="36"/>
-        </w:rPr>
-        <w:t>lateforme de simulation de trading de cryptomonnaies</w:t>
-      </w:r>
-      <w:r>
-        <w:rPr>
-          <w:sz w:val="36"/>
-          <w:szCs w:val="36"/>
-        </w:rPr>
-        <w:t>.</w:t>
+        <w:t>Plateforme de simulation de trading de cryptomonnaies.</w:t>
       </w:r>
     </w:p>
     <w:p>
@@ -222,6 +198,15 @@
     </w:p>
     <w:sdt>
       <w:sdtPr>
+        <w:rPr>
+          <w:rFonts w:asciiTheme="minorHAnsi" w:eastAsiaTheme="minorHAnsi" w:hAnsiTheme="minorHAnsi" w:cstheme="minorBidi"/>
+          <w:color w:val="auto"/>
+          <w:kern w:val="2"/>
+          <w:sz w:val="24"/>
+          <w:szCs w:val="24"/>
+          <w:lang w:eastAsia="en-US"/>
+          <w14:ligatures w14:val="standardContextual"/>
+        </w:rPr>
         <w:id w:val="273986858"/>
         <w:docPartObj>
           <w:docPartGallery w:val="Table of Contents"/>
@@ -230,15 +215,10 @@
       </w:sdtPr>
       <w:sdtEndPr>
         <w:rPr>
-          <w:rFonts w:asciiTheme="minorHAnsi" w:eastAsiaTheme="minorHAnsi" w:hAnsiTheme="minorHAnsi" w:cstheme="minorBidi"/>
           <w:b/>
           <w:bCs/>
-          <w:color w:val="auto"/>
-          <w:kern w:val="2"/>
-          <w:sz w:val="24"/>
-          <w:szCs w:val="24"/>
-          <w:lang w:eastAsia="en-US"/>
-          <w14:ligatures w14:val="standardContextual"/>
+          <w:sz w:val="22"/>
+          <w:szCs w:val="22"/>
         </w:rPr>
       </w:sdtEndPr>
       <w:sdtContent>
@@ -263,15 +243,27 @@
             </w:rPr>
           </w:pPr>
           <w:r>
+            <w:rPr>
+              <w:sz w:val="20"/>
+              <w:szCs w:val="20"/>
+            </w:rPr>
             <w:fldChar w:fldCharType="begin"/>
           </w:r>
           <w:r>
+            <w:rPr>
+              <w:sz w:val="20"/>
+              <w:szCs w:val="20"/>
+            </w:rPr>
             <w:instrText xml:space="preserve"> TOC \o "1-3" \h \z \u </w:instrText>
           </w:r>
           <w:r>
+            <w:rPr>
+              <w:sz w:val="20"/>
+              <w:szCs w:val="20"/>
+            </w:rPr>
             <w:fldChar w:fldCharType="separate"/>
           </w:r>
-          <w:hyperlink w:anchor="_Toc199338776" w:history="1">
+          <w:hyperlink w:anchor="_Toc199704615" w:history="1">
             <w:r>
               <w:rPr>
                 <w:rStyle w:val="Lienhypertexte"/>
@@ -298,7 +290,7 @@
                 <w:noProof/>
                 <w:webHidden/>
               </w:rPr>
-              <w:instrText xml:space="preserve"> PAGEREF _Toc199338776 \h </w:instrText>
+              <w:instrText xml:space="preserve"> PAGEREF _Toc199704615 \h </w:instrText>
             </w:r>
             <w:r>
               <w:rPr>
@@ -333,7 +325,6 @@
           <w:pPr>
             <w:pStyle w:val="TM2"/>
             <w:tabs>
-              <w:tab w:val="left" w:pos="720"/>
               <w:tab w:val="right" w:leader="dot" w:pos="9062"/>
             </w:tabs>
             <w:rPr>
@@ -342,38 +333,23 @@
               <w:lang w:eastAsia="fr-FR"/>
             </w:rPr>
           </w:pPr>
-          <w:hyperlink w:anchor="_Toc199338777" w:history="1">
+          <w:hyperlink w:anchor="_Toc199704616" w:history="1">
             <w:r>
               <w:rPr>
                 <w:rStyle w:val="Lienhypertexte"/>
                 <w:noProof/>
               </w:rPr>
-              <w:t>a.</w:t>
-            </w:r>
-            <w:r>
-              <w:rPr>
-                <w:rFonts w:eastAsiaTheme="minorEastAsia"/>
-                <w:noProof/>
-                <w:lang w:eastAsia="fr-FR"/>
+              <w:t>a. Introduction en français</w:t>
+            </w:r>
+            <w:r>
+              <w:rPr>
+                <w:noProof/>
+                <w:webHidden/>
               </w:rPr>
               <w:tab/>
             </w:r>
             <w:r>
               <w:rPr>
-                <w:rStyle w:val="Lienhypertexte"/>
-                <w:noProof/>
-              </w:rPr>
-              <w:t>Introduction en français</w:t>
-            </w:r>
-            <w:r>
-              <w:rPr>
-                <w:noProof/>
-                <w:webHidden/>
-              </w:rPr>
-              <w:tab/>
-            </w:r>
-            <w:r>
-              <w:rPr>
                 <w:noProof/>
                 <w:webHidden/>
               </w:rPr>
@@ -384,7 +360,7 @@
                 <w:noProof/>
                 <w:webHidden/>
               </w:rPr>
-              <w:instrText xml:space="preserve"> PAGEREF _Toc199338777 \h </w:instrText>
+              <w:instrText xml:space="preserve"> PAGEREF _Toc199704616 \h </w:instrText>
             </w:r>
             <w:r>
               <w:rPr>
@@ -419,7 +395,6 @@
           <w:pPr>
             <w:pStyle w:val="TM2"/>
             <w:tabs>
-              <w:tab w:val="left" w:pos="720"/>
               <w:tab w:val="right" w:leader="dot" w:pos="9062"/>
             </w:tabs>
             <w:rPr>
@@ -428,38 +403,23 @@
               <w:lang w:eastAsia="fr-FR"/>
             </w:rPr>
           </w:pPr>
-          <w:hyperlink w:anchor="_Toc199338778" w:history="1">
+          <w:hyperlink w:anchor="_Toc199704617" w:history="1">
             <w:r>
               <w:rPr>
                 <w:rStyle w:val="Lienhypertexte"/>
                 <w:noProof/>
               </w:rPr>
-              <w:t>b.</w:t>
-            </w:r>
-            <w:r>
-              <w:rPr>
-                <w:rFonts w:eastAsiaTheme="minorEastAsia"/>
-                <w:noProof/>
-                <w:lang w:eastAsia="fr-FR"/>
+              <w:t>b. Introduction et présentation du projet en anglais</w:t>
+            </w:r>
+            <w:r>
+              <w:rPr>
+                <w:noProof/>
+                <w:webHidden/>
               </w:rPr>
               <w:tab/>
             </w:r>
             <w:r>
               <w:rPr>
-                <w:rStyle w:val="Lienhypertexte"/>
-                <w:noProof/>
-              </w:rPr>
-              <w:t>Introduction et présentation du projet en anglais</w:t>
-            </w:r>
-            <w:r>
-              <w:rPr>
-                <w:noProof/>
-                <w:webHidden/>
-              </w:rPr>
-              <w:tab/>
-            </w:r>
-            <w:r>
-              <w:rPr>
                 <w:noProof/>
                 <w:webHidden/>
               </w:rPr>
@@ -470,7 +430,7 @@
                 <w:noProof/>
                 <w:webHidden/>
               </w:rPr>
-              <w:instrText xml:space="preserve"> PAGEREF _Toc199338778 \h </w:instrText>
+              <w:instrText xml:space="preserve"> PAGEREF _Toc199704617 \h </w:instrText>
             </w:r>
             <w:r>
               <w:rPr>
@@ -513,7 +473,7 @@
               <w:lang w:eastAsia="fr-FR"/>
             </w:rPr>
           </w:pPr>
-          <w:hyperlink w:anchor="_Toc199338779" w:history="1">
+          <w:hyperlink w:anchor="_Toc199704618" w:history="1">
             <w:r>
               <w:rPr>
                 <w:rStyle w:val="Lienhypertexte"/>
@@ -540,7 +500,7 @@
                 <w:noProof/>
                 <w:webHidden/>
               </w:rPr>
-              <w:instrText xml:space="preserve"> PAGEREF _Toc199338779 \h </w:instrText>
+              <w:instrText xml:space="preserve"> PAGEREF _Toc199704618 \h </w:instrText>
             </w:r>
             <w:r>
               <w:rPr>
@@ -583,7 +543,7 @@
               <w:lang w:eastAsia="fr-FR"/>
             </w:rPr>
           </w:pPr>
-          <w:hyperlink w:anchor="_Toc199338780" w:history="1">
+          <w:hyperlink w:anchor="_Toc199704619" w:history="1">
             <w:r>
               <w:rPr>
                 <w:rStyle w:val="Lienhypertexte"/>
@@ -610,7 +570,7 @@
                 <w:noProof/>
                 <w:webHidden/>
               </w:rPr>
-              <w:instrText xml:space="preserve"> PAGEREF _Toc199338780 \h </w:instrText>
+              <w:instrText xml:space="preserve"> PAGEREF _Toc199704619 \h </w:instrText>
             </w:r>
             <w:r>
               <w:rPr>
@@ -653,12 +613,11 @@
               <w:lang w:eastAsia="fr-FR"/>
             </w:rPr>
           </w:pPr>
-          <w:hyperlink w:anchor="_Toc199338781" w:history="1">
+          <w:hyperlink w:anchor="_Toc199704620" w:history="1">
             <w:r>
               <w:rPr>
                 <w:rStyle w:val="Lienhypertexte"/>
                 <w:noProof/>
-                <w:lang w:val="en-US"/>
               </w:rPr>
               <w:t>b. Technologies</w:t>
             </w:r>
@@ -681,7 +640,7 @@
                 <w:noProof/>
                 <w:webHidden/>
               </w:rPr>
-              <w:instrText xml:space="preserve"> PAGEREF _Toc199338781 \h </w:instrText>
+              <w:instrText xml:space="preserve"> PAGEREF _Toc199704620 \h </w:instrText>
             </w:r>
             <w:r>
               <w:rPr>
@@ -724,12 +683,11 @@
               <w:lang w:eastAsia="fr-FR"/>
             </w:rPr>
           </w:pPr>
-          <w:hyperlink w:anchor="_Toc199338782" w:history="1">
+          <w:hyperlink w:anchor="_Toc199704621" w:history="1">
             <w:r>
               <w:rPr>
                 <w:rStyle w:val="Lienhypertexte"/>
                 <w:noProof/>
-                <w:lang w:val="en-US"/>
               </w:rPr>
               <w:t>1. Back-end</w:t>
             </w:r>
@@ -752,7 +710,7 @@
                 <w:noProof/>
                 <w:webHidden/>
               </w:rPr>
-              <w:instrText xml:space="preserve"> PAGEREF _Toc199338782 \h </w:instrText>
+              <w:instrText xml:space="preserve"> PAGEREF _Toc199704621 \h </w:instrText>
             </w:r>
             <w:r>
               <w:rPr>
@@ -795,12 +753,11 @@
               <w:lang w:eastAsia="fr-FR"/>
             </w:rPr>
           </w:pPr>
-          <w:hyperlink w:anchor="_Toc199338783" w:history="1">
+          <w:hyperlink w:anchor="_Toc199704622" w:history="1">
             <w:r>
               <w:rPr>
                 <w:rStyle w:val="Lienhypertexte"/>
                 <w:noProof/>
-                <w:lang w:val="en-US"/>
               </w:rPr>
               <w:t>2. Front-end</w:t>
             </w:r>
@@ -823,7 +780,7 @@
                 <w:noProof/>
                 <w:webHidden/>
               </w:rPr>
-              <w:instrText xml:space="preserve"> PAGEREF _Toc199338783 \h </w:instrText>
+              <w:instrText xml:space="preserve"> PAGEREF _Toc199704622 \h </w:instrText>
             </w:r>
             <w:r>
               <w:rPr>
@@ -866,7 +823,7 @@
               <w:lang w:eastAsia="fr-FR"/>
             </w:rPr>
           </w:pPr>
-          <w:hyperlink w:anchor="_Toc199338784" w:history="1">
+          <w:hyperlink w:anchor="_Toc199704623" w:history="1">
             <w:r>
               <w:rPr>
                 <w:rStyle w:val="Lienhypertexte"/>
@@ -893,7 +850,7 @@
                 <w:noProof/>
                 <w:webHidden/>
               </w:rPr>
-              <w:instrText xml:space="preserve"> PAGEREF _Toc199338784 \h </w:instrText>
+              <w:instrText xml:space="preserve"> PAGEREF _Toc199704623 \h </w:instrText>
             </w:r>
             <w:r>
               <w:rPr>
@@ -936,13 +893,13 @@
               <w:lang w:eastAsia="fr-FR"/>
             </w:rPr>
           </w:pPr>
-          <w:hyperlink w:anchor="_Toc199338785" w:history="1">
+          <w:hyperlink w:anchor="_Toc199704624" w:history="1">
             <w:r>
               <w:rPr>
                 <w:rStyle w:val="Lienhypertexte"/>
                 <w:noProof/>
               </w:rPr>
-              <w:t>3. Conception et modélisation des données</w:t>
+              <w:t>3. Le Design</w:t>
             </w:r>
             <w:r>
               <w:rPr>
@@ -963,7 +920,7 @@
                 <w:noProof/>
                 <w:webHidden/>
               </w:rPr>
-              <w:instrText xml:space="preserve"> PAGEREF _Toc199338785 \h </w:instrText>
+              <w:instrText xml:space="preserve"> PAGEREF _Toc199704624 \h </w:instrText>
             </w:r>
             <w:r>
               <w:rPr>
@@ -998,7 +955,6 @@
           <w:pPr>
             <w:pStyle w:val="TM2"/>
             <w:tabs>
-              <w:tab w:val="left" w:pos="720"/>
               <w:tab w:val="right" w:leader="dot" w:pos="9062"/>
             </w:tabs>
             <w:rPr>
@@ -1007,42 +963,223 @@
               <w:lang w:eastAsia="fr-FR"/>
             </w:rPr>
           </w:pPr>
-          <w:hyperlink w:anchor="_Toc199338786" w:history="1">
+          <w:hyperlink w:anchor="_Toc199704625" w:history="1">
             <w:r>
               <w:rPr>
                 <w:rStyle w:val="Lienhypertexte"/>
                 <w:noProof/>
               </w:rPr>
-              <w:t>a.</w:t>
-            </w:r>
-            <w:r>
-              <w:rPr>
-                <w:rFonts w:eastAsiaTheme="minorEastAsia"/>
-                <w:noProof/>
-                <w:lang w:eastAsia="fr-FR"/>
+              <w:t>a. Maquettage et Conception Graphique</w:t>
+            </w:r>
+            <w:r>
+              <w:rPr>
+                <w:noProof/>
+                <w:webHidden/>
               </w:rPr>
               <w:tab/>
             </w:r>
             <w:r>
               <w:rPr>
+                <w:noProof/>
+                <w:webHidden/>
+              </w:rPr>
+              <w:fldChar w:fldCharType="begin"/>
+            </w:r>
+            <w:r>
+              <w:rPr>
+                <w:noProof/>
+                <w:webHidden/>
+              </w:rPr>
+              <w:instrText xml:space="preserve"> PAGEREF _Toc199704625 \h </w:instrText>
+            </w:r>
+            <w:r>
+              <w:rPr>
+                <w:noProof/>
+                <w:webHidden/>
+              </w:rPr>
+            </w:r>
+            <w:r>
+              <w:rPr>
+                <w:noProof/>
+                <w:webHidden/>
+              </w:rPr>
+              <w:fldChar w:fldCharType="separate"/>
+            </w:r>
+            <w:r>
+              <w:rPr>
+                <w:noProof/>
+                <w:webHidden/>
+              </w:rPr>
+              <w:t>5</w:t>
+            </w:r>
+            <w:r>
+              <w:rPr>
+                <w:noProof/>
+                <w:webHidden/>
+              </w:rPr>
+              <w:fldChar w:fldCharType="end"/>
+            </w:r>
+          </w:hyperlink>
+        </w:p>
+        <w:p>
+          <w:pPr>
+            <w:pStyle w:val="TM3"/>
+            <w:tabs>
+              <w:tab w:val="right" w:leader="dot" w:pos="9062"/>
+            </w:tabs>
+            <w:rPr>
+              <w:rFonts w:eastAsiaTheme="minorEastAsia"/>
+              <w:noProof/>
+              <w:lang w:eastAsia="fr-FR"/>
+            </w:rPr>
+          </w:pPr>
+          <w:hyperlink w:anchor="_Toc199704626" w:history="1">
+            <w:r>
+              <w:rPr>
                 <w:rStyle w:val="Lienhypertexte"/>
                 <w:noProof/>
               </w:rPr>
-              <w:t>Clarification des</w:t>
-            </w:r>
+              <w:t xml:space="preserve">1. Logo </w:t>
+            </w:r>
+            <w:r>
+              <w:rPr>
+                <w:noProof/>
+                <w:webHidden/>
+              </w:rPr>
+              <w:tab/>
+            </w:r>
+            <w:r>
+              <w:rPr>
+                <w:noProof/>
+                <w:webHidden/>
+              </w:rPr>
+              <w:fldChar w:fldCharType="begin"/>
+            </w:r>
+            <w:r>
+              <w:rPr>
+                <w:noProof/>
+                <w:webHidden/>
+              </w:rPr>
+              <w:instrText xml:space="preserve"> PAGEREF _Toc199704626 \h </w:instrText>
+            </w:r>
+            <w:r>
+              <w:rPr>
+                <w:noProof/>
+                <w:webHidden/>
+              </w:rPr>
+            </w:r>
+            <w:r>
+              <w:rPr>
+                <w:noProof/>
+                <w:webHidden/>
+              </w:rPr>
+              <w:fldChar w:fldCharType="separate"/>
+            </w:r>
+            <w:r>
+              <w:rPr>
+                <w:noProof/>
+                <w:webHidden/>
+              </w:rPr>
+              <w:t>5</w:t>
+            </w:r>
+            <w:r>
+              <w:rPr>
+                <w:noProof/>
+                <w:webHidden/>
+              </w:rPr>
+              <w:fldChar w:fldCharType="end"/>
+            </w:r>
+          </w:hyperlink>
+        </w:p>
+        <w:p>
+          <w:pPr>
+            <w:pStyle w:val="TM3"/>
+            <w:tabs>
+              <w:tab w:val="right" w:leader="dot" w:pos="9062"/>
+            </w:tabs>
+            <w:rPr>
+              <w:rFonts w:eastAsiaTheme="minorEastAsia"/>
+              <w:noProof/>
+              <w:lang w:eastAsia="fr-FR"/>
+            </w:rPr>
+          </w:pPr>
+          <w:hyperlink w:anchor="_Toc199704627" w:history="1">
             <w:r>
               <w:rPr>
                 <w:rStyle w:val="Lienhypertexte"/>
                 <w:noProof/>
               </w:rPr>
-              <w:t xml:space="preserve"> </w:t>
-            </w:r>
+              <w:t>2. Palette graphique</w:t>
+            </w:r>
+            <w:r>
+              <w:rPr>
+                <w:noProof/>
+                <w:webHidden/>
+              </w:rPr>
+              <w:tab/>
+            </w:r>
+            <w:r>
+              <w:rPr>
+                <w:noProof/>
+                <w:webHidden/>
+              </w:rPr>
+              <w:fldChar w:fldCharType="begin"/>
+            </w:r>
+            <w:r>
+              <w:rPr>
+                <w:noProof/>
+                <w:webHidden/>
+              </w:rPr>
+              <w:instrText xml:space="preserve"> PAGEREF _Toc199704627 \h </w:instrText>
+            </w:r>
+            <w:r>
+              <w:rPr>
+                <w:noProof/>
+                <w:webHidden/>
+              </w:rPr>
+            </w:r>
+            <w:r>
+              <w:rPr>
+                <w:noProof/>
+                <w:webHidden/>
+              </w:rPr>
+              <w:fldChar w:fldCharType="separate"/>
+            </w:r>
+            <w:r>
+              <w:rPr>
+                <w:noProof/>
+                <w:webHidden/>
+              </w:rPr>
+              <w:t>5</w:t>
+            </w:r>
+            <w:r>
+              <w:rPr>
+                <w:noProof/>
+                <w:webHidden/>
+              </w:rPr>
+              <w:fldChar w:fldCharType="end"/>
+            </w:r>
+          </w:hyperlink>
+        </w:p>
+        <w:p>
+          <w:pPr>
+            <w:pStyle w:val="TM3"/>
+            <w:tabs>
+              <w:tab w:val="right" w:leader="dot" w:pos="9062"/>
+            </w:tabs>
+            <w:rPr>
+              <w:rFonts w:eastAsiaTheme="minorEastAsia"/>
+              <w:noProof/>
+              <w:lang w:eastAsia="fr-FR"/>
+            </w:rPr>
+          </w:pPr>
+          <w:hyperlink w:anchor="_Toc199704628" w:history="1">
             <w:r>
               <w:rPr>
                 <w:rStyle w:val="Lienhypertexte"/>
                 <w:noProof/>
               </w:rPr>
-              <w:t>besoins &amp; dictionnaire de données</w:t>
+              <w:t>3. La typographie</w:t>
             </w:r>
             <w:r>
               <w:rPr>
@@ -1063,7 +1200,7 @@
                 <w:noProof/>
                 <w:webHidden/>
               </w:rPr>
-              <w:instrText xml:space="preserve"> PAGEREF _Toc199338786 \h </w:instrText>
+              <w:instrText xml:space="preserve"> PAGEREF _Toc199704628 \h </w:instrText>
             </w:r>
             <w:r>
               <w:rPr>
@@ -1084,6 +1221,76 @@
                 <w:webHidden/>
               </w:rPr>
               <w:t>5</w:t>
+            </w:r>
+            <w:r>
+              <w:rPr>
+                <w:noProof/>
+                <w:webHidden/>
+              </w:rPr>
+              <w:fldChar w:fldCharType="end"/>
+            </w:r>
+          </w:hyperlink>
+        </w:p>
+        <w:p>
+          <w:pPr>
+            <w:pStyle w:val="TM3"/>
+            <w:tabs>
+              <w:tab w:val="right" w:leader="dot" w:pos="9062"/>
+            </w:tabs>
+            <w:rPr>
+              <w:rFonts w:eastAsiaTheme="minorEastAsia"/>
+              <w:noProof/>
+              <w:lang w:eastAsia="fr-FR"/>
+            </w:rPr>
+          </w:pPr>
+          <w:hyperlink w:anchor="_Toc199704629" w:history="1">
+            <w:r>
+              <w:rPr>
+                <w:rStyle w:val="Lienhypertexte"/>
+                <w:noProof/>
+              </w:rPr>
+              <w:t>4. Maquette &amp; WireFrames</w:t>
+            </w:r>
+            <w:r>
+              <w:rPr>
+                <w:noProof/>
+                <w:webHidden/>
+              </w:rPr>
+              <w:tab/>
+            </w:r>
+            <w:r>
+              <w:rPr>
+                <w:noProof/>
+                <w:webHidden/>
+              </w:rPr>
+              <w:fldChar w:fldCharType="begin"/>
+            </w:r>
+            <w:r>
+              <w:rPr>
+                <w:noProof/>
+                <w:webHidden/>
+              </w:rPr>
+              <w:instrText xml:space="preserve"> PAGEREF _Toc199704629 \h </w:instrText>
+            </w:r>
+            <w:r>
+              <w:rPr>
+                <w:noProof/>
+                <w:webHidden/>
+              </w:rPr>
+            </w:r>
+            <w:r>
+              <w:rPr>
+                <w:noProof/>
+                <w:webHidden/>
+              </w:rPr>
+              <w:fldChar w:fldCharType="separate"/>
+            </w:r>
+            <w:r>
+              <w:rPr>
+                <w:noProof/>
+                <w:webHidden/>
+              </w:rPr>
+              <w:t>6</w:t>
             </w:r>
             <w:r>
               <w:rPr>
@@ -1106,13 +1313,13 @@
               <w:lang w:eastAsia="fr-FR"/>
             </w:rPr>
           </w:pPr>
-          <w:hyperlink w:anchor="_Toc199338787" w:history="1">
+          <w:hyperlink w:anchor="_Toc199704630" w:history="1">
             <w:r>
               <w:rPr>
                 <w:rStyle w:val="Lienhypertexte"/>
                 <w:noProof/>
               </w:rPr>
-              <w:t>4.Le Design</w:t>
+              <w:t>4. Conception et modélisation des données</w:t>
             </w:r>
             <w:r>
               <w:rPr>
@@ -1133,7 +1340,7 @@
                 <w:noProof/>
                 <w:webHidden/>
               </w:rPr>
-              <w:instrText xml:space="preserve"> PAGEREF _Toc199338787 \h </w:instrText>
+              <w:instrText xml:space="preserve"> PAGEREF _Toc199704630 \h </w:instrText>
             </w:r>
             <w:r>
               <w:rPr>
@@ -1153,7 +1360,637 @@
                 <w:noProof/>
                 <w:webHidden/>
               </w:rPr>
-              <w:t>6</w:t>
+              <w:t>7</w:t>
+            </w:r>
+            <w:r>
+              <w:rPr>
+                <w:noProof/>
+                <w:webHidden/>
+              </w:rPr>
+              <w:fldChar w:fldCharType="end"/>
+            </w:r>
+          </w:hyperlink>
+        </w:p>
+        <w:p>
+          <w:pPr>
+            <w:pStyle w:val="TM2"/>
+            <w:tabs>
+              <w:tab w:val="right" w:leader="dot" w:pos="9062"/>
+            </w:tabs>
+            <w:rPr>
+              <w:rFonts w:eastAsiaTheme="minorEastAsia"/>
+              <w:noProof/>
+              <w:lang w:eastAsia="fr-FR"/>
+            </w:rPr>
+          </w:pPr>
+          <w:hyperlink w:anchor="_Toc199704631" w:history="1">
+            <w:r>
+              <w:rPr>
+                <w:rStyle w:val="Lienhypertexte"/>
+                <w:noProof/>
+              </w:rPr>
+              <w:t>a. Clarification des besoins</w:t>
+            </w:r>
+            <w:r>
+              <w:rPr>
+                <w:noProof/>
+                <w:webHidden/>
+              </w:rPr>
+              <w:tab/>
+            </w:r>
+            <w:r>
+              <w:rPr>
+                <w:noProof/>
+                <w:webHidden/>
+              </w:rPr>
+              <w:fldChar w:fldCharType="begin"/>
+            </w:r>
+            <w:r>
+              <w:rPr>
+                <w:noProof/>
+                <w:webHidden/>
+              </w:rPr>
+              <w:instrText xml:space="preserve"> PAGEREF _Toc199704631 \h </w:instrText>
+            </w:r>
+            <w:r>
+              <w:rPr>
+                <w:noProof/>
+                <w:webHidden/>
+              </w:rPr>
+            </w:r>
+            <w:r>
+              <w:rPr>
+                <w:noProof/>
+                <w:webHidden/>
+              </w:rPr>
+              <w:fldChar w:fldCharType="separate"/>
+            </w:r>
+            <w:r>
+              <w:rPr>
+                <w:noProof/>
+                <w:webHidden/>
+              </w:rPr>
+              <w:t>7</w:t>
+            </w:r>
+            <w:r>
+              <w:rPr>
+                <w:noProof/>
+                <w:webHidden/>
+              </w:rPr>
+              <w:fldChar w:fldCharType="end"/>
+            </w:r>
+          </w:hyperlink>
+        </w:p>
+        <w:p>
+          <w:pPr>
+            <w:pStyle w:val="TM2"/>
+            <w:tabs>
+              <w:tab w:val="right" w:leader="dot" w:pos="9062"/>
+            </w:tabs>
+            <w:rPr>
+              <w:rFonts w:eastAsiaTheme="minorEastAsia"/>
+              <w:noProof/>
+              <w:lang w:eastAsia="fr-FR"/>
+            </w:rPr>
+          </w:pPr>
+          <w:hyperlink w:anchor="_Toc199704632" w:history="1">
+            <w:r>
+              <w:rPr>
+                <w:rStyle w:val="Lienhypertexte"/>
+                <w:noProof/>
+              </w:rPr>
+              <w:t>b. Dictionnaire de données</w:t>
+            </w:r>
+            <w:r>
+              <w:rPr>
+                <w:noProof/>
+                <w:webHidden/>
+              </w:rPr>
+              <w:tab/>
+            </w:r>
+            <w:r>
+              <w:rPr>
+                <w:noProof/>
+                <w:webHidden/>
+              </w:rPr>
+              <w:fldChar w:fldCharType="begin"/>
+            </w:r>
+            <w:r>
+              <w:rPr>
+                <w:noProof/>
+                <w:webHidden/>
+              </w:rPr>
+              <w:instrText xml:space="preserve"> PAGEREF _Toc199704632 \h </w:instrText>
+            </w:r>
+            <w:r>
+              <w:rPr>
+                <w:noProof/>
+                <w:webHidden/>
+              </w:rPr>
+            </w:r>
+            <w:r>
+              <w:rPr>
+                <w:noProof/>
+                <w:webHidden/>
+              </w:rPr>
+              <w:fldChar w:fldCharType="separate"/>
+            </w:r>
+            <w:r>
+              <w:rPr>
+                <w:noProof/>
+                <w:webHidden/>
+              </w:rPr>
+              <w:t>8</w:t>
+            </w:r>
+            <w:r>
+              <w:rPr>
+                <w:noProof/>
+                <w:webHidden/>
+              </w:rPr>
+              <w:fldChar w:fldCharType="end"/>
+            </w:r>
+          </w:hyperlink>
+        </w:p>
+        <w:p>
+          <w:pPr>
+            <w:pStyle w:val="TM2"/>
+            <w:tabs>
+              <w:tab w:val="right" w:leader="dot" w:pos="9062"/>
+            </w:tabs>
+            <w:rPr>
+              <w:rFonts w:eastAsiaTheme="minorEastAsia"/>
+              <w:noProof/>
+              <w:lang w:eastAsia="fr-FR"/>
+            </w:rPr>
+          </w:pPr>
+          <w:hyperlink w:anchor="_Toc199704633" w:history="1">
+            <w:r>
+              <w:rPr>
+                <w:rStyle w:val="Lienhypertexte"/>
+                <w:noProof/>
+              </w:rPr>
+              <w:t>c. Modèle Conceptuel Des Données ( MCD )</w:t>
+            </w:r>
+            <w:r>
+              <w:rPr>
+                <w:noProof/>
+                <w:webHidden/>
+              </w:rPr>
+              <w:tab/>
+            </w:r>
+            <w:r>
+              <w:rPr>
+                <w:noProof/>
+                <w:webHidden/>
+              </w:rPr>
+              <w:fldChar w:fldCharType="begin"/>
+            </w:r>
+            <w:r>
+              <w:rPr>
+                <w:noProof/>
+                <w:webHidden/>
+              </w:rPr>
+              <w:instrText xml:space="preserve"> PAGEREF _Toc199704633 \h </w:instrText>
+            </w:r>
+            <w:r>
+              <w:rPr>
+                <w:noProof/>
+                <w:webHidden/>
+              </w:rPr>
+            </w:r>
+            <w:r>
+              <w:rPr>
+                <w:noProof/>
+                <w:webHidden/>
+              </w:rPr>
+              <w:fldChar w:fldCharType="separate"/>
+            </w:r>
+            <w:r>
+              <w:rPr>
+                <w:noProof/>
+                <w:webHidden/>
+              </w:rPr>
+              <w:t>9</w:t>
+            </w:r>
+            <w:r>
+              <w:rPr>
+                <w:noProof/>
+                <w:webHidden/>
+              </w:rPr>
+              <w:fldChar w:fldCharType="end"/>
+            </w:r>
+          </w:hyperlink>
+        </w:p>
+        <w:p>
+          <w:pPr>
+            <w:pStyle w:val="TM2"/>
+            <w:tabs>
+              <w:tab w:val="right" w:leader="dot" w:pos="9062"/>
+            </w:tabs>
+            <w:rPr>
+              <w:rFonts w:eastAsiaTheme="minorEastAsia"/>
+              <w:noProof/>
+              <w:lang w:eastAsia="fr-FR"/>
+            </w:rPr>
+          </w:pPr>
+          <w:hyperlink w:anchor="_Toc199704634" w:history="1">
+            <w:r>
+              <w:rPr>
+                <w:rStyle w:val="Lienhypertexte"/>
+                <w:noProof/>
+              </w:rPr>
+              <w:t>d. Modèle Logique Des Données ( MLD )</w:t>
+            </w:r>
+            <w:r>
+              <w:rPr>
+                <w:noProof/>
+                <w:webHidden/>
+              </w:rPr>
+              <w:tab/>
+            </w:r>
+            <w:r>
+              <w:rPr>
+                <w:noProof/>
+                <w:webHidden/>
+              </w:rPr>
+              <w:fldChar w:fldCharType="begin"/>
+            </w:r>
+            <w:r>
+              <w:rPr>
+                <w:noProof/>
+                <w:webHidden/>
+              </w:rPr>
+              <w:instrText xml:space="preserve"> PAGEREF _Toc199704634 \h </w:instrText>
+            </w:r>
+            <w:r>
+              <w:rPr>
+                <w:noProof/>
+                <w:webHidden/>
+              </w:rPr>
+            </w:r>
+            <w:r>
+              <w:rPr>
+                <w:noProof/>
+                <w:webHidden/>
+              </w:rPr>
+              <w:fldChar w:fldCharType="separate"/>
+            </w:r>
+            <w:r>
+              <w:rPr>
+                <w:noProof/>
+                <w:webHidden/>
+              </w:rPr>
+              <w:t>9</w:t>
+            </w:r>
+            <w:r>
+              <w:rPr>
+                <w:noProof/>
+                <w:webHidden/>
+              </w:rPr>
+              <w:fldChar w:fldCharType="end"/>
+            </w:r>
+          </w:hyperlink>
+        </w:p>
+        <w:p>
+          <w:pPr>
+            <w:pStyle w:val="TM2"/>
+            <w:tabs>
+              <w:tab w:val="right" w:leader="dot" w:pos="9062"/>
+            </w:tabs>
+            <w:rPr>
+              <w:rFonts w:eastAsiaTheme="minorEastAsia"/>
+              <w:noProof/>
+              <w:lang w:eastAsia="fr-FR"/>
+            </w:rPr>
+          </w:pPr>
+          <w:hyperlink w:anchor="_Toc199704635" w:history="1">
+            <w:r>
+              <w:rPr>
+                <w:rStyle w:val="Lienhypertexte"/>
+                <w:noProof/>
+              </w:rPr>
+              <w:t>e. Modèle Physique Des Données ( MPD )</w:t>
+            </w:r>
+            <w:r>
+              <w:rPr>
+                <w:noProof/>
+                <w:webHidden/>
+              </w:rPr>
+              <w:tab/>
+            </w:r>
+            <w:r>
+              <w:rPr>
+                <w:noProof/>
+                <w:webHidden/>
+              </w:rPr>
+              <w:fldChar w:fldCharType="begin"/>
+            </w:r>
+            <w:r>
+              <w:rPr>
+                <w:noProof/>
+                <w:webHidden/>
+              </w:rPr>
+              <w:instrText xml:space="preserve"> PAGEREF _Toc199704635 \h </w:instrText>
+            </w:r>
+            <w:r>
+              <w:rPr>
+                <w:noProof/>
+                <w:webHidden/>
+              </w:rPr>
+            </w:r>
+            <w:r>
+              <w:rPr>
+                <w:noProof/>
+                <w:webHidden/>
+              </w:rPr>
+              <w:fldChar w:fldCharType="separate"/>
+            </w:r>
+            <w:r>
+              <w:rPr>
+                <w:noProof/>
+                <w:webHidden/>
+              </w:rPr>
+              <w:t>10</w:t>
+            </w:r>
+            <w:r>
+              <w:rPr>
+                <w:noProof/>
+                <w:webHidden/>
+              </w:rPr>
+              <w:fldChar w:fldCharType="end"/>
+            </w:r>
+          </w:hyperlink>
+        </w:p>
+        <w:p>
+          <w:pPr>
+            <w:pStyle w:val="TM2"/>
+            <w:tabs>
+              <w:tab w:val="right" w:leader="dot" w:pos="9062"/>
+            </w:tabs>
+            <w:rPr>
+              <w:rFonts w:eastAsiaTheme="minorEastAsia"/>
+              <w:noProof/>
+              <w:lang w:eastAsia="fr-FR"/>
+            </w:rPr>
+          </w:pPr>
+          <w:hyperlink w:anchor="_Toc199704636" w:history="1">
+            <w:r>
+              <w:rPr>
+                <w:rStyle w:val="Lienhypertexte"/>
+                <w:noProof/>
+              </w:rPr>
+              <w:t>f. Diagrammes UML</w:t>
+            </w:r>
+            <w:r>
+              <w:rPr>
+                <w:noProof/>
+                <w:webHidden/>
+              </w:rPr>
+              <w:tab/>
+            </w:r>
+            <w:r>
+              <w:rPr>
+                <w:noProof/>
+                <w:webHidden/>
+              </w:rPr>
+              <w:fldChar w:fldCharType="begin"/>
+            </w:r>
+            <w:r>
+              <w:rPr>
+                <w:noProof/>
+                <w:webHidden/>
+              </w:rPr>
+              <w:instrText xml:space="preserve"> PAGEREF _Toc199704636 \h </w:instrText>
+            </w:r>
+            <w:r>
+              <w:rPr>
+                <w:noProof/>
+                <w:webHidden/>
+              </w:rPr>
+            </w:r>
+            <w:r>
+              <w:rPr>
+                <w:noProof/>
+                <w:webHidden/>
+              </w:rPr>
+              <w:fldChar w:fldCharType="separate"/>
+            </w:r>
+            <w:r>
+              <w:rPr>
+                <w:noProof/>
+                <w:webHidden/>
+              </w:rPr>
+              <w:t>10</w:t>
+            </w:r>
+            <w:r>
+              <w:rPr>
+                <w:noProof/>
+                <w:webHidden/>
+              </w:rPr>
+              <w:fldChar w:fldCharType="end"/>
+            </w:r>
+          </w:hyperlink>
+        </w:p>
+        <w:p>
+          <w:pPr>
+            <w:pStyle w:val="TM3"/>
+            <w:tabs>
+              <w:tab w:val="right" w:leader="dot" w:pos="9062"/>
+            </w:tabs>
+            <w:rPr>
+              <w:rFonts w:eastAsiaTheme="minorEastAsia"/>
+              <w:noProof/>
+              <w:lang w:eastAsia="fr-FR"/>
+            </w:rPr>
+          </w:pPr>
+          <w:hyperlink w:anchor="_Toc199704637" w:history="1">
+            <w:r>
+              <w:rPr>
+                <w:rStyle w:val="Lienhypertexte"/>
+                <w:noProof/>
+              </w:rPr>
+              <w:t>1.Diagramme de cas d’utilisation</w:t>
+            </w:r>
+            <w:r>
+              <w:rPr>
+                <w:noProof/>
+                <w:webHidden/>
+              </w:rPr>
+              <w:tab/>
+            </w:r>
+            <w:r>
+              <w:rPr>
+                <w:noProof/>
+                <w:webHidden/>
+              </w:rPr>
+              <w:fldChar w:fldCharType="begin"/>
+            </w:r>
+            <w:r>
+              <w:rPr>
+                <w:noProof/>
+                <w:webHidden/>
+              </w:rPr>
+              <w:instrText xml:space="preserve"> PAGEREF _Toc199704637 \h </w:instrText>
+            </w:r>
+            <w:r>
+              <w:rPr>
+                <w:noProof/>
+                <w:webHidden/>
+              </w:rPr>
+            </w:r>
+            <w:r>
+              <w:rPr>
+                <w:noProof/>
+                <w:webHidden/>
+              </w:rPr>
+              <w:fldChar w:fldCharType="separate"/>
+            </w:r>
+            <w:r>
+              <w:rPr>
+                <w:noProof/>
+                <w:webHidden/>
+              </w:rPr>
+              <w:t>10</w:t>
+            </w:r>
+            <w:r>
+              <w:rPr>
+                <w:noProof/>
+                <w:webHidden/>
+              </w:rPr>
+              <w:fldChar w:fldCharType="end"/>
+            </w:r>
+          </w:hyperlink>
+        </w:p>
+        <w:p>
+          <w:pPr>
+            <w:pStyle w:val="TM3"/>
+            <w:tabs>
+              <w:tab w:val="right" w:leader="dot" w:pos="9062"/>
+            </w:tabs>
+            <w:rPr>
+              <w:rFonts w:eastAsiaTheme="minorEastAsia"/>
+              <w:noProof/>
+              <w:lang w:eastAsia="fr-FR"/>
+            </w:rPr>
+          </w:pPr>
+          <w:hyperlink w:anchor="_Toc199704638" w:history="1">
+            <w:r>
+              <w:rPr>
+                <w:rStyle w:val="Lienhypertexte"/>
+                <w:noProof/>
+              </w:rPr>
+              <w:t>2. Diagramme de Flux</w:t>
+            </w:r>
+            <w:r>
+              <w:rPr>
+                <w:noProof/>
+                <w:webHidden/>
+              </w:rPr>
+              <w:tab/>
+            </w:r>
+            <w:r>
+              <w:rPr>
+                <w:noProof/>
+                <w:webHidden/>
+              </w:rPr>
+              <w:fldChar w:fldCharType="begin"/>
+            </w:r>
+            <w:r>
+              <w:rPr>
+                <w:noProof/>
+                <w:webHidden/>
+              </w:rPr>
+              <w:instrText xml:space="preserve"> PAGEREF _Toc199704638 \h </w:instrText>
+            </w:r>
+            <w:r>
+              <w:rPr>
+                <w:noProof/>
+                <w:webHidden/>
+              </w:rPr>
+            </w:r>
+            <w:r>
+              <w:rPr>
+                <w:noProof/>
+                <w:webHidden/>
+              </w:rPr>
+              <w:fldChar w:fldCharType="separate"/>
+            </w:r>
+            <w:r>
+              <w:rPr>
+                <w:noProof/>
+                <w:webHidden/>
+              </w:rPr>
+              <w:t>10</w:t>
+            </w:r>
+            <w:r>
+              <w:rPr>
+                <w:noProof/>
+                <w:webHidden/>
+              </w:rPr>
+              <w:fldChar w:fldCharType="end"/>
+            </w:r>
+          </w:hyperlink>
+        </w:p>
+        <w:p>
+          <w:pPr>
+            <w:pStyle w:val="TM3"/>
+            <w:tabs>
+              <w:tab w:val="right" w:leader="dot" w:pos="9062"/>
+            </w:tabs>
+            <w:rPr>
+              <w:rFonts w:eastAsiaTheme="minorEastAsia"/>
+              <w:noProof/>
+              <w:lang w:eastAsia="fr-FR"/>
+            </w:rPr>
+          </w:pPr>
+          <w:hyperlink w:anchor="_Toc199704639" w:history="1">
+            <w:r>
+              <w:rPr>
+                <w:rStyle w:val="Lienhypertexte"/>
+                <w:noProof/>
+              </w:rPr>
+              <w:t>3. Diagramme d’entités</w:t>
+            </w:r>
+            <w:r>
+              <w:rPr>
+                <w:noProof/>
+                <w:webHidden/>
+              </w:rPr>
+              <w:tab/>
+            </w:r>
+            <w:r>
+              <w:rPr>
+                <w:noProof/>
+                <w:webHidden/>
+              </w:rPr>
+              <w:fldChar w:fldCharType="begin"/>
+            </w:r>
+            <w:r>
+              <w:rPr>
+                <w:noProof/>
+                <w:webHidden/>
+              </w:rPr>
+              <w:instrText xml:space="preserve"> PAGEREF _Toc199704639 \h </w:instrText>
+            </w:r>
+            <w:r>
+              <w:rPr>
+                <w:noProof/>
+                <w:webHidden/>
+              </w:rPr>
+            </w:r>
+            <w:r>
+              <w:rPr>
+                <w:noProof/>
+                <w:webHidden/>
+              </w:rPr>
+              <w:fldChar w:fldCharType="separate"/>
+            </w:r>
+            <w:r>
+              <w:rPr>
+                <w:noProof/>
+                <w:webHidden/>
+              </w:rPr>
+              <w:t>10</w:t>
             </w:r>
             <w:r>
               <w:rPr>
@@ -1176,7 +2013,7 @@
               <w:lang w:eastAsia="fr-FR"/>
             </w:rPr>
           </w:pPr>
-          <w:hyperlink w:anchor="_Toc199338788" w:history="1">
+          <w:hyperlink w:anchor="_Toc199704640" w:history="1">
             <w:r>
               <w:rPr>
                 <w:rStyle w:val="Lienhypertexte"/>
@@ -1203,7 +2040,7 @@
                 <w:noProof/>
                 <w:webHidden/>
               </w:rPr>
-              <w:instrText xml:space="preserve"> PAGEREF _Toc199338788 \h </w:instrText>
+              <w:instrText xml:space="preserve"> PAGEREF _Toc199704640 \h </w:instrText>
             </w:r>
             <w:r>
               <w:rPr>
@@ -1223,7 +2060,7 @@
                 <w:noProof/>
                 <w:webHidden/>
               </w:rPr>
-              <w:t>6</w:t>
+              <w:t>10</w:t>
             </w:r>
             <w:r>
               <w:rPr>
@@ -1246,7 +2083,7 @@
               <w:lang w:eastAsia="fr-FR"/>
             </w:rPr>
           </w:pPr>
-          <w:hyperlink w:anchor="_Toc199338789" w:history="1">
+          <w:hyperlink w:anchor="_Toc199704641" w:history="1">
             <w:r>
               <w:rPr>
                 <w:rStyle w:val="Lienhypertexte"/>
@@ -1273,7 +2110,7 @@
                 <w:noProof/>
                 <w:webHidden/>
               </w:rPr>
-              <w:instrText xml:space="preserve"> PAGEREF _Toc199338789 \h </w:instrText>
+              <w:instrText xml:space="preserve"> PAGEREF _Toc199704641 \h </w:instrText>
             </w:r>
             <w:r>
               <w:rPr>
@@ -1293,7 +2130,7 @@
                 <w:noProof/>
                 <w:webHidden/>
               </w:rPr>
-              <w:t>6</w:t>
+              <w:t>10</w:t>
             </w:r>
             <w:r>
               <w:rPr>
@@ -1316,7 +2153,7 @@
               <w:lang w:eastAsia="fr-FR"/>
             </w:rPr>
           </w:pPr>
-          <w:hyperlink w:anchor="_Toc199338790" w:history="1">
+          <w:hyperlink w:anchor="_Toc199704642" w:history="1">
             <w:r>
               <w:rPr>
                 <w:rStyle w:val="Lienhypertexte"/>
@@ -1343,7 +2180,7 @@
                 <w:noProof/>
                 <w:webHidden/>
               </w:rPr>
-              <w:instrText xml:space="preserve"> PAGEREF _Toc199338790 \h </w:instrText>
+              <w:instrText xml:space="preserve"> PAGEREF _Toc199704642 \h </w:instrText>
             </w:r>
             <w:r>
               <w:rPr>
@@ -1363,7 +2200,7 @@
                 <w:noProof/>
                 <w:webHidden/>
               </w:rPr>
-              <w:t>6</w:t>
+              <w:t>10</w:t>
             </w:r>
             <w:r>
               <w:rPr>
@@ -1386,13 +2223,13 @@
               <w:lang w:eastAsia="fr-FR"/>
             </w:rPr>
           </w:pPr>
-          <w:hyperlink w:anchor="_Toc199338791" w:history="1">
+          <w:hyperlink w:anchor="_Toc199704643" w:history="1">
             <w:r>
               <w:rPr>
                 <w:rStyle w:val="Lienhypertexte"/>
                 <w:noProof/>
               </w:rPr>
-              <w:t>8.</w:t>
+              <w:t>15. Conclusion</w:t>
             </w:r>
             <w:r>
               <w:rPr>
@@ -1413,7 +2250,7 @@
                 <w:noProof/>
                 <w:webHidden/>
               </w:rPr>
-              <w:instrText xml:space="preserve"> PAGEREF _Toc199338791 \h </w:instrText>
+              <w:instrText xml:space="preserve"> PAGEREF _Toc199704643 \h </w:instrText>
             </w:r>
             <w:r>
               <w:rPr>
@@ -1433,497 +2270,7 @@
                 <w:noProof/>
                 <w:webHidden/>
               </w:rPr>
-              <w:t>6</w:t>
-            </w:r>
-            <w:r>
-              <w:rPr>
-                <w:noProof/>
-                <w:webHidden/>
-              </w:rPr>
-              <w:fldChar w:fldCharType="end"/>
-            </w:r>
-          </w:hyperlink>
-        </w:p>
-        <w:p>
-          <w:pPr>
-            <w:pStyle w:val="TM1"/>
-            <w:tabs>
-              <w:tab w:val="right" w:leader="dot" w:pos="9062"/>
-            </w:tabs>
-            <w:rPr>
-              <w:rFonts w:eastAsiaTheme="minorEastAsia"/>
-              <w:noProof/>
-              <w:lang w:eastAsia="fr-FR"/>
-            </w:rPr>
-          </w:pPr>
-          <w:hyperlink w:anchor="_Toc199338792" w:history="1">
-            <w:r>
-              <w:rPr>
-                <w:rStyle w:val="Lienhypertexte"/>
-                <w:noProof/>
-              </w:rPr>
-              <w:t>9.</w:t>
-            </w:r>
-            <w:r>
-              <w:rPr>
-                <w:noProof/>
-                <w:webHidden/>
-              </w:rPr>
-              <w:tab/>
-            </w:r>
-            <w:r>
-              <w:rPr>
-                <w:noProof/>
-                <w:webHidden/>
-              </w:rPr>
-              <w:fldChar w:fldCharType="begin"/>
-            </w:r>
-            <w:r>
-              <w:rPr>
-                <w:noProof/>
-                <w:webHidden/>
-              </w:rPr>
-              <w:instrText xml:space="preserve"> PAGEREF _Toc199338792 \h </w:instrText>
-            </w:r>
-            <w:r>
-              <w:rPr>
-                <w:noProof/>
-                <w:webHidden/>
-              </w:rPr>
-            </w:r>
-            <w:r>
-              <w:rPr>
-                <w:noProof/>
-                <w:webHidden/>
-              </w:rPr>
-              <w:fldChar w:fldCharType="separate"/>
-            </w:r>
-            <w:r>
-              <w:rPr>
-                <w:noProof/>
-                <w:webHidden/>
-              </w:rPr>
-              <w:t>6</w:t>
-            </w:r>
-            <w:r>
-              <w:rPr>
-                <w:noProof/>
-                <w:webHidden/>
-              </w:rPr>
-              <w:fldChar w:fldCharType="end"/>
-            </w:r>
-          </w:hyperlink>
-        </w:p>
-        <w:p>
-          <w:pPr>
-            <w:pStyle w:val="TM1"/>
-            <w:tabs>
-              <w:tab w:val="right" w:leader="dot" w:pos="9062"/>
-            </w:tabs>
-            <w:rPr>
-              <w:rFonts w:eastAsiaTheme="minorEastAsia"/>
-              <w:noProof/>
-              <w:lang w:eastAsia="fr-FR"/>
-            </w:rPr>
-          </w:pPr>
-          <w:hyperlink w:anchor="_Toc199338793" w:history="1">
-            <w:r>
-              <w:rPr>
-                <w:rStyle w:val="Lienhypertexte"/>
-                <w:noProof/>
-              </w:rPr>
-              <w:t>10.</w:t>
-            </w:r>
-            <w:r>
-              <w:rPr>
-                <w:noProof/>
-                <w:webHidden/>
-              </w:rPr>
-              <w:tab/>
-            </w:r>
-            <w:r>
-              <w:rPr>
-                <w:noProof/>
-                <w:webHidden/>
-              </w:rPr>
-              <w:fldChar w:fldCharType="begin"/>
-            </w:r>
-            <w:r>
-              <w:rPr>
-                <w:noProof/>
-                <w:webHidden/>
-              </w:rPr>
-              <w:instrText xml:space="preserve"> PAGEREF _Toc199338793 \h </w:instrText>
-            </w:r>
-            <w:r>
-              <w:rPr>
-                <w:noProof/>
-                <w:webHidden/>
-              </w:rPr>
-            </w:r>
-            <w:r>
-              <w:rPr>
-                <w:noProof/>
-                <w:webHidden/>
-              </w:rPr>
-              <w:fldChar w:fldCharType="separate"/>
-            </w:r>
-            <w:r>
-              <w:rPr>
-                <w:noProof/>
-                <w:webHidden/>
-              </w:rPr>
-              <w:t>6</w:t>
-            </w:r>
-            <w:r>
-              <w:rPr>
-                <w:noProof/>
-                <w:webHidden/>
-              </w:rPr>
-              <w:fldChar w:fldCharType="end"/>
-            </w:r>
-          </w:hyperlink>
-        </w:p>
-        <w:p>
-          <w:pPr>
-            <w:pStyle w:val="TM1"/>
-            <w:tabs>
-              <w:tab w:val="right" w:leader="dot" w:pos="9062"/>
-            </w:tabs>
-            <w:rPr>
-              <w:rFonts w:eastAsiaTheme="minorEastAsia"/>
-              <w:noProof/>
-              <w:lang w:eastAsia="fr-FR"/>
-            </w:rPr>
-          </w:pPr>
-          <w:hyperlink w:anchor="_Toc199338794" w:history="1">
-            <w:r>
-              <w:rPr>
-                <w:rStyle w:val="Lienhypertexte"/>
-                <w:noProof/>
-              </w:rPr>
-              <w:t>11.</w:t>
-            </w:r>
-            <w:r>
-              <w:rPr>
-                <w:noProof/>
-                <w:webHidden/>
-              </w:rPr>
-              <w:tab/>
-            </w:r>
-            <w:r>
-              <w:rPr>
-                <w:noProof/>
-                <w:webHidden/>
-              </w:rPr>
-              <w:fldChar w:fldCharType="begin"/>
-            </w:r>
-            <w:r>
-              <w:rPr>
-                <w:noProof/>
-                <w:webHidden/>
-              </w:rPr>
-              <w:instrText xml:space="preserve"> PAGEREF _Toc199338794 \h </w:instrText>
-            </w:r>
-            <w:r>
-              <w:rPr>
-                <w:noProof/>
-                <w:webHidden/>
-              </w:rPr>
-            </w:r>
-            <w:r>
-              <w:rPr>
-                <w:noProof/>
-                <w:webHidden/>
-              </w:rPr>
-              <w:fldChar w:fldCharType="separate"/>
-            </w:r>
-            <w:r>
-              <w:rPr>
-                <w:noProof/>
-                <w:webHidden/>
-              </w:rPr>
-              <w:t>6</w:t>
-            </w:r>
-            <w:r>
-              <w:rPr>
-                <w:noProof/>
-                <w:webHidden/>
-              </w:rPr>
-              <w:fldChar w:fldCharType="end"/>
-            </w:r>
-          </w:hyperlink>
-        </w:p>
-        <w:p>
-          <w:pPr>
-            <w:pStyle w:val="TM1"/>
-            <w:tabs>
-              <w:tab w:val="right" w:leader="dot" w:pos="9062"/>
-            </w:tabs>
-            <w:rPr>
-              <w:rFonts w:eastAsiaTheme="minorEastAsia"/>
-              <w:noProof/>
-              <w:lang w:eastAsia="fr-FR"/>
-            </w:rPr>
-          </w:pPr>
-          <w:hyperlink w:anchor="_Toc199338795" w:history="1">
-            <w:r>
-              <w:rPr>
-                <w:rStyle w:val="Lienhypertexte"/>
-                <w:noProof/>
-              </w:rPr>
-              <w:t>12.</w:t>
-            </w:r>
-            <w:r>
-              <w:rPr>
-                <w:noProof/>
-                <w:webHidden/>
-              </w:rPr>
-              <w:tab/>
-            </w:r>
-            <w:r>
-              <w:rPr>
-                <w:noProof/>
-                <w:webHidden/>
-              </w:rPr>
-              <w:fldChar w:fldCharType="begin"/>
-            </w:r>
-            <w:r>
-              <w:rPr>
-                <w:noProof/>
-                <w:webHidden/>
-              </w:rPr>
-              <w:instrText xml:space="preserve"> PAGEREF _Toc199338795 \h </w:instrText>
-            </w:r>
-            <w:r>
-              <w:rPr>
-                <w:noProof/>
-                <w:webHidden/>
-              </w:rPr>
-            </w:r>
-            <w:r>
-              <w:rPr>
-                <w:noProof/>
-                <w:webHidden/>
-              </w:rPr>
-              <w:fldChar w:fldCharType="separate"/>
-            </w:r>
-            <w:r>
-              <w:rPr>
-                <w:noProof/>
-                <w:webHidden/>
-              </w:rPr>
-              <w:t>6</w:t>
-            </w:r>
-            <w:r>
-              <w:rPr>
-                <w:noProof/>
-                <w:webHidden/>
-              </w:rPr>
-              <w:fldChar w:fldCharType="end"/>
-            </w:r>
-          </w:hyperlink>
-        </w:p>
-        <w:p>
-          <w:pPr>
-            <w:pStyle w:val="TM1"/>
-            <w:tabs>
-              <w:tab w:val="right" w:leader="dot" w:pos="9062"/>
-            </w:tabs>
-            <w:rPr>
-              <w:rFonts w:eastAsiaTheme="minorEastAsia"/>
-              <w:noProof/>
-              <w:lang w:eastAsia="fr-FR"/>
-            </w:rPr>
-          </w:pPr>
-          <w:hyperlink w:anchor="_Toc199338796" w:history="1">
-            <w:r>
-              <w:rPr>
-                <w:rStyle w:val="Lienhypertexte"/>
-                <w:noProof/>
-              </w:rPr>
-              <w:t>13.</w:t>
-            </w:r>
-            <w:r>
-              <w:rPr>
-                <w:noProof/>
-                <w:webHidden/>
-              </w:rPr>
-              <w:tab/>
-            </w:r>
-            <w:r>
-              <w:rPr>
-                <w:noProof/>
-                <w:webHidden/>
-              </w:rPr>
-              <w:fldChar w:fldCharType="begin"/>
-            </w:r>
-            <w:r>
-              <w:rPr>
-                <w:noProof/>
-                <w:webHidden/>
-              </w:rPr>
-              <w:instrText xml:space="preserve"> PAGEREF _Toc199338796 \h </w:instrText>
-            </w:r>
-            <w:r>
-              <w:rPr>
-                <w:noProof/>
-                <w:webHidden/>
-              </w:rPr>
-            </w:r>
-            <w:r>
-              <w:rPr>
-                <w:noProof/>
-                <w:webHidden/>
-              </w:rPr>
-              <w:fldChar w:fldCharType="separate"/>
-            </w:r>
-            <w:r>
-              <w:rPr>
-                <w:noProof/>
-                <w:webHidden/>
-              </w:rPr>
-              <w:t>6</w:t>
-            </w:r>
-            <w:r>
-              <w:rPr>
-                <w:noProof/>
-                <w:webHidden/>
-              </w:rPr>
-              <w:fldChar w:fldCharType="end"/>
-            </w:r>
-          </w:hyperlink>
-        </w:p>
-        <w:p>
-          <w:pPr>
-            <w:pStyle w:val="TM1"/>
-            <w:tabs>
-              <w:tab w:val="right" w:leader="dot" w:pos="9062"/>
-            </w:tabs>
-            <w:rPr>
-              <w:rFonts w:eastAsiaTheme="minorEastAsia"/>
-              <w:noProof/>
-              <w:lang w:eastAsia="fr-FR"/>
-            </w:rPr>
-          </w:pPr>
-          <w:hyperlink w:anchor="_Toc199338797" w:history="1">
-            <w:r>
-              <w:rPr>
-                <w:rStyle w:val="Lienhypertexte"/>
-                <w:noProof/>
-              </w:rPr>
-              <w:t>14.</w:t>
-            </w:r>
-            <w:r>
-              <w:rPr>
-                <w:noProof/>
-                <w:webHidden/>
-              </w:rPr>
-              <w:tab/>
-            </w:r>
-            <w:r>
-              <w:rPr>
-                <w:noProof/>
-                <w:webHidden/>
-              </w:rPr>
-              <w:fldChar w:fldCharType="begin"/>
-            </w:r>
-            <w:r>
-              <w:rPr>
-                <w:noProof/>
-                <w:webHidden/>
-              </w:rPr>
-              <w:instrText xml:space="preserve"> PAGEREF _Toc199338797 \h </w:instrText>
-            </w:r>
-            <w:r>
-              <w:rPr>
-                <w:noProof/>
-                <w:webHidden/>
-              </w:rPr>
-            </w:r>
-            <w:r>
-              <w:rPr>
-                <w:noProof/>
-                <w:webHidden/>
-              </w:rPr>
-              <w:fldChar w:fldCharType="separate"/>
-            </w:r>
-            <w:r>
-              <w:rPr>
-                <w:noProof/>
-                <w:webHidden/>
-              </w:rPr>
-              <w:t>6</w:t>
-            </w:r>
-            <w:r>
-              <w:rPr>
-                <w:noProof/>
-                <w:webHidden/>
-              </w:rPr>
-              <w:fldChar w:fldCharType="end"/>
-            </w:r>
-          </w:hyperlink>
-        </w:p>
-        <w:p>
-          <w:pPr>
-            <w:pStyle w:val="TM1"/>
-            <w:tabs>
-              <w:tab w:val="right" w:leader="dot" w:pos="9062"/>
-            </w:tabs>
-            <w:rPr>
-              <w:rFonts w:eastAsiaTheme="minorEastAsia"/>
-              <w:noProof/>
-              <w:lang w:eastAsia="fr-FR"/>
-            </w:rPr>
-          </w:pPr>
-          <w:hyperlink w:anchor="_Toc199338798" w:history="1">
-            <w:r>
-              <w:rPr>
-                <w:rStyle w:val="Lienhypertexte"/>
-                <w:noProof/>
-              </w:rPr>
-              <w:t>15. Conclusion</w:t>
-            </w:r>
-            <w:r>
-              <w:rPr>
-                <w:noProof/>
-                <w:webHidden/>
-              </w:rPr>
-              <w:tab/>
-            </w:r>
-            <w:r>
-              <w:rPr>
-                <w:noProof/>
-                <w:webHidden/>
-              </w:rPr>
-              <w:fldChar w:fldCharType="begin"/>
-            </w:r>
-            <w:r>
-              <w:rPr>
-                <w:noProof/>
-                <w:webHidden/>
-              </w:rPr>
-              <w:instrText xml:space="preserve"> PAGEREF _Toc199338798 \h </w:instrText>
-            </w:r>
-            <w:r>
-              <w:rPr>
-                <w:noProof/>
-                <w:webHidden/>
-              </w:rPr>
-            </w:r>
-            <w:r>
-              <w:rPr>
-                <w:noProof/>
-                <w:webHidden/>
-              </w:rPr>
-              <w:fldChar w:fldCharType="separate"/>
-            </w:r>
-            <w:r>
-              <w:rPr>
-                <w:noProof/>
-                <w:webHidden/>
-              </w:rPr>
-              <w:t>6</w:t>
+              <w:t>10</w:t>
             </w:r>
             <w:r>
               <w:rPr>
@@ -1946,7 +2293,7 @@
               <w:lang w:eastAsia="fr-FR"/>
             </w:rPr>
           </w:pPr>
-          <w:hyperlink w:anchor="_Toc199338799" w:history="1">
+          <w:hyperlink w:anchor="_Toc199704644" w:history="1">
             <w:r>
               <w:rPr>
                 <w:rStyle w:val="Lienhypertexte"/>
@@ -1973,7 +2320,7 @@
                 <w:noProof/>
                 <w:webHidden/>
               </w:rPr>
-              <w:instrText xml:space="preserve"> PAGEREF _Toc199338799 \h </w:instrText>
+              <w:instrText xml:space="preserve"> PAGEREF _Toc199704644 \h </w:instrText>
             </w:r>
             <w:r>
               <w:rPr>
@@ -1993,7 +2340,7 @@
                 <w:noProof/>
                 <w:webHidden/>
               </w:rPr>
-              <w:t>6</w:t>
+              <w:t>10</w:t>
             </w:r>
             <w:r>
               <w:rPr>
@@ -2016,7 +2363,7 @@
               <w:lang w:eastAsia="fr-FR"/>
             </w:rPr>
           </w:pPr>
-          <w:hyperlink w:anchor="_Toc199338800" w:history="1">
+          <w:hyperlink w:anchor="_Toc199704645" w:history="1">
             <w:r>
               <w:rPr>
                 <w:rStyle w:val="Lienhypertexte"/>
@@ -2043,7 +2390,7 @@
                 <w:noProof/>
                 <w:webHidden/>
               </w:rPr>
-              <w:instrText xml:space="preserve"> PAGEREF _Toc199338800 \h </w:instrText>
+              <w:instrText xml:space="preserve"> PAGEREF _Toc199704645 \h </w:instrText>
             </w:r>
             <w:r>
               <w:rPr>
@@ -2063,7 +2410,7 @@
                 <w:noProof/>
                 <w:webHidden/>
               </w:rPr>
-              <w:t>6</w:t>
+              <w:t>10</w:t>
             </w:r>
             <w:r>
               <w:rPr>
@@ -2086,7 +2433,7 @@
               <w:lang w:eastAsia="fr-FR"/>
             </w:rPr>
           </w:pPr>
-          <w:hyperlink w:anchor="_Toc199338801" w:history="1">
+          <w:hyperlink w:anchor="_Toc199704646" w:history="1">
             <w:r>
               <w:rPr>
                 <w:rStyle w:val="Lienhypertexte"/>
@@ -2113,7 +2460,7 @@
                 <w:noProof/>
                 <w:webHidden/>
               </w:rPr>
-              <w:instrText xml:space="preserve"> PAGEREF _Toc199338801 \h </w:instrText>
+              <w:instrText xml:space="preserve"> PAGEREF _Toc199704646 \h </w:instrText>
             </w:r>
             <w:r>
               <w:rPr>
@@ -2133,7 +2480,7 @@
                 <w:noProof/>
                 <w:webHidden/>
               </w:rPr>
-              <w:t>6</w:t>
+              <w:t>10</w:t>
             </w:r>
             <w:r>
               <w:rPr>
@@ -2149,22 +2496,20 @@
             <w:rPr>
               <w:b/>
               <w:bCs/>
+              <w:sz w:val="20"/>
+              <w:szCs w:val="20"/>
             </w:rPr>
             <w:fldChar w:fldCharType="end"/>
           </w:r>
         </w:p>
       </w:sdtContent>
     </w:sdt>
-    <w:p/>
-    <w:p/>
-    <w:p/>
     <w:p>
       <w:pPr>
         <w:pStyle w:val="Titre1"/>
       </w:pPr>
-      <w:bookmarkStart w:id="0" w:name="_Toc199338776"/>
-      <w:r>
-        <w:lastRenderedPageBreak/>
+      <w:bookmarkStart w:id="0" w:name="_Toc199704615"/>
+      <w:r>
         <w:t>1.</w:t>
       </w:r>
       <w:r>
@@ -2178,18 +2523,20 @@
     <w:p>
       <w:pPr>
         <w:pStyle w:val="Titre2"/>
-        <w:numPr>
-          <w:ilvl w:val="0"/>
-          <w:numId w:val="2"/>
-        </w:numPr>
-      </w:pPr>
-      <w:bookmarkStart w:id="1" w:name="_Toc199338777"/>
+      </w:pPr>
+      <w:bookmarkStart w:id="1" w:name="_Toc199704616"/>
+      <w:r>
+        <w:t xml:space="preserve">a. </w:t>
+      </w:r>
       <w:r>
         <w:t>Introduction en français</w:t>
       </w:r>
       <w:bookmarkEnd w:id="1"/>
     </w:p>
     <w:p>
+      <w:pPr>
+        <w:ind w:firstLine="360"/>
+      </w:pPr>
       <w:r>
         <w:t xml:space="preserve">Je m’appelle Nicolas Lopez. En 2022, j’ai intégré la Prépa Concepteur Développeur d’Applications à l’Idem, où j’ai validé ma première année avec succès. </w:t>
       </w:r>
@@ -2201,13 +2548,7 @@
     </w:p>
     <w:p>
       <w:r>
-        <w:t>Durant cette alternance, j’ai poursuivi l’analyse fonctionnelle, la conception de la base de données et le développement des premiers modules</w:t>
-      </w:r>
-      <w:r>
-        <w:t xml:space="preserve"> métiers</w:t>
-      </w:r>
-      <w:r>
-        <w:t>. Malheureusement, REVIMPORT a été placée en liquidation judiciaire, entraînant un licenciement économique et l’interruption du projet de migration.</w:t>
+        <w:t>Durant cette alternance, j’ai poursuivi l’analyse fonctionnelle, la conception de la base de données et le développement des premiers modules métiers. Malheureusement, REVIMPORT a été placée en liquidation judiciaire, entraînant un licenciement économique et l’interruption du projet de migration.</w:t>
       </w:r>
     </w:p>
     <w:p>
@@ -2218,36 +2559,26 @@
         <w:t>dans le cadre de ma deuxième année et pour valider mon titre RNCP 6,</w:t>
       </w:r>
       <w:r>
-        <w:t xml:space="preserve"> </w:t>
-      </w:r>
-      <w:r>
-        <w:t xml:space="preserve">je consacre mon mémoire à </w:t>
-      </w:r>
-      <w:proofErr w:type="spellStart"/>
-      <w:r>
-        <w:t>BlockLumen</w:t>
-      </w:r>
-      <w:proofErr w:type="spellEnd"/>
-      <w:r>
-        <w:t>, une plateforme de simulation de trading de cryptomonnaies. Ce projet représente l’aboutissement de ma formation et de mes expériences</w:t>
-      </w:r>
-      <w:r>
-        <w:t>.</w:t>
+        <w:t xml:space="preserve"> je consacre mon mémoire à BlockLumen, une plateforme de simulation de trading de cryptomonnaies. Ce projet représente l’aboutissement de ma formation et de mes expériences.</w:t>
       </w:r>
     </w:p>
     <w:p>
       <w:pPr>
         <w:pStyle w:val="Titre2"/>
-        <w:numPr>
-          <w:ilvl w:val="0"/>
-          <w:numId w:val="2"/>
-        </w:numPr>
-      </w:pPr>
-      <w:bookmarkStart w:id="2" w:name="_Toc199338778"/>
+      </w:pPr>
+      <w:bookmarkStart w:id="2" w:name="_Toc199704617"/>
+      <w:r>
+        <w:t xml:space="preserve">b. </w:t>
+      </w:r>
       <w:r>
         <w:t>Introduction et présentation du projet en anglais</w:t>
       </w:r>
       <w:bookmarkEnd w:id="2"/>
+    </w:p>
+    <w:p>
+      <w:pPr>
+        <w:pStyle w:val="Titre1"/>
+      </w:pPr>
     </w:p>
     <w:p/>
     <w:p/>
@@ -2258,90 +2589,82 @@
     <w:p/>
     <w:p/>
     <w:p/>
-    <w:p/>
-    <w:p/>
-    <w:p/>
     <w:p>
       <w:pPr>
         <w:pStyle w:val="Titre1"/>
       </w:pPr>
+      <w:bookmarkStart w:id="3" w:name="_Toc199704618"/>
       <w:r>
         <w:lastRenderedPageBreak/>
+        <w:t>2.</w:t>
+      </w:r>
+      <w:r>
         <w:t xml:space="preserve"> </w:t>
       </w:r>
-      <w:bookmarkStart w:id="3" w:name="_Toc199338779"/>
-      <w:r>
-        <w:t>2.</w:t>
+      <w:r>
+        <w:t>Contexte</w:t>
+      </w:r>
+      <w:bookmarkEnd w:id="3"/>
+    </w:p>
+    <w:p>
+      <w:pPr>
+        <w:ind w:firstLine="708"/>
+      </w:pPr>
+      <w:r>
+        <w:t xml:space="preserve">Le marché des cryptomonnaies, en forte croissance, reste très volatil et complexe pour les débutants. BlockLumen propose une simulation sécurisée du trading (achats, ventes, gestion de portefeuille) </w:t>
+      </w:r>
+      <w:r>
+        <w:t>enrichie de modules pédagogiques</w:t>
+      </w:r>
+      <w:r>
+        <w:rPr>
+          <w:strike/>
+        </w:rPr>
+        <w:t xml:space="preserve"> et d’une veille d’actualités pour guider l’utilisateur pas à pas</w:t>
+      </w:r>
+      <w:r>
+        <w:t>.</w:t>
       </w:r>
       <w:r>
         <w:t xml:space="preserve"> </w:t>
       </w:r>
       <w:r>
-        <w:t>Contexte</w:t>
-      </w:r>
-      <w:bookmarkEnd w:id="3"/>
-    </w:p>
-    <w:p>
-      <w:r>
-        <w:t xml:space="preserve">Le marché des cryptomonnaies, en forte croissance, reste très volatil et complexe pour les débutants. </w:t>
-      </w:r>
-      <w:proofErr w:type="spellStart"/>
-      <w:r>
-        <w:t>BlockLumen</w:t>
-      </w:r>
-      <w:proofErr w:type="spellEnd"/>
-      <w:r>
-        <w:t xml:space="preserve"> propose une simulation sécurisée du trading (achats, ventes, gestion de portefeuille) enrichie de modules pédagogiques et d’une veille d’actualités pour guider l’utilisateur pas à pas.</w:t>
+        <w:t>Ce nom, court et évocateur, associe “Block” (blockchain) et “Lumen” (lumière), pour symboliser l’éclaircissement et la compréhension du trading crypto</w:t>
+      </w:r>
+    </w:p>
+    <w:p>
+      <w:pPr>
+        <w:pStyle w:val="Titre2"/>
+      </w:pPr>
+      <w:bookmarkStart w:id="4" w:name="_Toc199704619"/>
+      <w:r>
+        <w:t>a. Objectif</w:t>
+      </w:r>
+      <w:bookmarkEnd w:id="4"/>
+    </w:p>
+    <w:p>
+      <w:pPr>
+        <w:ind w:firstLine="708"/>
+      </w:pPr>
+      <w:r>
+        <w:t>Permettre aux utilisateurs de tester leurs stratégies dans des conditions de marché réalistes (cours différés et frais inclus) sans risquer leur capital, grâce à une interface claire et responsive sur desktop et mobile</w:t>
+      </w:r>
+      <w:r>
+        <w:t xml:space="preserve">. </w:t>
+      </w:r>
+    </w:p>
+    <w:p>
+      <w:pPr>
+        <w:pStyle w:val="Titre2"/>
+      </w:pPr>
+      <w:bookmarkStart w:id="5" w:name="_Toc199704620"/>
+      <w:r>
+        <w:t>b.</w:t>
       </w:r>
       <w:r>
         <w:t xml:space="preserve"> </w:t>
       </w:r>
       <w:r>
-        <w:t>Ce nom, court et évocateur, associe “Block” (blockchain) et “Lumen” (lumière), pour symboliser l’éclaircissement et la compréhension du trading crypto</w:t>
-      </w:r>
-    </w:p>
-    <w:p>
-      <w:pPr>
-        <w:pStyle w:val="Titre2"/>
-      </w:pPr>
-      <w:r>
-        <w:t xml:space="preserve">  </w:t>
-      </w:r>
-      <w:bookmarkStart w:id="4" w:name="_Toc199338780"/>
-      <w:r>
-        <w:t>a. Objectif</w:t>
-      </w:r>
-      <w:bookmarkEnd w:id="4"/>
-    </w:p>
-    <w:p>
-      <w:r>
-        <w:t>Permettre aux utilisateurs de tester leurs stratégies dans des conditions de marché réalistes (cours différés et frais inclus) sans risquer leur capital, grâce à une interface claire et responsive sur desktop et mobile</w:t>
-      </w:r>
-      <w:r>
-        <w:t xml:space="preserve">. </w:t>
-      </w:r>
-    </w:p>
-    <w:p>
-      <w:pPr>
-        <w:pStyle w:val="Titre2"/>
-      </w:pPr>
-      <w:bookmarkStart w:id="5" w:name="_Toc199338781"/>
-      <w:r>
-        <w:rPr>
-          <w:lang w:val="en-US"/>
-        </w:rPr>
-        <w:t>b.</w:t>
-      </w:r>
-      <w:r>
-        <w:rPr>
-          <w:lang w:val="en-US"/>
-        </w:rPr>
-        <w:t xml:space="preserve"> </w:t>
-      </w:r>
-      <w:r>
-        <w:rPr>
-          <w:lang w:val="en-US"/>
-        </w:rPr>
         <w:t>Technologies</w:t>
       </w:r>
       <w:bookmarkEnd w:id="5"/>
@@ -2350,32 +2673,18 @@
       <w:pPr>
         <w:pStyle w:val="Titre3"/>
         <w:ind w:firstLine="708"/>
-        <w:rPr>
-          <w:lang w:val="en-US"/>
-        </w:rPr>
-      </w:pPr>
-      <w:bookmarkStart w:id="6" w:name="_Toc199338782"/>
-      <w:r>
-        <w:rPr>
-          <w:lang w:val="en-US"/>
-        </w:rPr>
+      </w:pPr>
+      <w:bookmarkStart w:id="6" w:name="_Toc199704621"/>
+      <w:r>
         <w:t>1.</w:t>
       </w:r>
       <w:r>
-        <w:rPr>
-          <w:lang w:val="en-US"/>
-        </w:rPr>
         <w:t xml:space="preserve"> </w:t>
       </w:r>
-      <w:proofErr w:type="gramStart"/>
-      <w:r>
-        <w:rPr>
-          <w:lang w:val="en-US"/>
-        </w:rPr>
+      <w:r>
         <w:t>Back-end</w:t>
       </w:r>
       <w:bookmarkEnd w:id="6"/>
-      <w:proofErr w:type="gramEnd"/>
     </w:p>
     <w:p>
       <w:pPr>
@@ -2451,7 +2760,6 @@
       </w:r>
     </w:p>
     <w:p>
-      <w:proofErr w:type="spellStart"/>
       <w:r>
         <w:rPr>
           <w:b/>
@@ -2459,7 +2767,6 @@
         </w:rPr>
         <w:t>TypeScript</w:t>
       </w:r>
-      <w:proofErr w:type="spellEnd"/>
       <w:r>
         <w:rPr>
           <w:b/>
@@ -2478,53 +2785,41 @@
       <w:pPr>
         <w:pStyle w:val="Titre3"/>
         <w:ind w:firstLine="708"/>
-        <w:rPr>
-          <w:lang w:val="en-US"/>
-        </w:rPr>
-      </w:pPr>
-      <w:bookmarkStart w:id="7" w:name="_Toc199338783"/>
-      <w:r>
-        <w:rPr>
-          <w:lang w:val="en-US"/>
-        </w:rPr>
+      </w:pPr>
+      <w:bookmarkStart w:id="7" w:name="_Toc199704622"/>
+      <w:r>
         <w:t>2.</w:t>
       </w:r>
       <w:r>
-        <w:rPr>
-          <w:lang w:val="en-US"/>
-        </w:rPr>
         <w:t xml:space="preserve"> </w:t>
       </w:r>
       <w:r>
-        <w:rPr>
-          <w:lang w:val="en-US"/>
-        </w:rPr>
         <w:t>Front-end</w:t>
       </w:r>
       <w:bookmarkEnd w:id="7"/>
     </w:p>
     <w:p>
-      <w:proofErr w:type="spellStart"/>
       <w:r>
         <w:rPr>
           <w:b/>
           <w:bCs/>
         </w:rPr>
-        <w:t>React</w:t>
-      </w:r>
-      <w:proofErr w:type="spellEnd"/>
+        <w:t>React :</w:t>
+      </w:r>
+      <w:r>
+        <w:t xml:space="preserve"> Bibliothèque JavaScript pour construire une interface dynamique et réactive.</w:t>
+      </w:r>
+    </w:p>
+    <w:p>
       <w:r>
         <w:rPr>
           <w:b/>
           <w:bCs/>
         </w:rPr>
-        <w:t> :</w:t>
-      </w:r>
-      <w:r>
-        <w:t xml:space="preserve"> </w:t>
-      </w:r>
-      <w:r>
-        <w:t>Bibliothèque JavaScript pour construire une interface dynamique et réactive.</w:t>
+        <w:t>Vite :</w:t>
+      </w:r>
+      <w:r>
+        <w:t xml:space="preserve"> Outil de bundling ultra-rapide, optimisé pour le développement moderne.</w:t>
       </w:r>
     </w:p>
     <w:p>
@@ -2533,59 +2828,75 @@
           <w:b/>
           <w:bCs/>
         </w:rPr>
-        <w:t>Vite</w:t>
-      </w:r>
+        <w:t>Tailwind CSS :</w:t>
+      </w:r>
+      <w:r>
+        <w:t xml:space="preserve"> Framework utilitaire facilitant la mise en forme et le design cohérent.</w:t>
+      </w:r>
+    </w:p>
+    <w:p>
       <w:r>
         <w:rPr>
           <w:b/>
           <w:bCs/>
         </w:rPr>
-        <w:t> :</w:t>
+        <w:t>React-Chart.js-2 / Chart.js :</w:t>
+      </w:r>
+      <w:r>
+        <w:t xml:space="preserve"> Pour afficher graphiques de prix et indicateurs en temps réel.</w:t>
+      </w:r>
+    </w:p>
+    <w:p>
+      <w:pPr>
+        <w:pStyle w:val="Titre3"/>
+        <w:ind w:firstLine="708"/>
+      </w:pPr>
+      <w:bookmarkStart w:id="8" w:name="_Toc199704623"/>
+      <w:r>
+        <w:t>3.</w:t>
       </w:r>
       <w:r>
         <w:t xml:space="preserve"> </w:t>
       </w:r>
       <w:r>
-        <w:t xml:space="preserve">Outil de </w:t>
-      </w:r>
-      <w:proofErr w:type="spellStart"/>
-      <w:r>
-        <w:t>bundling</w:t>
-      </w:r>
-      <w:proofErr w:type="spellEnd"/>
-      <w:r>
-        <w:t xml:space="preserve"> ultra-rapide, optimisé pour le développement moderne.</w:t>
-      </w:r>
-    </w:p>
-    <w:p>
-      <w:proofErr w:type="spellStart"/>
+        <w:t>OS / IDE / Utilitaires</w:t>
+      </w:r>
+      <w:bookmarkEnd w:id="8"/>
+    </w:p>
+    <w:p>
       <w:r>
         <w:rPr>
           <w:b/>
           <w:bCs/>
         </w:rPr>
-        <w:t>Tailwind</w:t>
-      </w:r>
-      <w:proofErr w:type="spellEnd"/>
+        <w:t>Git &amp; GitHub :</w:t>
+      </w:r>
+      <w:r>
+        <w:t xml:space="preserve"> Gestion de versions et collaboration.</w:t>
+      </w:r>
+    </w:p>
+    <w:p>
       <w:r>
         <w:rPr>
           <w:b/>
           <w:bCs/>
         </w:rPr>
-        <w:t xml:space="preserve"> CSS</w:t>
-      </w:r>
+        <w:t>VS Code :</w:t>
+      </w:r>
+      <w:r>
+        <w:t xml:space="preserve"> Environnement de développement, avec extensions TypeScript et Docker.</w:t>
+      </w:r>
+    </w:p>
+    <w:p>
       <w:r>
         <w:rPr>
           <w:b/>
           <w:bCs/>
         </w:rPr>
-        <w:t> :</w:t>
-      </w:r>
-      <w:r>
-        <w:t xml:space="preserve"> </w:t>
-      </w:r>
-      <w:r>
-        <w:t>Framework utilitaire facilitant la mise en forme et le design cohérent.</w:t>
+        <w:t>Postman :</w:t>
+      </w:r>
+      <w:r>
+        <w:t xml:space="preserve"> Tests et appels d’API.</w:t>
       </w:r>
     </w:p>
     <w:p>
@@ -2594,46 +2905,26 @@
           <w:b/>
           <w:bCs/>
         </w:rPr>
-        <w:t>React-Chart.js-2 / Chart.js</w:t>
-      </w:r>
+        <w:t>Figma :</w:t>
+      </w:r>
+      <w:r>
+        <w:t xml:space="preserve"> Prototypage des écrans et design UX/UI.</w:t>
+      </w:r>
+    </w:p>
+    <w:p>
       <w:r>
         <w:rPr>
           <w:b/>
           <w:bCs/>
         </w:rPr>
-        <w:t> :</w:t>
-      </w:r>
-      <w:r>
-        <w:t xml:space="preserve"> </w:t>
-      </w:r>
-      <w:r>
-        <w:t>Pour afficher graphiques de prix et indicateurs en temps réel.</w:t>
-      </w:r>
-    </w:p>
-    <w:p>
-      <w:pPr>
-        <w:pStyle w:val="Titre3"/>
-        <w:ind w:firstLine="708"/>
-      </w:pPr>
-      <w:bookmarkStart w:id="8" w:name="_Toc199338784"/>
-      <w:r>
-        <w:t>3.</w:t>
-      </w:r>
-      <w:r>
-        <w:t xml:space="preserve"> </w:t>
-      </w:r>
-      <w:r>
-        <w:t>OS / IDE / Utilitaires</w:t>
-      </w:r>
-      <w:bookmarkEnd w:id="8"/>
-    </w:p>
-    <w:p>
+        <w:t>app.diagrams.net</w:t>
+      </w:r>
       <w:r>
         <w:rPr>
           <w:b/>
           <w:bCs/>
         </w:rPr>
-        <w:t>Git &amp; GitHub</w:t>
+        <w:t xml:space="preserve"> / Draw.io</w:t>
       </w:r>
       <w:r>
         <w:rPr>
@@ -2643,137 +2934,451 @@
         <w:t> :</w:t>
       </w:r>
       <w:r>
+        <w:t xml:space="preserve"> Modélisation du MCD et des architectures applicatives.</w:t>
+      </w:r>
+    </w:p>
+    <w:p>
+      <w:pPr>
+        <w:pStyle w:val="Titre1"/>
+      </w:pPr>
+      <w:bookmarkStart w:id="9" w:name="_Toc199704624"/>
+      <w:r>
+        <w:lastRenderedPageBreak/>
+        <w:t>3.</w:t>
+      </w:r>
+      <w:r>
         <w:t xml:space="preserve"> </w:t>
       </w:r>
       <w:r>
-        <w:t>Gestion de versions et collaboration.</w:t>
-      </w:r>
-    </w:p>
-    <w:p>
+        <w:t>Le Design</w:t>
+      </w:r>
+      <w:bookmarkEnd w:id="9"/>
+    </w:p>
+    <w:p>
+      <w:pPr>
+        <w:pStyle w:val="Titre2"/>
+        <w:tabs>
+          <w:tab w:val="left" w:pos="1569"/>
+        </w:tabs>
+      </w:pPr>
+      <w:bookmarkStart w:id="10" w:name="_Toc199704625"/>
+      <w:r>
+        <w:t>a.</w:t>
+      </w:r>
+      <w:r>
+        <w:t xml:space="preserve"> </w:t>
+      </w:r>
+      <w:r>
+        <w:t>Maquettage et Conception Graphique</w:t>
+      </w:r>
+      <w:bookmarkEnd w:id="10"/>
+    </w:p>
+    <w:p>
+      <w:pPr>
+        <w:ind w:firstLine="705"/>
+      </w:pPr>
+      <w:r>
+        <w:t xml:space="preserve">La phase de design a été réalisée à l’aide de </w:t>
+      </w:r>
+      <w:proofErr w:type="spellStart"/>
       <w:r>
         <w:rPr>
           <w:b/>
           <w:bCs/>
         </w:rPr>
-        <w:t>VS Code</w:t>
+        <w:t>Figma</w:t>
+      </w:r>
+      <w:proofErr w:type="spellEnd"/>
+      <w:r>
+        <w:t>, outil principal pour l’élaboration des wireframes et des maquettes visuelles de l’application. Après définition de la charte graphique (logo, palette de couleurs, typographie</w:t>
+      </w:r>
+      <w:r>
+        <w:t>s</w:t>
+      </w:r>
+      <w:r>
+        <w:t xml:space="preserve">), chaque écran a été prototypé dans </w:t>
+      </w:r>
+      <w:proofErr w:type="spellStart"/>
+      <w:r>
+        <w:t>Figma</w:t>
+      </w:r>
+      <w:proofErr w:type="spellEnd"/>
+      <w:r>
+        <w:t xml:space="preserve"> pour valider l’ergonomie et la cohérence visuelle avant le développement.</w:t>
+      </w:r>
+    </w:p>
+    <w:p>
+      <w:pPr>
+        <w:pStyle w:val="Titre3"/>
+      </w:pPr>
+      <w:bookmarkStart w:id="11" w:name="_Toc199704626"/>
+      <w:r>
+        <w:t>1.</w:t>
+      </w:r>
+      <w:r>
+        <w:t xml:space="preserve"> </w:t>
+      </w:r>
+      <w:r>
+        <w:t xml:space="preserve">Logo </w:t>
+      </w:r>
+      <w:r>
+        <w:drawing>
+          <wp:anchor distT="0" distB="0" distL="114300" distR="114300" simplePos="0" relativeHeight="251658240" behindDoc="1" locked="0" layoutInCell="1" allowOverlap="1" wp14:anchorId="092F6AE2" wp14:editId="740F75D3">
+            <wp:simplePos x="0" y="0"/>
+            <wp:positionH relativeFrom="column">
+              <wp:posOffset>4805680</wp:posOffset>
+            </wp:positionH>
+            <wp:positionV relativeFrom="paragraph">
+              <wp:posOffset>8255</wp:posOffset>
+            </wp:positionV>
+            <wp:extent cx="1323975" cy="1459865"/>
+            <wp:effectExtent l="0" t="0" r="9525" b="6985"/>
+            <wp:wrapTight wrapText="bothSides">
+              <wp:wrapPolygon edited="0">
+                <wp:start x="9635" y="0"/>
+                <wp:lineTo x="932" y="4510"/>
+                <wp:lineTo x="0" y="5355"/>
+                <wp:lineTo x="0" y="16066"/>
+                <wp:lineTo x="1554" y="18039"/>
+                <wp:lineTo x="3419" y="18039"/>
+                <wp:lineTo x="10256" y="21421"/>
+                <wp:lineTo x="11499" y="21421"/>
+                <wp:lineTo x="11810" y="21421"/>
+                <wp:lineTo x="18026" y="18039"/>
+                <wp:lineTo x="19891" y="18039"/>
+                <wp:lineTo x="21445" y="16066"/>
+                <wp:lineTo x="21445" y="5074"/>
+                <wp:lineTo x="20512" y="4510"/>
+                <wp:lineTo x="11810" y="0"/>
+                <wp:lineTo x="9635" y="0"/>
+              </wp:wrapPolygon>
+            </wp:wrapTight>
+            <wp:docPr id="1103065097" name="Graphique 1"/>
+            <wp:cNvGraphicFramePr>
+              <a:graphicFrameLocks xmlns:a="http://schemas.openxmlformats.org/drawingml/2006/main" noChangeAspect="1"/>
+            </wp:cNvGraphicFramePr>
+            <a:graphic xmlns:a="http://schemas.openxmlformats.org/drawingml/2006/main">
+              <a:graphicData uri="http://schemas.openxmlformats.org/drawingml/2006/picture">
+                <pic:pic xmlns:pic="http://schemas.openxmlformats.org/drawingml/2006/picture">
+                  <pic:nvPicPr>
+                    <pic:cNvPr id="1103065097" name=""/>
+                    <pic:cNvPicPr/>
+                  </pic:nvPicPr>
+                  <pic:blipFill>
+                    <a:blip r:embed="rId8">
+                      <a:extLst>
+                        <a:ext uri="{96DAC541-7B7A-43D3-8B79-37D633B846F1}">
+                          <asvg:svgBlip xmlns:asvg="http://schemas.microsoft.com/office/drawing/2016/SVG/main" r:embed="rId9"/>
+                        </a:ext>
+                      </a:extLst>
+                    </a:blip>
+                    <a:stretch>
+                      <a:fillRect/>
+                    </a:stretch>
+                  </pic:blipFill>
+                  <pic:spPr>
+                    <a:xfrm>
+                      <a:off x="0" y="0"/>
+                      <a:ext cx="1323975" cy="1459865"/>
+                    </a:xfrm>
+                    <a:prstGeom prst="rect">
+                      <a:avLst/>
+                    </a:prstGeom>
+                  </pic:spPr>
+                </pic:pic>
+              </a:graphicData>
+            </a:graphic>
+          </wp:anchor>
+        </w:drawing>
+      </w:r>
+      <w:bookmarkEnd w:id="11"/>
+      <w:r>
+        <w:t xml:space="preserve"> </w:t>
+      </w:r>
+    </w:p>
+    <w:p>
+      <w:pPr>
+        <w:ind w:firstLine="705"/>
+      </w:pPr>
+      <w:r>
+        <w:t>C</w:t>
+      </w:r>
+      <w:r>
+        <w:t>e logo associe une forme hexagonale inspirée de la blockchain à un dégradé bleu-pourpre-rose évoquant la lumière et la clarté pédagogique, tandis que la dominante de bleu profond installe une sensation de confiance et de sérieux ;</w:t>
+      </w:r>
+    </w:p>
+    <w:p>
+      <w:pPr>
+        <w:ind w:firstLine="705"/>
+      </w:pPr>
+      <w:r>
+        <w:t xml:space="preserve">Le logo a été </w:t>
+      </w:r>
+      <w:r>
+        <w:t>créé</w:t>
+      </w:r>
+      <w:r>
+        <w:t xml:space="preserve"> dans </w:t>
+      </w:r>
+      <w:proofErr w:type="spellStart"/>
+      <w:r>
+        <w:t>Figma</w:t>
+      </w:r>
+      <w:proofErr w:type="spellEnd"/>
+      <w:r>
+        <w:t xml:space="preserve"> au format vectoriel (SVG)</w:t>
+      </w:r>
+      <w:r>
+        <w:t>.</w:t>
+      </w:r>
+    </w:p>
+    <w:p>
+      <w:pPr>
+        <w:pStyle w:val="Titre3"/>
+      </w:pPr>
+      <w:bookmarkStart w:id="12" w:name="_Toc199704627"/>
+      <w:r>
+        <w:t>2. Palette graphique</w:t>
+      </w:r>
+      <w:bookmarkEnd w:id="12"/>
+    </w:p>
+    <w:p>
+      <w:r>
+        <w:rPr>
+          <w:noProof/>
+        </w:rPr>
+        <w:drawing>
+          <wp:inline distT="0" distB="0" distL="0" distR="0" wp14:anchorId="7815424B" wp14:editId="6DAA0490">
+            <wp:extent cx="5753100" cy="2209800"/>
+            <wp:effectExtent l="0" t="0" r="0" b="0"/>
+            <wp:docPr id="798060504" name="Image 1"/>
+            <wp:cNvGraphicFramePr>
+              <a:graphicFrameLocks xmlns:a="http://schemas.openxmlformats.org/drawingml/2006/main" noChangeAspect="1"/>
+            </wp:cNvGraphicFramePr>
+            <a:graphic xmlns:a="http://schemas.openxmlformats.org/drawingml/2006/main">
+              <a:graphicData uri="http://schemas.openxmlformats.org/drawingml/2006/picture">
+                <pic:pic xmlns:pic="http://schemas.openxmlformats.org/drawingml/2006/picture">
+                  <pic:nvPicPr>
+                    <pic:cNvPr id="0" name="Picture 1"/>
+                    <pic:cNvPicPr>
+                      <a:picLocks noChangeAspect="1" noChangeArrowheads="1"/>
+                    </pic:cNvPicPr>
+                  </pic:nvPicPr>
+                  <pic:blipFill>
+                    <a:blip r:embed="rId10" cstate="print">
+                      <a:extLst>
+                        <a:ext uri="{28A0092B-C50C-407E-A947-70E740481C1C}">
+                          <a14:useLocalDpi xmlns:a14="http://schemas.microsoft.com/office/drawing/2010/main" val="0"/>
+                        </a:ext>
+                      </a:extLst>
+                    </a:blip>
+                    <a:srcRect/>
+                    <a:stretch>
+                      <a:fillRect/>
+                    </a:stretch>
+                  </pic:blipFill>
+                  <pic:spPr bwMode="auto">
+                    <a:xfrm>
+                      <a:off x="0" y="0"/>
+                      <a:ext cx="5753100" cy="2209800"/>
+                    </a:xfrm>
+                    <a:prstGeom prst="rect">
+                      <a:avLst/>
+                    </a:prstGeom>
+                    <a:noFill/>
+                    <a:ln>
+                      <a:noFill/>
+                    </a:ln>
+                  </pic:spPr>
+                </pic:pic>
+              </a:graphicData>
+            </a:graphic>
+          </wp:inline>
+        </w:drawing>
+      </w:r>
+    </w:p>
+    <w:p>
+      <w:pPr>
+        <w:pStyle w:val="Titre3"/>
+      </w:pPr>
+      <w:bookmarkStart w:id="13" w:name="_Toc199704628"/>
+      <w:r>
+        <w:t>3. La typographie</w:t>
+      </w:r>
+      <w:bookmarkEnd w:id="13"/>
+    </w:p>
+    <w:p>
+      <w:pPr>
+        <w:ind w:firstLine="708"/>
+      </w:pPr>
+      <w:r>
+        <w:t xml:space="preserve">Pour les titres et intertitres, la police </w:t>
       </w:r>
       <w:r>
         <w:rPr>
           <w:b/>
           <w:bCs/>
         </w:rPr>
-        <w:t> :</w:t>
-      </w:r>
-      <w:r>
-        <w:t xml:space="preserve"> </w:t>
-      </w:r>
-      <w:r>
-        <w:t xml:space="preserve">Environnement de développement, avec extensions </w:t>
+        <w:t>Poppins</w:t>
+      </w:r>
+      <w:r>
+        <w:t xml:space="preserve"> est utilisée en gras (700) pour les niveaux H1 et H2, et en semi-gras (600) pour H3 et H4 ; leur couleur est le bleu profond (#0D1B3C) sur fond clair ou le blanc (#FFFFFF) sur fond sombre.</w:t>
+      </w:r>
+    </w:p>
+    <w:p>
+      <w:r>
+        <w:t xml:space="preserve">Pour le corps de texte, on adopte </w:t>
       </w:r>
       <w:proofErr w:type="spellStart"/>
-      <w:r>
-        <w:t>TypeScript</w:t>
-      </w:r>
-      <w:proofErr w:type="spellEnd"/>
-      <w:r>
-        <w:t xml:space="preserve"> et Docker.</w:t>
-      </w:r>
-    </w:p>
-    <w:p>
       <w:r>
         <w:rPr>
           <w:b/>
           <w:bCs/>
         </w:rPr>
-        <w:t>Postman</w:t>
-      </w:r>
-      <w:r>
-        <w:rPr>
-          <w:b/>
-          <w:bCs/>
-        </w:rPr>
-        <w:t> :</w:t>
-      </w:r>
-      <w:r>
-        <w:t xml:space="preserve"> </w:t>
-      </w:r>
-      <w:r>
-        <w:t>Tests et appels d’API.</w:t>
-      </w:r>
-    </w:p>
-    <w:p>
+        <w:t>Roboto</w:t>
+      </w:r>
+      <w:proofErr w:type="spellEnd"/>
+      <w:r>
+        <w:t xml:space="preserve"> en </w:t>
+      </w:r>
       <w:proofErr w:type="spellStart"/>
       <w:r>
-        <w:rPr>
-          <w:b/>
-          <w:bCs/>
-        </w:rPr>
-        <w:t>Figma</w:t>
+        <w:t>regular</w:t>
       </w:r>
       <w:proofErr w:type="spellEnd"/>
       <w:r>
-        <w:rPr>
-          <w:b/>
-          <w:bCs/>
-        </w:rPr>
-        <w:t> :</w:t>
-      </w:r>
-      <w:r>
-        <w:t xml:space="preserve"> </w:t>
-      </w:r>
-      <w:r>
-        <w:t>Prototypage des écrans et design UX/UI.</w:t>
-      </w:r>
-    </w:p>
-    <w:p>
-      <w:r>
-        <w:rPr>
-          <w:b/>
-          <w:bCs/>
-        </w:rPr>
-        <w:t>app.</w:t>
-      </w:r>
-      <w:r>
-        <w:rPr>
-          <w:b/>
-          <w:bCs/>
-        </w:rPr>
-        <w:t>diagrams.net</w:t>
-      </w:r>
-      <w:r>
-        <w:rPr>
-          <w:b/>
-          <w:bCs/>
-        </w:rPr>
-        <w:t xml:space="preserve"> / Draw.io</w:t>
-      </w:r>
-      <w:r>
-        <w:rPr>
-          <w:b/>
-          <w:bCs/>
-        </w:rPr>
-        <w:t> :</w:t>
-      </w:r>
-      <w:r>
-        <w:t xml:space="preserve"> </w:t>
-      </w:r>
-      <w:r>
-        <w:t>Modélisation du MCD et des architectures applicatives.</w:t>
-      </w:r>
-    </w:p>
+        <w:t xml:space="preserve"> (400) pour les paragraphes et en medium (500) pour les labels et mentions importantes ; la couleur est le gris anthracite (#2C2C2E) sur fond clair, ou le blanc (#FFFFFF) sur fond bleu profond.</w:t>
+      </w:r>
+    </w:p>
+    <w:p/>
+    <w:p>
+      <w:pPr>
+        <w:pStyle w:val="Titre3"/>
+        <w:rPr>
+          <w:u w:val="words"/>
+        </w:rPr>
+      </w:pPr>
+      <w:bookmarkStart w:id="14" w:name="_Toc199704629"/>
+      <w:r>
+        <w:lastRenderedPageBreak/>
+        <w:t>4. Maquette</w:t>
+      </w:r>
+      <w:r>
+        <w:t xml:space="preserve"> &amp; </w:t>
+      </w:r>
+      <w:proofErr w:type="spellStart"/>
+      <w:r>
+        <w:t>WireFrames</w:t>
+      </w:r>
+      <w:bookmarkEnd w:id="14"/>
+      <w:proofErr w:type="spellEnd"/>
+    </w:p>
+    <w:p>
+      <w:r>
+        <w:t xml:space="preserve">Des </w:t>
+      </w:r>
+      <w:r>
+        <w:t xml:space="preserve">wireframes ont été </w:t>
+      </w:r>
+      <w:r>
+        <w:t xml:space="preserve">réalisées </w:t>
+      </w:r>
+      <w:r>
+        <w:t>afin de valider la structure et l’enchaînement des écrans, d’optimiser le parcours utilisateur et de clarifier l’emplacement des éléments</w:t>
+      </w:r>
+      <w:r>
+        <w:t>.</w:t>
+      </w:r>
+    </w:p>
+    <w:p>
+      <w:r>
+        <w:drawing>
+          <wp:inline distT="0" distB="0" distL="0" distR="0" wp14:anchorId="2C1E3F47" wp14:editId="2769584A">
+            <wp:extent cx="5760720" cy="2529205"/>
+            <wp:effectExtent l="0" t="0" r="0" b="4445"/>
+            <wp:docPr id="155343924" name="Image 1" descr="Une image contenant texte, capture d’écran, conception&#10;&#10;Le contenu généré par l’IA peut être incorrect."/>
+            <wp:cNvGraphicFramePr>
+              <a:graphicFrameLocks xmlns:a="http://schemas.openxmlformats.org/drawingml/2006/main" noChangeAspect="1"/>
+            </wp:cNvGraphicFramePr>
+            <a:graphic xmlns:a="http://schemas.openxmlformats.org/drawingml/2006/main">
+              <a:graphicData uri="http://schemas.openxmlformats.org/drawingml/2006/picture">
+                <pic:pic xmlns:pic="http://schemas.openxmlformats.org/drawingml/2006/picture">
+                  <pic:nvPicPr>
+                    <pic:cNvPr id="155343924" name="Image 1" descr="Une image contenant texte, capture d’écran, conception&#10;&#10;Le contenu généré par l’IA peut être incorrect."/>
+                    <pic:cNvPicPr/>
+                  </pic:nvPicPr>
+                  <pic:blipFill>
+                    <a:blip r:embed="rId11"/>
+                    <a:stretch>
+                      <a:fillRect/>
+                    </a:stretch>
+                  </pic:blipFill>
+                  <pic:spPr>
+                    <a:xfrm>
+                      <a:off x="0" y="0"/>
+                      <a:ext cx="5760720" cy="2529205"/>
+                    </a:xfrm>
+                    <a:prstGeom prst="rect">
+                      <a:avLst/>
+                    </a:prstGeom>
+                  </pic:spPr>
+                </pic:pic>
+              </a:graphicData>
+            </a:graphic>
+          </wp:inline>
+        </w:drawing>
+      </w:r>
+    </w:p>
+    <w:p>
+      <w:r>
+        <w:drawing>
+          <wp:inline distT="0" distB="0" distL="0" distR="0" wp14:anchorId="40E2A047" wp14:editId="1E3C0A5C">
+            <wp:extent cx="5760720" cy="4144010"/>
+            <wp:effectExtent l="0" t="0" r="0" b="8890"/>
+            <wp:docPr id="449086914" name="Image 1" descr="Une image contenant texte, capture d’écran, logiciel, Icône d’ordinateur&#10;&#10;Le contenu généré par l’IA peut être incorrect."/>
+            <wp:cNvGraphicFramePr>
+              <a:graphicFrameLocks xmlns:a="http://schemas.openxmlformats.org/drawingml/2006/main" noChangeAspect="1"/>
+            </wp:cNvGraphicFramePr>
+            <a:graphic xmlns:a="http://schemas.openxmlformats.org/drawingml/2006/main">
+              <a:graphicData uri="http://schemas.openxmlformats.org/drawingml/2006/picture">
+                <pic:pic xmlns:pic="http://schemas.openxmlformats.org/drawingml/2006/picture">
+                  <pic:nvPicPr>
+                    <pic:cNvPr id="449086914" name="Image 1" descr="Une image contenant texte, capture d’écran, logiciel, Icône d’ordinateur&#10;&#10;Le contenu généré par l’IA peut être incorrect."/>
+                    <pic:cNvPicPr/>
+                  </pic:nvPicPr>
+                  <pic:blipFill>
+                    <a:blip r:embed="rId12"/>
+                    <a:stretch>
+                      <a:fillRect/>
+                    </a:stretch>
+                  </pic:blipFill>
+                  <pic:spPr>
+                    <a:xfrm>
+                      <a:off x="0" y="0"/>
+                      <a:ext cx="5760720" cy="4144010"/>
+                    </a:xfrm>
+                    <a:prstGeom prst="rect">
+                      <a:avLst/>
+                    </a:prstGeom>
+                  </pic:spPr>
+                </pic:pic>
+              </a:graphicData>
+            </a:graphic>
+          </wp:inline>
+        </w:drawing>
+      </w:r>
+    </w:p>
+    <w:p/>
     <w:p>
       <w:pPr>
         <w:pStyle w:val="Titre1"/>
       </w:pPr>
-      <w:bookmarkStart w:id="9" w:name="_Toc199338785"/>
+      <w:bookmarkStart w:id="15" w:name="_Toc199704630"/>
       <w:r>
         <w:lastRenderedPageBreak/>
-        <w:t>3. Concept</w:t>
-      </w:r>
-      <w:r>
-        <w:t>ion et modélisation des données</w:t>
-      </w:r>
-      <w:bookmarkEnd w:id="9"/>
+        <w:t>4. Conception et modélisation des données</w:t>
+      </w:r>
+      <w:bookmarkEnd w:id="15"/>
     </w:p>
     <w:p>
       <w:r>
@@ -2866,16 +3471,18 @@
     <w:p>
       <w:pPr>
         <w:pStyle w:val="Titre2"/>
-        <w:numPr>
-          <w:ilvl w:val="0"/>
-          <w:numId w:val="4"/>
-        </w:numPr>
-      </w:pPr>
-      <w:bookmarkStart w:id="10" w:name="_Toc199338786"/>
-      <w:r>
-        <w:t>Clarification des besoins &amp; dictionnaire de données</w:t>
-      </w:r>
-      <w:bookmarkEnd w:id="10"/>
+      </w:pPr>
+      <w:bookmarkStart w:id="16" w:name="_Toc199704631"/>
+      <w:r>
+        <w:t xml:space="preserve">a. </w:t>
+      </w:r>
+      <w:r>
+        <w:t>Clarification des besoins</w:t>
+      </w:r>
+      <w:bookmarkEnd w:id="16"/>
+      <w:r>
+        <w:t xml:space="preserve"> </w:t>
+      </w:r>
     </w:p>
     <w:p>
       <w:r>
@@ -2892,7 +3499,22 @@
     </w:p>
     <w:p>
       <w:r>
-        <w:t>L’ensemble des exigences s’articule autour de cinq processus clés :</w:t>
+        <w:t xml:space="preserve">L’ensemble des exigences s’articule autour de </w:t>
+      </w:r>
+      <w:r>
+        <w:rPr>
+          <w:strike/>
+        </w:rPr>
+        <w:t>cinq</w:t>
+      </w:r>
+      <w:r>
+        <w:t xml:space="preserve"> </w:t>
+      </w:r>
+      <w:r>
+        <w:t>quatre</w:t>
+      </w:r>
+      <w:r>
+        <w:t xml:space="preserve"> processus clés :</w:t>
       </w:r>
     </w:p>
     <w:p>
@@ -3001,10 +3623,7 @@
         <w:t>Modules pédagogiques :</w:t>
       </w:r>
       <w:r>
-        <w:t xml:space="preserve"> </w:t>
-      </w:r>
-      <w:r>
-        <w:t>séquence de leçons ordonnées pour découvrir les concepts du trading crypto.</w:t>
+        <w:t xml:space="preserve"> séquence de leçons ordonnées pour découvrir les concepts du trading crypto.</w:t>
       </w:r>
     </w:p>
     <w:p>
@@ -3014,19 +3633,23 @@
           <w:ilvl w:val="0"/>
           <w:numId w:val="8"/>
         </w:numPr>
+        <w:rPr>
+          <w:strike/>
+        </w:rPr>
       </w:pPr>
       <w:r>
         <w:rPr>
           <w:b/>
           <w:bCs/>
+          <w:strike/>
         </w:rPr>
         <w:t>Veille d’actualités :</w:t>
       </w:r>
       <w:r>
-        <w:t xml:space="preserve"> </w:t>
-      </w:r>
-      <w:r>
-        <w:t>flux d’articles externes (RSS ou API) classés par date et résumé.</w:t>
+        <w:rPr>
+          <w:strike/>
+        </w:rPr>
+        <w:t xml:space="preserve"> flux d’articles externes (RSS ou API) classés par date et résumé.</w:t>
       </w:r>
     </w:p>
     <w:p>
@@ -3038,20 +3661,18 @@
           <w:b/>
           <w:bCs/>
         </w:rPr>
-        <w:t>Landing Page</w:t>
+        <w:t>Accueil</w:t>
       </w:r>
       <w:r>
         <w:t xml:space="preserve">, </w:t>
       </w:r>
-      <w:proofErr w:type="spellStart"/>
       <w:r>
         <w:rPr>
           <w:b/>
           <w:bCs/>
         </w:rPr>
-        <w:t>Learn</w:t>
-      </w:r>
-      <w:proofErr w:type="spellEnd"/>
+        <w:t>Marchés</w:t>
+      </w:r>
       <w:r>
         <w:t xml:space="preserve">, </w:t>
       </w:r>
@@ -3060,165 +3681,900 @@
           <w:b/>
           <w:bCs/>
         </w:rPr>
-        <w:t>Train</w:t>
-      </w:r>
-      <w:r>
-        <w:t xml:space="preserve">, </w:t>
+        <w:t>Trader</w:t>
+      </w:r>
+      <w:r>
+        <w:t>,</w:t>
+      </w:r>
+      <w:r>
+        <w:t xml:space="preserve"> </w:t>
       </w:r>
       <w:r>
         <w:rPr>
           <w:b/>
           <w:bCs/>
         </w:rPr>
-        <w:t>News</w:t>
-      </w:r>
-      <w:r>
-        <w:t xml:space="preserve">, </w:t>
-      </w:r>
-      <w:proofErr w:type="spellStart"/>
+        <w:t>Apprendre</w:t>
+      </w:r>
+      <w:r>
+        <w:t>,</w:t>
+      </w:r>
+      <w:r>
+        <w:t xml:space="preserve"> </w:t>
+      </w:r>
       <w:r>
         <w:rPr>
           <w:b/>
           <w:bCs/>
         </w:rPr>
-        <w:t>Account</w:t>
-      </w:r>
-      <w:proofErr w:type="spellEnd"/>
-      <w:r>
-        <w:t xml:space="preserve"> et </w:t>
-      </w:r>
+        <w:t>Comptes</w:t>
+      </w:r>
+      <w:r>
+        <w:t>. Ces processus et règles de gestion (API, sécurité, responsive) constituent le socle de la future modélisation Merise.</w:t>
+      </w:r>
+    </w:p>
+    <w:p>
+      <w:pPr>
+        <w:pStyle w:val="Titre2"/>
+      </w:pPr>
+      <w:bookmarkStart w:id="17" w:name="_Toc199704632"/>
+      <w:r>
+        <w:lastRenderedPageBreak/>
+        <w:t xml:space="preserve">b. </w:t>
+      </w:r>
+      <w:r>
+        <w:t>Dictionnaire de données</w:t>
+      </w:r>
+      <w:bookmarkEnd w:id="17"/>
+    </w:p>
+    <w:p>
+      <w:r>
+        <w:t>Afin de créer le dictionnaire de données, on relève chaque information à stocker.</w:t>
+      </w:r>
+      <w:r>
+        <w:t xml:space="preserve"> </w:t>
+      </w:r>
+      <w:r>
+        <w:drawing>
+          <wp:inline distT="0" distB="0" distL="0" distR="0" wp14:anchorId="7566FD4C" wp14:editId="0A96625E">
+            <wp:extent cx="5582429" cy="7773485"/>
+            <wp:effectExtent l="0" t="0" r="0" b="0"/>
+            <wp:docPr id="807621596" name="Image 1" descr="Une image contenant texte, capture d’écran&#10;&#10;Le contenu généré par l’IA peut être incorrect."/>
+            <wp:cNvGraphicFramePr>
+              <a:graphicFrameLocks xmlns:a="http://schemas.openxmlformats.org/drawingml/2006/main" noChangeAspect="1"/>
+            </wp:cNvGraphicFramePr>
+            <a:graphic xmlns:a="http://schemas.openxmlformats.org/drawingml/2006/main">
+              <a:graphicData uri="http://schemas.openxmlformats.org/drawingml/2006/picture">
+                <pic:pic xmlns:pic="http://schemas.openxmlformats.org/drawingml/2006/picture">
+                  <pic:nvPicPr>
+                    <pic:cNvPr id="807621596" name="Image 1" descr="Une image contenant texte, capture d’écran&#10;&#10;Le contenu généré par l’IA peut être incorrect."/>
+                    <pic:cNvPicPr/>
+                  </pic:nvPicPr>
+                  <pic:blipFill>
+                    <a:blip r:embed="rId13"/>
+                    <a:stretch>
+                      <a:fillRect/>
+                    </a:stretch>
+                  </pic:blipFill>
+                  <pic:spPr>
+                    <a:xfrm>
+                      <a:off x="0" y="0"/>
+                      <a:ext cx="5582429" cy="7773485"/>
+                    </a:xfrm>
+                    <a:prstGeom prst="rect">
+                      <a:avLst/>
+                    </a:prstGeom>
+                  </pic:spPr>
+                </pic:pic>
+              </a:graphicData>
+            </a:graphic>
+          </wp:inline>
+        </w:drawing>
+      </w:r>
+      <w:r>
+        <w:t xml:space="preserve"> </w:t>
+      </w:r>
+    </w:p>
+    <w:p>
+      <w:pPr>
+        <w:pStyle w:val="Titre2"/>
+      </w:pPr>
+      <w:bookmarkStart w:id="18" w:name="_Toc199704633"/>
+      <w:r>
+        <w:lastRenderedPageBreak/>
+        <w:t xml:space="preserve">c. </w:t>
+      </w:r>
+      <w:r>
+        <w:t>M</w:t>
+      </w:r>
+      <w:r>
+        <w:t xml:space="preserve">odèle </w:t>
+      </w:r>
+      <w:r>
+        <w:t>C</w:t>
+      </w:r>
+      <w:r>
+        <w:t xml:space="preserve">onceptuel </w:t>
+      </w:r>
+      <w:r>
+        <w:t>D</w:t>
+      </w:r>
+      <w:r>
+        <w:t>es Données</w:t>
+      </w:r>
+      <w:r>
+        <w:t xml:space="preserve"> </w:t>
+      </w:r>
+      <w:proofErr w:type="gramStart"/>
+      <w:r>
+        <w:t>( MCD</w:t>
+      </w:r>
+      <w:proofErr w:type="gramEnd"/>
+      <w:r>
+        <w:t xml:space="preserve"> )</w:t>
+      </w:r>
+      <w:bookmarkEnd w:id="18"/>
+      <w:r>
+        <w:t xml:space="preserve"> </w:t>
+      </w:r>
+    </w:p>
+    <w:p>
+      <w:r>
+        <w:t>Après avoir établi le dictionnaire de données et en fonction des informations recueillies, j’ai identifié mes entités, leurs attributs et les relations entre celles-ci. Cette étape m’a permis de créer une représentation des données et ainsi défini</w:t>
+      </w:r>
+      <w:r>
+        <w:t>r</w:t>
+      </w:r>
+      <w:r>
+        <w:t xml:space="preserve"> les relations fonctionnelles, pour cela on utilise la notion de cardinalité au sein du mcd, cela représente le nombre d’occurrences ou d’entités qui peuvent être associées à une autre entité au travers d’une relation. Elle permet ainsi de délimiter et de définir les contraintes liées aux associations entre les entités.</w:t>
+      </w:r>
+    </w:p>
+    <w:p>
+      <w:r>
+        <w:drawing>
+          <wp:inline distT="0" distB="0" distL="0" distR="0" wp14:anchorId="0BA6A703" wp14:editId="652F7165">
+            <wp:extent cx="5760720" cy="3572510"/>
+            <wp:effectExtent l="0" t="0" r="0" b="8890"/>
+            <wp:docPr id="820923475" name="Image 1" descr="Une image contenant texte, capture d’écran, diagramme, Plan&#10;&#10;Le contenu généré par l’IA peut être incorrect."/>
+            <wp:cNvGraphicFramePr>
+              <a:graphicFrameLocks xmlns:a="http://schemas.openxmlformats.org/drawingml/2006/main" noChangeAspect="1"/>
+            </wp:cNvGraphicFramePr>
+            <a:graphic xmlns:a="http://schemas.openxmlformats.org/drawingml/2006/main">
+              <a:graphicData uri="http://schemas.openxmlformats.org/drawingml/2006/picture">
+                <pic:pic xmlns:pic="http://schemas.openxmlformats.org/drawingml/2006/picture">
+                  <pic:nvPicPr>
+                    <pic:cNvPr id="820923475" name="Image 1" descr="Une image contenant texte, capture d’écran, diagramme, Plan&#10;&#10;Le contenu généré par l’IA peut être incorrect."/>
+                    <pic:cNvPicPr/>
+                  </pic:nvPicPr>
+                  <pic:blipFill>
+                    <a:blip r:embed="rId14"/>
+                    <a:stretch>
+                      <a:fillRect/>
+                    </a:stretch>
+                  </pic:blipFill>
+                  <pic:spPr>
+                    <a:xfrm>
+                      <a:off x="0" y="0"/>
+                      <a:ext cx="5760720" cy="3572510"/>
+                    </a:xfrm>
+                    <a:prstGeom prst="rect">
+                      <a:avLst/>
+                    </a:prstGeom>
+                  </pic:spPr>
+                </pic:pic>
+              </a:graphicData>
+            </a:graphic>
+          </wp:inline>
+        </w:drawing>
+      </w:r>
+    </w:p>
+    <w:p>
+      <w:pPr>
+        <w:pStyle w:val="Titre2"/>
+      </w:pPr>
+      <w:bookmarkStart w:id="19" w:name="_Toc199704634"/>
+      <w:r>
+        <w:t xml:space="preserve">d. </w:t>
+      </w:r>
+      <w:r>
+        <w:t>Mod</w:t>
+      </w:r>
+      <w:r>
+        <w:t>è</w:t>
+      </w:r>
+      <w:r>
+        <w:t>l</w:t>
+      </w:r>
+      <w:r>
+        <w:t>e</w:t>
+      </w:r>
+      <w:r>
+        <w:t xml:space="preserve"> </w:t>
+      </w:r>
+      <w:r>
+        <w:t>Logique</w:t>
+      </w:r>
+      <w:r>
+        <w:t xml:space="preserve"> Des Données</w:t>
+      </w:r>
+      <w:r>
+        <w:t xml:space="preserve"> </w:t>
+      </w:r>
+      <w:proofErr w:type="gramStart"/>
+      <w:r>
+        <w:t>( MLD</w:t>
+      </w:r>
+      <w:proofErr w:type="gramEnd"/>
+      <w:r>
+        <w:t xml:space="preserve"> )</w:t>
+      </w:r>
+      <w:bookmarkEnd w:id="19"/>
+      <w:r>
+        <w:t xml:space="preserve"> </w:t>
+      </w:r>
+    </w:p>
+    <w:p>
+      <w:r>
+        <w:t xml:space="preserve">En déterminant la structure pour stocker les données, j’ai élaboré un </w:t>
+      </w:r>
+      <w:r>
+        <w:t>MLD.</w:t>
+      </w:r>
+    </w:p>
+    <w:p>
+      <w:pPr>
+        <w:rPr>
+          <w:lang w:val="en-US"/>
+        </w:rPr>
+      </w:pPr>
       <w:r>
         <w:rPr>
           <w:b/>
           <w:bCs/>
-        </w:rPr>
-        <w:t>Settings</w:t>
-      </w:r>
-      <w:r>
-        <w:t>. Ces processus et règles de gestion (API, sécurité, responsive) constituent le socle de la future modélisation Merise.</w:t>
+          <w:lang w:val="en-US"/>
+        </w:rPr>
+        <w:t>User</w:t>
+      </w:r>
+      <w:r>
+        <w:rPr>
+          <w:lang w:val="en-US"/>
+        </w:rPr>
+        <w:t xml:space="preserve"> </w:t>
+      </w:r>
+      <w:proofErr w:type="gramStart"/>
+      <w:r>
+        <w:rPr>
+          <w:lang w:val="en-US"/>
+        </w:rPr>
+        <w:t>(</w:t>
+      </w:r>
+      <w:r>
+        <w:rPr>
+          <w:lang w:val="en-US"/>
+        </w:rPr>
+        <w:t xml:space="preserve"> </w:t>
+      </w:r>
+      <w:r>
+        <w:rPr>
+          <w:lang w:val="en-US"/>
+        </w:rPr>
+        <w:t>#</w:t>
+      </w:r>
+      <w:proofErr w:type="gramEnd"/>
+      <w:r>
+        <w:rPr>
+          <w:lang w:val="en-US"/>
+        </w:rPr>
+        <w:t>user_</w:t>
+      </w:r>
+      <w:r>
+        <w:rPr>
+          <w:lang w:val="en-US"/>
+        </w:rPr>
+        <w:t xml:space="preserve">id, username, email, </w:t>
+      </w:r>
+      <w:proofErr w:type="spellStart"/>
+      <w:r>
+        <w:rPr>
+          <w:lang w:val="en-US"/>
+        </w:rPr>
+        <w:t>password_has</w:t>
+      </w:r>
+      <w:r>
+        <w:rPr>
+          <w:lang w:val="en-US"/>
+        </w:rPr>
+        <w:t>h</w:t>
+      </w:r>
+      <w:proofErr w:type="spellEnd"/>
+      <w:r>
+        <w:rPr>
+          <w:lang w:val="en-US"/>
+        </w:rPr>
+        <w:t xml:space="preserve">, </w:t>
+      </w:r>
+      <w:proofErr w:type="spellStart"/>
+      <w:r>
+        <w:rPr>
+          <w:lang w:val="en-US"/>
+        </w:rPr>
+        <w:t>created_at</w:t>
+      </w:r>
+      <w:proofErr w:type="spellEnd"/>
+      <w:r>
+        <w:rPr>
+          <w:lang w:val="en-US"/>
+        </w:rPr>
+        <w:t xml:space="preserve">, </w:t>
+      </w:r>
+      <w:proofErr w:type="spellStart"/>
+      <w:r>
+        <w:rPr>
+          <w:lang w:val="en-US"/>
+        </w:rPr>
+        <w:t>last_</w:t>
+      </w:r>
+      <w:proofErr w:type="gramStart"/>
+      <w:r>
+        <w:rPr>
+          <w:lang w:val="en-US"/>
+        </w:rPr>
+        <w:t>login</w:t>
+      </w:r>
+      <w:proofErr w:type="spellEnd"/>
+      <w:r>
+        <w:rPr>
+          <w:lang w:val="en-US"/>
+        </w:rPr>
+        <w:t xml:space="preserve"> )</w:t>
+      </w:r>
+      <w:proofErr w:type="gramEnd"/>
+    </w:p>
+    <w:p>
+      <w:pPr>
+        <w:rPr>
+          <w:lang w:val="en-US"/>
+        </w:rPr>
+      </w:pPr>
+      <w:r>
+        <w:rPr>
+          <w:b/>
+          <w:bCs/>
+          <w:lang w:val="en-US"/>
+        </w:rPr>
+        <w:t>Wallet</w:t>
+      </w:r>
+      <w:r>
+        <w:rPr>
+          <w:lang w:val="en-US"/>
+        </w:rPr>
+        <w:t xml:space="preserve"> </w:t>
+      </w:r>
+      <w:proofErr w:type="gramStart"/>
+      <w:r>
+        <w:rPr>
+          <w:lang w:val="en-US"/>
+        </w:rPr>
+        <w:t>( #</w:t>
+      </w:r>
+      <w:proofErr w:type="gramEnd"/>
+      <w:r>
+        <w:rPr>
+          <w:lang w:val="en-US"/>
+        </w:rPr>
+        <w:t xml:space="preserve">wallet_id, </w:t>
+      </w:r>
+      <w:proofErr w:type="spellStart"/>
+      <w:r>
+        <w:rPr>
+          <w:lang w:val="en-US"/>
+        </w:rPr>
+        <w:t>user_id</w:t>
+      </w:r>
+      <w:proofErr w:type="spellEnd"/>
+      <w:r>
+        <w:rPr>
+          <w:lang w:val="en-US"/>
+        </w:rPr>
+        <w:t xml:space="preserve">, </w:t>
+      </w:r>
+      <w:proofErr w:type="spellStart"/>
+      <w:r>
+        <w:rPr>
+          <w:lang w:val="en-US"/>
+        </w:rPr>
+        <w:t>created_at</w:t>
+      </w:r>
+      <w:proofErr w:type="spellEnd"/>
+      <w:r>
+        <w:rPr>
+          <w:lang w:val="en-US"/>
+        </w:rPr>
+        <w:t xml:space="preserve">, </w:t>
+      </w:r>
+      <w:proofErr w:type="spellStart"/>
+      <w:r>
+        <w:rPr>
+          <w:lang w:val="en-US"/>
+        </w:rPr>
+        <w:t>initial_balance</w:t>
+      </w:r>
+      <w:proofErr w:type="spellEnd"/>
+      <w:r>
+        <w:rPr>
+          <w:lang w:val="en-US"/>
+        </w:rPr>
+        <w:t xml:space="preserve">, </w:t>
+      </w:r>
+      <w:proofErr w:type="spellStart"/>
+      <w:r>
+        <w:rPr>
+          <w:lang w:val="en-US"/>
+        </w:rPr>
+        <w:t>total_</w:t>
+      </w:r>
+      <w:proofErr w:type="gramStart"/>
+      <w:r>
+        <w:rPr>
+          <w:lang w:val="en-US"/>
+        </w:rPr>
+        <w:t>value</w:t>
+      </w:r>
+      <w:proofErr w:type="spellEnd"/>
+      <w:r>
+        <w:rPr>
+          <w:lang w:val="en-US"/>
+        </w:rPr>
+        <w:t>, #</w:t>
+      </w:r>
+      <w:proofErr w:type="gramEnd"/>
+      <w:r>
+        <w:rPr>
+          <w:lang w:val="en-US"/>
+        </w:rPr>
+        <w:t>user_</w:t>
+      </w:r>
+      <w:proofErr w:type="gramStart"/>
+      <w:r>
+        <w:rPr>
+          <w:lang w:val="en-US"/>
+        </w:rPr>
+        <w:t>id )</w:t>
+      </w:r>
+      <w:proofErr w:type="gramEnd"/>
+    </w:p>
+    <w:p>
+      <w:pPr>
+        <w:rPr>
+          <w:lang w:val="en-US"/>
+        </w:rPr>
+      </w:pPr>
+      <w:r>
+        <w:rPr>
+          <w:b/>
+          <w:bCs/>
+          <w:lang w:val="en-US"/>
+        </w:rPr>
+        <w:t>Trade</w:t>
+      </w:r>
+      <w:r>
+        <w:rPr>
+          <w:lang w:val="en-US"/>
+        </w:rPr>
+        <w:t xml:space="preserve"> </w:t>
+      </w:r>
+      <w:proofErr w:type="gramStart"/>
+      <w:r>
+        <w:rPr>
+          <w:lang w:val="en-US"/>
+        </w:rPr>
+        <w:t>( #</w:t>
+      </w:r>
+      <w:proofErr w:type="gramEnd"/>
+      <w:r>
+        <w:rPr>
+          <w:lang w:val="en-US"/>
+        </w:rPr>
+        <w:t xml:space="preserve">trade_id, </w:t>
+      </w:r>
+      <w:proofErr w:type="spellStart"/>
+      <w:r>
+        <w:rPr>
+          <w:lang w:val="en-US"/>
+        </w:rPr>
+        <w:t>crypto_symbol</w:t>
+      </w:r>
+      <w:proofErr w:type="spellEnd"/>
+      <w:r>
+        <w:rPr>
+          <w:lang w:val="en-US"/>
+        </w:rPr>
+        <w:t xml:space="preserve">, type, amount, price, fee, </w:t>
+      </w:r>
+      <w:proofErr w:type="gramStart"/>
+      <w:r>
+        <w:rPr>
+          <w:lang w:val="en-US"/>
+        </w:rPr>
+        <w:t>timestamp, #</w:t>
+      </w:r>
+      <w:proofErr w:type="gramEnd"/>
+      <w:r>
+        <w:rPr>
+          <w:lang w:val="en-US"/>
+        </w:rPr>
+        <w:t>wallet_</w:t>
+      </w:r>
+      <w:proofErr w:type="gramStart"/>
+      <w:r>
+        <w:rPr>
+          <w:lang w:val="en-US"/>
+        </w:rPr>
+        <w:t>id )</w:t>
+      </w:r>
+      <w:proofErr w:type="gramEnd"/>
+    </w:p>
+    <w:p>
+      <w:pPr>
+        <w:rPr>
+          <w:lang w:val="en-US"/>
+        </w:rPr>
+      </w:pPr>
+      <w:r>
+        <w:rPr>
+          <w:b/>
+          <w:bCs/>
+          <w:lang w:val="en-US"/>
+        </w:rPr>
+        <w:t>Preference</w:t>
+      </w:r>
+      <w:r>
+        <w:rPr>
+          <w:lang w:val="en-US"/>
+        </w:rPr>
+        <w:t xml:space="preserve"> </w:t>
+      </w:r>
+      <w:proofErr w:type="gramStart"/>
+      <w:r>
+        <w:rPr>
+          <w:lang w:val="en-US"/>
+        </w:rPr>
+        <w:t>( #</w:t>
+      </w:r>
+      <w:proofErr w:type="gramEnd"/>
+      <w:r>
+        <w:rPr>
+          <w:lang w:val="en-US"/>
+        </w:rPr>
+        <w:t>preference_id</w:t>
+      </w:r>
+      <w:r>
+        <w:rPr>
+          <w:lang w:val="en-US"/>
+        </w:rPr>
+        <w:t xml:space="preserve">, key, </w:t>
+      </w:r>
+      <w:proofErr w:type="gramStart"/>
+      <w:r>
+        <w:rPr>
+          <w:lang w:val="en-US"/>
+        </w:rPr>
+        <w:t>value, #</w:t>
+      </w:r>
+      <w:proofErr w:type="gramEnd"/>
+      <w:r>
+        <w:rPr>
+          <w:lang w:val="en-US"/>
+        </w:rPr>
+        <w:t>user_</w:t>
+      </w:r>
+      <w:proofErr w:type="gramStart"/>
+      <w:r>
+        <w:rPr>
+          <w:lang w:val="en-US"/>
+        </w:rPr>
+        <w:t>id )</w:t>
+      </w:r>
+      <w:proofErr w:type="gramEnd"/>
+    </w:p>
+    <w:p>
+      <w:pPr>
+        <w:rPr>
+          <w:noProof/>
+          <w:lang w:val="en-US"/>
+        </w:rPr>
+      </w:pPr>
+      <w:r>
+        <w:rPr>
+          <w:b/>
+          <w:bCs/>
+          <w:noProof/>
+          <w:lang w:val="en-US"/>
+        </w:rPr>
+        <w:t>Price</w:t>
+      </w:r>
+      <w:r>
+        <w:rPr>
+          <w:noProof/>
+          <w:lang w:val="en-US"/>
+        </w:rPr>
+        <w:t xml:space="preserve"> ( #price_id, crypto_symbol, value, recorded_at )</w:t>
+      </w:r>
+    </w:p>
+    <w:p>
+      <w:pPr>
+        <w:rPr>
+          <w:lang w:val="en-US"/>
+        </w:rPr>
+      </w:pPr>
+      <w:r>
+        <w:rPr>
+          <w:b/>
+          <w:bCs/>
+          <w:lang w:val="en-US"/>
+        </w:rPr>
+        <w:t>Learn</w:t>
+      </w:r>
+      <w:r>
+        <w:rPr>
+          <w:lang w:val="en-US"/>
+        </w:rPr>
+        <w:t xml:space="preserve"> </w:t>
+      </w:r>
+      <w:proofErr w:type="gramStart"/>
+      <w:r>
+        <w:rPr>
+          <w:lang w:val="en-US"/>
+        </w:rPr>
+        <w:t>( #</w:t>
+      </w:r>
+      <w:proofErr w:type="gramEnd"/>
+      <w:r>
+        <w:rPr>
+          <w:lang w:val="en-US"/>
+        </w:rPr>
+        <w:t xml:space="preserve">learn_id, title, content, </w:t>
+      </w:r>
+      <w:proofErr w:type="spellStart"/>
+      <w:r>
+        <w:rPr>
+          <w:lang w:val="en-US"/>
+        </w:rPr>
+        <w:t>order_</w:t>
+      </w:r>
+      <w:proofErr w:type="gramStart"/>
+      <w:r>
+        <w:rPr>
+          <w:lang w:val="en-US"/>
+        </w:rPr>
+        <w:t>index</w:t>
+      </w:r>
+      <w:proofErr w:type="spellEnd"/>
+      <w:r>
+        <w:rPr>
+          <w:lang w:val="en-US"/>
+        </w:rPr>
+        <w:t xml:space="preserve"> )</w:t>
+      </w:r>
+      <w:proofErr w:type="gramEnd"/>
+    </w:p>
+    <w:p>
+      <w:pPr>
+        <w:rPr>
+          <w:lang w:val="en-US"/>
+        </w:rPr>
+      </w:pPr>
+      <w:proofErr w:type="spellStart"/>
+      <w:r>
+        <w:rPr>
+          <w:b/>
+          <w:bCs/>
+          <w:lang w:val="en-US"/>
+        </w:rPr>
+        <w:t>User_Learn</w:t>
+      </w:r>
+      <w:proofErr w:type="spellEnd"/>
+      <w:r>
+        <w:rPr>
+          <w:lang w:val="en-US"/>
+        </w:rPr>
+        <w:t xml:space="preserve"> </w:t>
+      </w:r>
+      <w:proofErr w:type="gramStart"/>
+      <w:r>
+        <w:rPr>
+          <w:lang w:val="en-US"/>
+        </w:rPr>
+        <w:t>( #</w:t>
+      </w:r>
+      <w:proofErr w:type="gramEnd"/>
+      <w:r>
+        <w:rPr>
+          <w:lang w:val="en-US"/>
+        </w:rPr>
+        <w:t>user_</w:t>
+      </w:r>
+      <w:proofErr w:type="gramStart"/>
+      <w:r>
+        <w:rPr>
+          <w:lang w:val="en-US"/>
+        </w:rPr>
+        <w:t>id, #</w:t>
+      </w:r>
+      <w:proofErr w:type="gramEnd"/>
+      <w:r>
+        <w:rPr>
+          <w:lang w:val="en-US"/>
+        </w:rPr>
+        <w:t xml:space="preserve">learn_id, </w:t>
+      </w:r>
+      <w:proofErr w:type="spellStart"/>
+      <w:r>
+        <w:rPr>
+          <w:lang w:val="en-US"/>
+        </w:rPr>
+        <w:t>is_completed</w:t>
+      </w:r>
+      <w:proofErr w:type="spellEnd"/>
+      <w:r>
+        <w:rPr>
+          <w:lang w:val="en-US"/>
+        </w:rPr>
+        <w:t xml:space="preserve">, </w:t>
+      </w:r>
+      <w:proofErr w:type="spellStart"/>
+      <w:r>
+        <w:rPr>
+          <w:lang w:val="en-US"/>
+        </w:rPr>
+        <w:t>completed_</w:t>
+      </w:r>
+      <w:proofErr w:type="gramStart"/>
+      <w:r>
+        <w:rPr>
+          <w:lang w:val="en-US"/>
+        </w:rPr>
+        <w:t>at</w:t>
+      </w:r>
+      <w:proofErr w:type="spellEnd"/>
+      <w:r>
+        <w:rPr>
+          <w:lang w:val="en-US"/>
+        </w:rPr>
+        <w:t xml:space="preserve"> )</w:t>
+      </w:r>
+      <w:proofErr w:type="gramEnd"/>
+    </w:p>
+    <w:p>
+      <w:pPr>
+        <w:pStyle w:val="Titre2"/>
+      </w:pPr>
+      <w:bookmarkStart w:id="20" w:name="_Toc199704635"/>
+      <w:r>
+        <w:lastRenderedPageBreak/>
+        <w:t>e. M</w:t>
+      </w:r>
+      <w:r>
+        <w:t xml:space="preserve">odèle Physique Des Données </w:t>
+      </w:r>
+      <w:proofErr w:type="gramStart"/>
+      <w:r>
+        <w:t>( MPD</w:t>
+      </w:r>
+      <w:proofErr w:type="gramEnd"/>
+      <w:r>
+        <w:t xml:space="preserve"> )</w:t>
+      </w:r>
+      <w:bookmarkEnd w:id="20"/>
+    </w:p>
+    <w:p>
+      <w:r>
+        <w:t>Le MPD est la traduction en SQL du MLD : on y définit les tables, types, clés primaires, clés étrangères et contraintes d’intégrité pour un SGBD (ici MySQL).</w:t>
+      </w:r>
+      <w:r>
+        <w:t xml:space="preserve"> </w:t>
+      </w:r>
+    </w:p>
+    <w:p>
+      <w:pPr>
+        <w:pStyle w:val="Titre2"/>
+      </w:pPr>
+      <w:r>
+        <w:t>f. Relations</w:t>
       </w:r>
     </w:p>
     <w:p/>
     <w:p>
       <w:pPr>
+        <w:pStyle w:val="Titre2"/>
+      </w:pPr>
+      <w:bookmarkStart w:id="21" w:name="_Toc199704636"/>
+      <w:r>
+        <w:t>d</w:t>
+      </w:r>
+      <w:r>
+        <w:t>. Diagrammes UML</w:t>
+      </w:r>
+      <w:bookmarkEnd w:id="21"/>
+    </w:p>
+    <w:p>
+      <w:pPr>
+        <w:pStyle w:val="Titre3"/>
+      </w:pPr>
+      <w:r>
+        <w:tab/>
+      </w:r>
+      <w:bookmarkStart w:id="22" w:name="_Toc199704637"/>
+      <w:r>
+        <w:t>1.Diagramme de cas d’utilisation</w:t>
+      </w:r>
+      <w:bookmarkEnd w:id="22"/>
+    </w:p>
+    <w:p>
+      <w:pPr>
+        <w:pStyle w:val="Titre3"/>
+      </w:pPr>
+      <w:r>
+        <w:tab/>
+      </w:r>
+      <w:bookmarkStart w:id="23" w:name="_Toc199704638"/>
+      <w:r>
+        <w:t>2. Diagramme de Flux</w:t>
+      </w:r>
+      <w:bookmarkEnd w:id="23"/>
+    </w:p>
+    <w:p>
+      <w:pPr>
+        <w:pStyle w:val="Titre3"/>
+      </w:pPr>
+      <w:r>
+        <w:tab/>
+      </w:r>
+      <w:bookmarkStart w:id="24" w:name="_Toc199704639"/>
+      <w:r>
+        <w:t>3. Diagramme d’entités</w:t>
+      </w:r>
+      <w:bookmarkEnd w:id="24"/>
+    </w:p>
+    <w:p>
+      <w:pPr>
         <w:pStyle w:val="Titre1"/>
       </w:pPr>
-      <w:bookmarkStart w:id="11" w:name="_Toc199338787"/>
-      <w:r>
-        <w:lastRenderedPageBreak/>
-        <w:t>4.Le Design</w:t>
-      </w:r>
-      <w:bookmarkEnd w:id="11"/>
+      <w:bookmarkStart w:id="25" w:name="_Toc199704640"/>
+      <w:r>
+        <w:t>5. Environnement de développement</w:t>
+      </w:r>
+      <w:bookmarkEnd w:id="25"/>
     </w:p>
     <w:p>
       <w:pPr>
         <w:pStyle w:val="Titre1"/>
       </w:pPr>
-      <w:bookmarkStart w:id="12" w:name="_Toc199338788"/>
-      <w:r>
-        <w:t>5. Environnement de développement</w:t>
-      </w:r>
-      <w:bookmarkEnd w:id="12"/>
+      <w:bookmarkStart w:id="26" w:name="_Toc199704641"/>
+      <w:r>
+        <w:t>6. Développement de l’application</w:t>
+      </w:r>
+      <w:bookmarkEnd w:id="26"/>
     </w:p>
     <w:p>
       <w:pPr>
         <w:pStyle w:val="Titre1"/>
       </w:pPr>
-      <w:bookmarkStart w:id="13" w:name="_Toc199338789"/>
-      <w:r>
-        <w:t>6. Développement de l’application</w:t>
-      </w:r>
-      <w:bookmarkEnd w:id="13"/>
+      <w:bookmarkStart w:id="27" w:name="_Toc199704642"/>
+      <w:r>
+        <w:t>7.</w:t>
+      </w:r>
+      <w:bookmarkEnd w:id="27"/>
     </w:p>
     <w:p>
       <w:pPr>
         <w:pStyle w:val="Titre1"/>
       </w:pPr>
-      <w:bookmarkStart w:id="14" w:name="_Toc199338790"/>
-      <w:r>
-        <w:t>7.</w:t>
-      </w:r>
-      <w:bookmarkEnd w:id="14"/>
-    </w:p>
-    <w:p>
-      <w:pPr>
-        <w:pStyle w:val="Titre1"/>
-      </w:pPr>
-      <w:bookmarkStart w:id="15" w:name="_Toc199338791"/>
-      <w:r>
-        <w:t>8.</w:t>
-      </w:r>
-      <w:bookmarkEnd w:id="15"/>
-    </w:p>
-    <w:p>
-      <w:pPr>
-        <w:pStyle w:val="Titre1"/>
-      </w:pPr>
-      <w:bookmarkStart w:id="16" w:name="_Toc199338792"/>
-      <w:r>
-        <w:t>9.</w:t>
-      </w:r>
-      <w:bookmarkEnd w:id="16"/>
-    </w:p>
-    <w:p>
-      <w:pPr>
-        <w:pStyle w:val="Titre1"/>
-      </w:pPr>
-      <w:bookmarkStart w:id="17" w:name="_Toc199338793"/>
-      <w:r>
-        <w:t>10.</w:t>
-      </w:r>
-      <w:bookmarkEnd w:id="17"/>
-    </w:p>
-    <w:p>
-      <w:pPr>
-        <w:pStyle w:val="Titre1"/>
-      </w:pPr>
-      <w:bookmarkStart w:id="18" w:name="_Toc199338794"/>
-      <w:r>
-        <w:t>11.</w:t>
-      </w:r>
-      <w:bookmarkEnd w:id="18"/>
-    </w:p>
-    <w:p>
-      <w:pPr>
-        <w:pStyle w:val="Titre1"/>
-      </w:pPr>
-      <w:bookmarkStart w:id="19" w:name="_Toc199338795"/>
-      <w:r>
-        <w:t>12.</w:t>
-      </w:r>
-      <w:bookmarkEnd w:id="19"/>
-    </w:p>
-    <w:p>
-      <w:pPr>
-        <w:pStyle w:val="Titre1"/>
-      </w:pPr>
-      <w:bookmarkStart w:id="20" w:name="_Toc199338796"/>
-      <w:r>
-        <w:t>13.</w:t>
-      </w:r>
-      <w:bookmarkEnd w:id="20"/>
-    </w:p>
-    <w:p>
-      <w:pPr>
-        <w:pStyle w:val="Titre1"/>
-      </w:pPr>
-      <w:bookmarkStart w:id="21" w:name="_Toc199338797"/>
-      <w:r>
-        <w:t>14.</w:t>
-      </w:r>
-      <w:bookmarkEnd w:id="21"/>
-    </w:p>
-    <w:p>
-      <w:pPr>
-        <w:pStyle w:val="Titre1"/>
-      </w:pPr>
-      <w:bookmarkStart w:id="22" w:name="_Toc199338798"/>
+      <w:bookmarkStart w:id="28" w:name="_Toc199704643"/>
       <w:r>
         <w:t>15. Conclusion</w:t>
       </w:r>
-      <w:bookmarkEnd w:id="22"/>
+      <w:bookmarkEnd w:id="28"/>
     </w:p>
     <w:p>
       <w:pPr>
@@ -3227,11 +4583,11 @@
       <w:r>
         <w:tab/>
       </w:r>
-      <w:bookmarkStart w:id="23" w:name="_Toc199338799"/>
+      <w:bookmarkStart w:id="29" w:name="_Toc199704644"/>
       <w:r>
         <w:t>a. Remerciements</w:t>
       </w:r>
-      <w:bookmarkEnd w:id="23"/>
+      <w:bookmarkEnd w:id="29"/>
     </w:p>
     <w:p>
       <w:pPr>
@@ -3240,11 +4596,11 @@
       <w:r>
         <w:tab/>
       </w:r>
-      <w:bookmarkStart w:id="24" w:name="_Toc199338800"/>
+      <w:bookmarkStart w:id="30" w:name="_Toc199704645"/>
       <w:r>
         <w:t>b. Axes d’amélioration</w:t>
       </w:r>
-      <w:bookmarkEnd w:id="24"/>
+      <w:bookmarkEnd w:id="30"/>
     </w:p>
     <w:p>
       <w:pPr>
@@ -3253,16 +4609,16 @@
       <w:r>
         <w:tab/>
       </w:r>
-      <w:bookmarkStart w:id="25" w:name="_Toc199338801"/>
+      <w:bookmarkStart w:id="31" w:name="_Toc199704646"/>
       <w:r>
         <w:t>c. Retour d’expérience</w:t>
       </w:r>
-      <w:bookmarkEnd w:id="25"/>
+      <w:bookmarkEnd w:id="31"/>
     </w:p>
     <w:p/>
     <w:sectPr>
-      <w:headerReference w:type="default" r:id="rId8"/>
-      <w:footerReference w:type="default" r:id="rId9"/>
+      <w:headerReference w:type="default" r:id="rId15"/>
+      <w:footerReference w:type="default" r:id="rId16"/>
       <w:pgSz w:w="11906" w:h="16838"/>
       <w:pgMar w:top="1417" w:right="1417" w:bottom="1417" w:left="1417" w:header="708" w:footer="708" w:gutter="0"/>
       <w:cols w:space="708"/>
@@ -4206,6 +5562,95 @@
       </w:pPr>
     </w:lvl>
   </w:abstractNum>
+  <w:abstractNum w:abstractNumId="8" w15:restartNumberingAfterBreak="0">
+    <w:nsid w:val="726F535A"/>
+    <w:multiLevelType w:val="hybridMultilevel"/>
+    <w:tmpl w:val="A6C8C964"/>
+    <w:lvl w:ilvl="0" w:tplc="DB76FB76">
+      <w:start w:val="1"/>
+      <w:numFmt w:val="decimal"/>
+      <w:lvlText w:val="%1."/>
+      <w:lvlJc w:val="left"/>
+      <w:pPr>
+        <w:ind w:left="1065" w:hanging="360"/>
+      </w:pPr>
+      <w:rPr>
+        <w:rFonts w:hint="default"/>
+      </w:rPr>
+    </w:lvl>
+    <w:lvl w:ilvl="1" w:tplc="040C0019" w:tentative="1">
+      <w:start w:val="1"/>
+      <w:numFmt w:val="lowerLetter"/>
+      <w:lvlText w:val="%2."/>
+      <w:lvlJc w:val="left"/>
+      <w:pPr>
+        <w:ind w:left="1785" w:hanging="360"/>
+      </w:pPr>
+    </w:lvl>
+    <w:lvl w:ilvl="2" w:tplc="040C001B" w:tentative="1">
+      <w:start w:val="1"/>
+      <w:numFmt w:val="lowerRoman"/>
+      <w:lvlText w:val="%3."/>
+      <w:lvlJc w:val="right"/>
+      <w:pPr>
+        <w:ind w:left="2505" w:hanging="180"/>
+      </w:pPr>
+    </w:lvl>
+    <w:lvl w:ilvl="3" w:tplc="040C000F" w:tentative="1">
+      <w:start w:val="1"/>
+      <w:numFmt w:val="decimal"/>
+      <w:lvlText w:val="%4."/>
+      <w:lvlJc w:val="left"/>
+      <w:pPr>
+        <w:ind w:left="3225" w:hanging="360"/>
+      </w:pPr>
+    </w:lvl>
+    <w:lvl w:ilvl="4" w:tplc="040C0019" w:tentative="1">
+      <w:start w:val="1"/>
+      <w:numFmt w:val="lowerLetter"/>
+      <w:lvlText w:val="%5."/>
+      <w:lvlJc w:val="left"/>
+      <w:pPr>
+        <w:ind w:left="3945" w:hanging="360"/>
+      </w:pPr>
+    </w:lvl>
+    <w:lvl w:ilvl="5" w:tplc="040C001B" w:tentative="1">
+      <w:start w:val="1"/>
+      <w:numFmt w:val="lowerRoman"/>
+      <w:lvlText w:val="%6."/>
+      <w:lvlJc w:val="right"/>
+      <w:pPr>
+        <w:ind w:left="4665" w:hanging="180"/>
+      </w:pPr>
+    </w:lvl>
+    <w:lvl w:ilvl="6" w:tplc="040C000F" w:tentative="1">
+      <w:start w:val="1"/>
+      <w:numFmt w:val="decimal"/>
+      <w:lvlText w:val="%7."/>
+      <w:lvlJc w:val="left"/>
+      <w:pPr>
+        <w:ind w:left="5385" w:hanging="360"/>
+      </w:pPr>
+    </w:lvl>
+    <w:lvl w:ilvl="7" w:tplc="040C0019" w:tentative="1">
+      <w:start w:val="1"/>
+      <w:numFmt w:val="lowerLetter"/>
+      <w:lvlText w:val="%8."/>
+      <w:lvlJc w:val="left"/>
+      <w:pPr>
+        <w:ind w:left="6105" w:hanging="360"/>
+      </w:pPr>
+    </w:lvl>
+    <w:lvl w:ilvl="8" w:tplc="040C001B" w:tentative="1">
+      <w:start w:val="1"/>
+      <w:numFmt w:val="lowerRoman"/>
+      <w:lvlText w:val="%9."/>
+      <w:lvlJc w:val="right"/>
+      <w:pPr>
+        <w:ind w:left="6825" w:hanging="180"/>
+      </w:pPr>
+    </w:lvl>
+  </w:abstractNum>
   <w:num w:numId="1" w16cid:durableId="60031115">
     <w:abstractNumId w:val="0"/>
   </w:num>
@@ -4229,6 +5674,9 @@
   </w:num>
   <w:num w:numId="8" w16cid:durableId="59015095">
     <w:abstractNumId w:val="1"/>
+  </w:num>
+  <w:num w:numId="9" w16cid:durableId="1570841217">
+    <w:abstractNumId w:val="8"/>
   </w:num>
 </w:numbering>
 </file>

</xml_diff>

<commit_message>
maj memoire et sql
</commit_message>
<xml_diff>
--- a/Doc/Mémoire.docx
+++ b/Doc/Mémoire.docx
@@ -2980,7 +2980,6 @@
       <w:r>
         <w:t xml:space="preserve">La phase de design a été réalisée à l’aide de </w:t>
       </w:r>
-      <w:proofErr w:type="spellStart"/>
       <w:r>
         <w:rPr>
           <w:b/>
@@ -2988,7 +2987,6 @@
         </w:rPr>
         <w:t>Figma</w:t>
       </w:r>
-      <w:proofErr w:type="spellEnd"/>
       <w:r>
         <w:t>, outil principal pour l’élaboration des wireframes et des maquettes visuelles de l’application. Après définition de la charte graphique (logo, palette de couleurs, typographie</w:t>
       </w:r>
@@ -2996,15 +2994,7 @@
         <w:t>s</w:t>
       </w:r>
       <w:r>
-        <w:t xml:space="preserve">), chaque écran a été prototypé dans </w:t>
-      </w:r>
-      <w:proofErr w:type="spellStart"/>
-      <w:r>
-        <w:t>Figma</w:t>
-      </w:r>
-      <w:proofErr w:type="spellEnd"/>
-      <w:r>
-        <w:t xml:space="preserve"> pour valider l’ergonomie et la cohérence visuelle avant le développement.</w:t>
+        <w:t>), chaque écran a été prototypé dans Figma pour valider l’ergonomie et la cohérence visuelle avant le développement.</w:t>
       </w:r>
     </w:p>
     <w:p>
@@ -3022,6 +3012,9 @@
         <w:t xml:space="preserve">Logo </w:t>
       </w:r>
       <w:r>
+        <w:rPr>
+          <w:noProof/>
+        </w:rPr>
         <w:drawing>
           <wp:anchor distT="0" distB="0" distL="114300" distR="114300" simplePos="0" relativeHeight="251658240" behindDoc="1" locked="0" layoutInCell="1" allowOverlap="1" wp14:anchorId="092F6AE2" wp14:editId="740F75D3">
             <wp:simplePos x="0" y="0"/>
@@ -3118,15 +3111,7 @@
         <w:t>créé</w:t>
       </w:r>
       <w:r>
-        <w:t xml:space="preserve"> dans </w:t>
-      </w:r>
-      <w:proofErr w:type="spellStart"/>
-      <w:r>
-        <w:t>Figma</w:t>
-      </w:r>
-      <w:proofErr w:type="spellEnd"/>
-      <w:r>
-        <w:t xml:space="preserve"> au format vectoriel (SVG)</w:t>
+        <w:t xml:space="preserve"> dans Figma au format vectoriel (SVG)</w:t>
       </w:r>
       <w:r>
         <w:t>.</w:t>
@@ -3229,7 +3214,6 @@
       <w:r>
         <w:t xml:space="preserve">Pour le corps de texte, on adopte </w:t>
       </w:r>
-      <w:proofErr w:type="spellStart"/>
       <w:r>
         <w:rPr>
           <w:b/>
@@ -3237,17 +3221,8 @@
         </w:rPr>
         <w:t>Roboto</w:t>
       </w:r>
-      <w:proofErr w:type="spellEnd"/>
-      <w:r>
-        <w:t xml:space="preserve"> en </w:t>
-      </w:r>
-      <w:proofErr w:type="spellStart"/>
-      <w:r>
-        <w:t>regular</w:t>
-      </w:r>
-      <w:proofErr w:type="spellEnd"/>
-      <w:r>
-        <w:t xml:space="preserve"> (400) pour les paragraphes et en medium (500) pour les labels et mentions importantes ; la couleur est le gris anthracite (#2C2C2E) sur fond clair, ou le blanc (#FFFFFF) sur fond bleu profond.</w:t>
+      <w:r>
+        <w:t xml:space="preserve"> en regular (400) pour les paragraphes et en medium (500) pour les labels et mentions importantes ; la couleur est le gris anthracite (#2C2C2E) sur fond clair, ou le blanc (#FFFFFF) sur fond bleu profond.</w:t>
       </w:r>
     </w:p>
     <w:p/>
@@ -3264,14 +3239,9 @@
         <w:t>4. Maquette</w:t>
       </w:r>
       <w:r>
-        <w:t xml:space="preserve"> &amp; </w:t>
-      </w:r>
-      <w:proofErr w:type="spellStart"/>
-      <w:r>
-        <w:t>WireFrames</w:t>
+        <w:t xml:space="preserve"> &amp; WireFrames</w:t>
       </w:r>
       <w:bookmarkEnd w:id="14"/>
-      <w:proofErr w:type="spellEnd"/>
     </w:p>
     <w:p>
       <w:r>
@@ -3292,6 +3262,9 @@
     </w:p>
     <w:p>
       <w:r>
+        <w:rPr>
+          <w:noProof/>
+        </w:rPr>
         <w:drawing>
           <wp:inline distT="0" distB="0" distL="0" distR="0" wp14:anchorId="2C1E3F47" wp14:editId="2769584A">
             <wp:extent cx="5760720" cy="2529205"/>
@@ -3331,6 +3304,9 @@
     </w:p>
     <w:p>
       <w:r>
+        <w:rPr>
+          <w:noProof/>
+        </w:rPr>
         <w:drawing>
           <wp:inline distT="0" distB="0" distL="0" distR="0" wp14:anchorId="40E2A047" wp14:editId="1E3C0A5C">
             <wp:extent cx="5760720" cy="4144010"/>
@@ -3385,15 +3361,7 @@
         <w:t xml:space="preserve">Pour </w:t>
       </w:r>
       <w:r>
-        <w:t xml:space="preserve">structurer la base de données de </w:t>
-      </w:r>
-      <w:proofErr w:type="spellStart"/>
-      <w:r>
-        <w:t>BlockLumen</w:t>
-      </w:r>
-      <w:proofErr w:type="spellEnd"/>
-      <w:r>
-        <w:t xml:space="preserve">, la méthode Merise a été </w:t>
+        <w:t xml:space="preserve">structurer la base de données de BlockLumen, la méthode Merise a été </w:t>
       </w:r>
       <w:r>
         <w:t>utilisée</w:t>
@@ -3404,15 +3372,7 @@
     </w:p>
     <w:p>
       <w:r>
-        <w:t xml:space="preserve">La structuration des données de </w:t>
-      </w:r>
-      <w:proofErr w:type="spellStart"/>
-      <w:r>
-        <w:t>BlockLumen</w:t>
-      </w:r>
-      <w:proofErr w:type="spellEnd"/>
-      <w:r>
-        <w:t xml:space="preserve"> est déclinée en quatre étapes :</w:t>
+        <w:t>La structuration des données de BlockLumen est déclinée en quatre étapes :</w:t>
       </w:r>
     </w:p>
     <w:p>
@@ -3486,15 +3446,7 @@
     </w:p>
     <w:p>
       <w:r>
-        <w:t xml:space="preserve">La phase de clarification a pour objectif de recenser et formaliser l’ensemble des besoins fonctionnels et des flux d’information de </w:t>
-      </w:r>
-      <w:proofErr w:type="spellStart"/>
-      <w:r>
-        <w:t>BlockLumen</w:t>
-      </w:r>
-      <w:proofErr w:type="spellEnd"/>
-      <w:r>
-        <w:t>, puis de définir un dictionnaire précisant chaque donnée manipulée par le système. Cette étape garantit une base solide pour la modélisation conceptuelle, en assurant cohérence terminologique et exhaustivité des entités.</w:t>
+        <w:t>La phase de clarification a pour objectif de recenser et formaliser l’ensemble des besoins fonctionnels et des flux d’information de BlockLumen, puis de définir un dictionnaire précisant chaque donnée manipulée par le système. Cette étape garantit une base solide pour la modélisation conceptuelle, en assurant cohérence terminologique et exhaustivité des entités.</w:t>
       </w:r>
     </w:p>
     <w:p>
@@ -3506,12 +3458,6 @@
           <w:strike/>
         </w:rPr>
         <w:t>cinq</w:t>
-      </w:r>
-      <w:r>
-        <w:t xml:space="preserve"> </w:t>
-      </w:r>
-      <w:r>
-        <w:t>quatre</w:t>
       </w:r>
       <w:r>
         <w:t xml:space="preserve"> processus clés :</w:t>
@@ -3536,15 +3482,7 @@
         <w:t xml:space="preserve"> </w:t>
       </w:r>
       <w:r>
-        <w:t xml:space="preserve">inscription, authentification sécurisée (JWT + </w:t>
-      </w:r>
-      <w:proofErr w:type="spellStart"/>
-      <w:r>
-        <w:t>bcrypt</w:t>
-      </w:r>
-      <w:proofErr w:type="spellEnd"/>
-      <w:r>
-        <w:t>), récupération de mot de passe, et personnalisation des paramètres.</w:t>
+        <w:t>inscription, authentification sécurisée (JWT + bcrypt), récupération de mot de passe, et personnalisation des paramètres.</w:t>
       </w:r>
     </w:p>
     <w:p>
@@ -3566,23 +3504,7 @@
         <w:t xml:space="preserve"> </w:t>
       </w:r>
       <w:r>
-        <w:t xml:space="preserve">affichage en temps réel (API </w:t>
-      </w:r>
-      <w:proofErr w:type="spellStart"/>
-      <w:r>
-        <w:t>CoinGecko</w:t>
-      </w:r>
-      <w:proofErr w:type="spellEnd"/>
-      <w:r>
-        <w:t xml:space="preserve"> ou </w:t>
-      </w:r>
-      <w:proofErr w:type="spellStart"/>
-      <w:r>
-        <w:t>dataset</w:t>
-      </w:r>
-      <w:proofErr w:type="spellEnd"/>
-      <w:r>
-        <w:t>) de plusieurs cryptomonnaies avec sélection de périodes (1 h, 1 j, 1 sem., 1 mois).</w:t>
+        <w:t>affichage en temps réel (API CoinGecko ou dataset) de plusieurs cryptomonnaies avec sélection de périodes (1 h, 1 j, 1 sem., 1 mois).</w:t>
       </w:r>
     </w:p>
     <w:p>
@@ -3633,6 +3555,25 @@
           <w:ilvl w:val="0"/>
           <w:numId w:val="8"/>
         </w:numPr>
+      </w:pPr>
+      <w:r>
+        <w:rPr>
+          <w:b/>
+          <w:bCs/>
+        </w:rPr>
+        <w:t>Portefeuille :</w:t>
+      </w:r>
+      <w:r>
+        <w:t xml:space="preserve"> Gestion du portefeuille de cryptos.</w:t>
+      </w:r>
+    </w:p>
+    <w:p>
+      <w:pPr>
+        <w:pStyle w:val="Paragraphedeliste"/>
+        <w:numPr>
+          <w:ilvl w:val="0"/>
+          <w:numId w:val="8"/>
+        </w:numPr>
         <w:rPr>
           <w:strike/>
         </w:rPr>
@@ -3736,10 +3677,10 @@
       </w:r>
       <w:r>
         <w:drawing>
-          <wp:inline distT="0" distB="0" distL="0" distR="0" wp14:anchorId="7566FD4C" wp14:editId="0A96625E">
-            <wp:extent cx="5582429" cy="7773485"/>
-            <wp:effectExtent l="0" t="0" r="0" b="0"/>
-            <wp:docPr id="807621596" name="Image 1" descr="Une image contenant texte, capture d’écran&#10;&#10;Le contenu généré par l’IA peut être incorrect."/>
+          <wp:inline distT="0" distB="0" distL="0" distR="0" wp14:anchorId="7CDEF45B" wp14:editId="3AEA45E9">
+            <wp:extent cx="5308979" cy="8331150"/>
+            <wp:effectExtent l="0" t="0" r="6350" b="0"/>
+            <wp:docPr id="738201364" name="Image 1" descr="Une image contenant texte, capture d’écran&#10;&#10;Le contenu généré par l’IA peut être incorrect."/>
             <wp:cNvGraphicFramePr>
               <a:graphicFrameLocks xmlns:a="http://schemas.openxmlformats.org/drawingml/2006/main" noChangeAspect="1"/>
             </wp:cNvGraphicFramePr>
@@ -3747,7 +3688,7 @@
               <a:graphicData uri="http://schemas.openxmlformats.org/drawingml/2006/picture">
                 <pic:pic xmlns:pic="http://schemas.openxmlformats.org/drawingml/2006/picture">
                   <pic:nvPicPr>
-                    <pic:cNvPr id="807621596" name="Image 1" descr="Une image contenant texte, capture d’écran&#10;&#10;Le contenu généré par l’IA peut être incorrect."/>
+                    <pic:cNvPr id="738201364" name="Image 1" descr="Une image contenant texte, capture d’écran&#10;&#10;Le contenu généré par l’IA peut être incorrect."/>
                     <pic:cNvPicPr/>
                   </pic:nvPicPr>
                   <pic:blipFill>
@@ -3759,7 +3700,7 @@
                   <pic:spPr>
                     <a:xfrm>
                       <a:off x="0" y="0"/>
-                      <a:ext cx="5582429" cy="7773485"/>
+                      <a:ext cx="5341272" cy="8381826"/>
                     </a:xfrm>
                     <a:prstGeom prst="rect">
                       <a:avLst/>
@@ -3803,39 +3744,28 @@
         <w:t>es Données</w:t>
       </w:r>
       <w:r>
+        <w:t xml:space="preserve"> ( MCD )</w:t>
+      </w:r>
+      <w:bookmarkEnd w:id="18"/>
+      <w:r>
         <w:t xml:space="preserve"> </w:t>
       </w:r>
-      <w:proofErr w:type="gramStart"/>
-      <w:r>
-        <w:t>( MCD</w:t>
-      </w:r>
-      <w:proofErr w:type="gramEnd"/>
-      <w:r>
-        <w:t xml:space="preserve"> )</w:t>
-      </w:r>
-      <w:bookmarkEnd w:id="18"/>
-      <w:r>
-        <w:t xml:space="preserve"> </w:t>
-      </w:r>
-    </w:p>
-    <w:p>
-      <w:r>
-        <w:t>Après avoir établi le dictionnaire de données et en fonction des informations recueillies, j’ai identifié mes entités, leurs attributs et les relations entre celles-ci. Cette étape m’a permis de créer une représentation des données et ainsi défini</w:t>
-      </w:r>
-      <w:r>
-        <w:t>r</w:t>
-      </w:r>
-      <w:r>
-        <w:t xml:space="preserve"> les relations fonctionnelles, pour cela on utilise la notion de cardinalité au sein du mcd, cela représente le nombre d’occurrences ou d’entités qui peuvent être associées à une autre entité au travers d’une relation. Elle permet ainsi de délimiter et de définir les contraintes liées aux associations entre les entités.</w:t>
-      </w:r>
     </w:p>
     <w:p>
       <w:r>
         <w:drawing>
-          <wp:inline distT="0" distB="0" distL="0" distR="0" wp14:anchorId="0BA6A703" wp14:editId="652F7165">
-            <wp:extent cx="5760720" cy="3572510"/>
-            <wp:effectExtent l="0" t="0" r="0" b="8890"/>
-            <wp:docPr id="820923475" name="Image 1" descr="Une image contenant texte, capture d’écran, diagramme, Plan&#10;&#10;Le contenu généré par l’IA peut être incorrect."/>
+          <wp:anchor distT="0" distB="0" distL="114300" distR="114300" simplePos="0" relativeHeight="251660288" behindDoc="0" locked="0" layoutInCell="1" allowOverlap="1" wp14:anchorId="4D800C9C" wp14:editId="5912DFF2">
+            <wp:simplePos x="0" y="0"/>
+            <wp:positionH relativeFrom="column">
+              <wp:posOffset>-549275</wp:posOffset>
+            </wp:positionH>
+            <wp:positionV relativeFrom="paragraph">
+              <wp:posOffset>1558290</wp:posOffset>
+            </wp:positionV>
+            <wp:extent cx="6878320" cy="3412490"/>
+            <wp:effectExtent l="0" t="0" r="0" b="0"/>
+            <wp:wrapTopAndBottom/>
+            <wp:docPr id="1561265645" name="Image 1" descr="Une image contenant capture d’écran, diagramme, conception&#10;&#10;Le contenu généré par l’IA peut être incorrect."/>
             <wp:cNvGraphicFramePr>
               <a:graphicFrameLocks xmlns:a="http://schemas.openxmlformats.org/drawingml/2006/main" noChangeAspect="1"/>
             </wp:cNvGraphicFramePr>
@@ -3843,11 +3773,17 @@
               <a:graphicData uri="http://schemas.openxmlformats.org/drawingml/2006/picture">
                 <pic:pic xmlns:pic="http://schemas.openxmlformats.org/drawingml/2006/picture">
                   <pic:nvPicPr>
-                    <pic:cNvPr id="820923475" name="Image 1" descr="Une image contenant texte, capture d’écran, diagramme, Plan&#10;&#10;Le contenu généré par l’IA peut être incorrect."/>
+                    <pic:cNvPr id="1561265645" name="Image 1" descr="Une image contenant capture d’écran, diagramme, conception&#10;&#10;Le contenu généré par l’IA peut être incorrect."/>
                     <pic:cNvPicPr/>
                   </pic:nvPicPr>
                   <pic:blipFill>
-                    <a:blip r:embed="rId14"/>
+                    <a:blip r:embed="rId14">
+                      <a:extLst>
+                        <a:ext uri="{28A0092B-C50C-407E-A947-70E740481C1C}">
+                          <a14:useLocalDpi xmlns:a14="http://schemas.microsoft.com/office/drawing/2010/main" val="0"/>
+                        </a:ext>
+                      </a:extLst>
+                    </a:blip>
                     <a:stretch>
                       <a:fillRect/>
                     </a:stretch>
@@ -3855,7 +3791,433 @@
                   <pic:spPr>
                     <a:xfrm>
                       <a:off x="0" y="0"/>
-                      <a:ext cx="5760720" cy="3572510"/>
+                      <a:ext cx="6878320" cy="3412490"/>
+                    </a:xfrm>
+                    <a:prstGeom prst="rect">
+                      <a:avLst/>
+                    </a:prstGeom>
+                  </pic:spPr>
+                </pic:pic>
+              </a:graphicData>
+            </a:graphic>
+            <wp14:sizeRelH relativeFrom="margin">
+              <wp14:pctWidth>0</wp14:pctWidth>
+            </wp14:sizeRelH>
+            <wp14:sizeRelV relativeFrom="margin">
+              <wp14:pctHeight>0</wp14:pctHeight>
+            </wp14:sizeRelV>
+          </wp:anchor>
+        </w:drawing>
+      </w:r>
+      <w:r>
+        <w:t xml:space="preserve">Après avoir établi le dictionnaire de données et en fonction des informations recueillies, j’ai identifié </w:t>
+      </w:r>
+      <w:r>
+        <w:t>l</w:t>
+      </w:r>
+      <w:r>
+        <w:t>es entités, leurs attributs et les relations entre celles-ci. Cette étape m’a permis de créer une représentation des données et ainsi défini</w:t>
+      </w:r>
+      <w:r>
+        <w:t>r</w:t>
+      </w:r>
+      <w:r>
+        <w:t xml:space="preserve"> les relations fonctionnelles, pour cela on utilise la notion de cardinalité au sein du mcd, cela représente le nombre d’occurrences ou d’entités qui peuvent être associées à une autre entité au travers d’une relation. Elle permet ainsi de délimiter et de définir les contraintes liées aux associations entre les entités.</w:t>
+      </w:r>
+    </w:p>
+    <w:p>
+      <w:pPr>
+        <w:pStyle w:val="Titre2"/>
+        <w:rPr>
+          <w:sz w:val="18"/>
+          <w:szCs w:val="18"/>
+        </w:rPr>
+      </w:pPr>
+      <w:bookmarkStart w:id="19" w:name="_Toc199704634"/>
+    </w:p>
+    <w:p>
+      <w:pPr>
+        <w:pStyle w:val="Titre2"/>
+      </w:pPr>
+      <w:r>
+        <w:t xml:space="preserve">d. </w:t>
+      </w:r>
+      <w:r>
+        <w:t>Modèle Logique Des Données</w:t>
+      </w:r>
+      <w:r>
+        <w:t xml:space="preserve"> ( MLD )</w:t>
+      </w:r>
+      <w:bookmarkEnd w:id="19"/>
+      <w:r>
+        <w:t xml:space="preserve"> </w:t>
+      </w:r>
+    </w:p>
+    <w:p>
+      <w:r>
+        <w:rPr>
+          <w:noProof/>
+        </w:rPr>
+        <mc:AlternateContent>
+          <mc:Choice Requires="wps">
+            <w:drawing>
+              <wp:anchor distT="0" distB="0" distL="114300" distR="114300" simplePos="0" relativeHeight="251659264" behindDoc="0" locked="0" layoutInCell="1" allowOverlap="1" wp14:anchorId="1B168B2B" wp14:editId="54A880B8">
+                <wp:simplePos x="0" y="0"/>
+                <wp:positionH relativeFrom="column">
+                  <wp:posOffset>-70455</wp:posOffset>
+                </wp:positionH>
+                <wp:positionV relativeFrom="paragraph">
+                  <wp:posOffset>251740</wp:posOffset>
+                </wp:positionV>
+                <wp:extent cx="5779698" cy="2583711"/>
+                <wp:effectExtent l="0" t="0" r="12065" b="26670"/>
+                <wp:wrapNone/>
+                <wp:docPr id="608659927" name="Rectangle 1"/>
+                <wp:cNvGraphicFramePr/>
+                <a:graphic xmlns:a="http://schemas.openxmlformats.org/drawingml/2006/main">
+                  <a:graphicData uri="http://schemas.microsoft.com/office/word/2010/wordprocessingShape">
+                    <wps:wsp>
+                      <wps:cNvSpPr/>
+                      <wps:spPr>
+                        <a:xfrm>
+                          <a:off x="0" y="0"/>
+                          <a:ext cx="5779698" cy="2583711"/>
+                        </a:xfrm>
+                        <a:prstGeom prst="rect">
+                          <a:avLst/>
+                        </a:prstGeom>
+                        <a:noFill/>
+                      </wps:spPr>
+                      <wps:style>
+                        <a:lnRef idx="2">
+                          <a:schemeClr val="accent1">
+                            <a:shade val="15000"/>
+                          </a:schemeClr>
+                        </a:lnRef>
+                        <a:fillRef idx="1">
+                          <a:schemeClr val="accent1"/>
+                        </a:fillRef>
+                        <a:effectRef idx="0">
+                          <a:schemeClr val="accent1"/>
+                        </a:effectRef>
+                        <a:fontRef idx="minor">
+                          <a:schemeClr val="lt1"/>
+                        </a:fontRef>
+                      </wps:style>
+                      <wps:bodyPr rot="0" spcFirstLastPara="0" vertOverflow="overflow" horzOverflow="overflow" vert="horz" wrap="square" lIns="91440" tIns="45720" rIns="91440" bIns="45720" numCol="1" spcCol="0" rtlCol="0" fromWordArt="0" anchor="ctr" anchorCtr="0" forceAA="0" compatLnSpc="1">
+                        <a:prstTxWarp prst="textNoShape">
+                          <a:avLst/>
+                        </a:prstTxWarp>
+                        <a:noAutofit/>
+                      </wps:bodyPr>
+                    </wps:wsp>
+                  </a:graphicData>
+                </a:graphic>
+                <wp14:sizeRelV relativeFrom="margin">
+                  <wp14:pctHeight>0</wp14:pctHeight>
+                </wp14:sizeRelV>
+              </wp:anchor>
+            </w:drawing>
+          </mc:Choice>
+          <mc:Fallback>
+            <w:pict>
+              <v:rect w14:anchorId="2203F871" id="Rectangle 1" o:spid="_x0000_s1026" style="position:absolute;margin-left:-5.55pt;margin-top:19.8pt;width:455.1pt;height:203.45pt;z-index:251659264;visibility:visible;mso-wrap-style:square;mso-height-percent:0;mso-wrap-distance-left:9pt;mso-wrap-distance-top:0;mso-wrap-distance-right:9pt;mso-wrap-distance-bottom:0;mso-position-horizontal:absolute;mso-position-horizontal-relative:text;mso-position-vertical:absolute;mso-position-vertical-relative:text;mso-height-percent:0;mso-height-relative:margin;v-text-anchor:middle" o:gfxdata="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" filled="f" strokecolor="#030e13 [484]" strokeweight="1.5pt"/>
+            </w:pict>
+          </mc:Fallback>
+        </mc:AlternateContent>
+      </w:r>
+      <w:r>
+        <w:t xml:space="preserve">En déterminant la structure pour stocker les données, j’ai élaboré un </w:t>
+      </w:r>
+      <w:r>
+        <w:t>MLD.</w:t>
+      </w:r>
+    </w:p>
+    <w:p>
+      <w:pPr>
+        <w:rPr>
+          <w:lang w:val="en-US"/>
+        </w:rPr>
+      </w:pPr>
+      <w:r>
+        <w:rPr>
+          <w:b/>
+          <w:bCs/>
+          <w:lang w:val="en-US"/>
+        </w:rPr>
+        <w:t>User</w:t>
+      </w:r>
+      <w:r>
+        <w:rPr>
+          <w:lang w:val="en-US"/>
+        </w:rPr>
+        <w:t xml:space="preserve"> (</w:t>
+      </w:r>
+      <w:r>
+        <w:rPr>
+          <w:lang w:val="en-US"/>
+        </w:rPr>
+        <w:t xml:space="preserve"> </w:t>
+      </w:r>
+      <w:r>
+        <w:rPr>
+          <w:lang w:val="en-US"/>
+        </w:rPr>
+        <w:t>#</w:t>
+      </w:r>
+      <w:r>
+        <w:rPr>
+          <w:lang w:val="en-US"/>
+        </w:rPr>
+        <w:t>user_</w:t>
+      </w:r>
+      <w:r>
+        <w:rPr>
+          <w:lang w:val="en-US"/>
+        </w:rPr>
+        <w:t>id, username, email, password_has</w:t>
+      </w:r>
+      <w:r>
+        <w:rPr>
+          <w:lang w:val="en-US"/>
+        </w:rPr>
+        <w:t>h, created_at, last_login )</w:t>
+      </w:r>
+    </w:p>
+    <w:p>
+      <w:pPr>
+        <w:rPr>
+          <w:lang w:val="en-US"/>
+        </w:rPr>
+      </w:pPr>
+      <w:r>
+        <w:rPr>
+          <w:b/>
+          <w:bCs/>
+          <w:lang w:val="en-US"/>
+        </w:rPr>
+        <w:t>Wallet</w:t>
+      </w:r>
+      <w:r>
+        <w:rPr>
+          <w:lang w:val="en-US"/>
+        </w:rPr>
+        <w:t xml:space="preserve"> ( #wallet_id, created_at, initial_balance, #user_id )</w:t>
+      </w:r>
+    </w:p>
+    <w:p>
+      <w:pPr>
+        <w:rPr>
+          <w:lang w:val="en-US"/>
+        </w:rPr>
+      </w:pPr>
+      <w:r>
+        <w:rPr>
+          <w:b/>
+          <w:bCs/>
+          <w:lang w:val="en-US"/>
+        </w:rPr>
+        <w:t>Wallet_Holding</w:t>
+      </w:r>
+      <w:r>
+        <w:rPr>
+          <w:lang w:val="en-US"/>
+        </w:rPr>
+        <w:t xml:space="preserve"> ( #holding_id, crypto_symbol, quantity, average_price</w:t>
+      </w:r>
+      <w:r>
+        <w:rPr>
+          <w:lang w:val="en-US"/>
+        </w:rPr>
+        <w:t>, #</w:t>
+      </w:r>
+      <w:r>
+        <w:rPr>
+          <w:lang w:val="en-US"/>
+        </w:rPr>
+        <w:t>wallet_id )</w:t>
+      </w:r>
+    </w:p>
+    <w:p>
+      <w:pPr>
+        <w:rPr>
+          <w:lang w:val="en-US"/>
+        </w:rPr>
+      </w:pPr>
+      <w:r>
+        <w:rPr>
+          <w:b/>
+          <w:bCs/>
+          <w:lang w:val="en-US"/>
+        </w:rPr>
+        <w:t>Trade</w:t>
+      </w:r>
+      <w:r>
+        <w:rPr>
+          <w:lang w:val="en-US"/>
+        </w:rPr>
+        <w:t xml:space="preserve"> ( #trade_id, crypto_symbol, type, amount, price, fee, timestamp, #</w:t>
+      </w:r>
+      <w:r>
+        <w:rPr>
+          <w:lang w:val="en-US"/>
+        </w:rPr>
+        <w:t>holding</w:t>
+      </w:r>
+      <w:r>
+        <w:rPr>
+          <w:lang w:val="en-US"/>
+        </w:rPr>
+        <w:t>_id )</w:t>
+      </w:r>
+    </w:p>
+    <w:p>
+      <w:pPr>
+        <w:rPr>
+          <w:lang w:val="en-US"/>
+        </w:rPr>
+      </w:pPr>
+      <w:r>
+        <w:rPr>
+          <w:b/>
+          <w:bCs/>
+          <w:lang w:val="en-US"/>
+        </w:rPr>
+        <w:t>Preference</w:t>
+      </w:r>
+      <w:r>
+        <w:rPr>
+          <w:lang w:val="en-US"/>
+        </w:rPr>
+        <w:t xml:space="preserve"> ( #preference_id</w:t>
+      </w:r>
+      <w:r>
+        <w:rPr>
+          <w:lang w:val="en-US"/>
+        </w:rPr>
+        <w:t>, key, value, #user_id )</w:t>
+      </w:r>
+    </w:p>
+    <w:p>
+      <w:pPr>
+        <w:rPr>
+          <w:noProof/>
+          <w:lang w:val="en-US"/>
+        </w:rPr>
+      </w:pPr>
+      <w:r>
+        <w:rPr>
+          <w:b/>
+          <w:bCs/>
+          <w:noProof/>
+          <w:lang w:val="en-US"/>
+        </w:rPr>
+        <w:t>Price</w:t>
+      </w:r>
+      <w:r>
+        <w:rPr>
+          <w:noProof/>
+          <w:lang w:val="en-US"/>
+        </w:rPr>
+        <w:t xml:space="preserve"> ( #price_id, crypto_symbol, value, recorded_at )</w:t>
+      </w:r>
+    </w:p>
+    <w:p>
+      <w:pPr>
+        <w:rPr>
+          <w:lang w:val="en-US"/>
+        </w:rPr>
+      </w:pPr>
+      <w:r>
+        <w:rPr>
+          <w:b/>
+          <w:bCs/>
+          <w:lang w:val="en-US"/>
+        </w:rPr>
+        <w:t>Learn</w:t>
+      </w:r>
+      <w:r>
+        <w:rPr>
+          <w:lang w:val="en-US"/>
+        </w:rPr>
+        <w:t xml:space="preserve"> ( #learn_id, title, content, order_index )</w:t>
+      </w:r>
+    </w:p>
+    <w:p>
+      <w:pPr>
+        <w:rPr>
+          <w:lang w:val="en-US"/>
+        </w:rPr>
+      </w:pPr>
+      <w:r>
+        <w:rPr>
+          <w:b/>
+          <w:bCs/>
+          <w:lang w:val="en-US"/>
+        </w:rPr>
+        <w:t>User_Learn</w:t>
+      </w:r>
+      <w:r>
+        <w:rPr>
+          <w:lang w:val="en-US"/>
+        </w:rPr>
+        <w:t xml:space="preserve"> ( #user_id, #learn_id, is_completed, completed_at )</w:t>
+      </w:r>
+    </w:p>
+    <w:p>
+      <w:pPr>
+        <w:pStyle w:val="Titre2"/>
+      </w:pPr>
+      <w:bookmarkStart w:id="20" w:name="_Toc199704635"/>
+      <w:r>
+        <w:lastRenderedPageBreak/>
+        <w:t>e. M</w:t>
+      </w:r>
+      <w:r>
+        <w:t>odèle Physique Des Données ( MPD )</w:t>
+      </w:r>
+      <w:bookmarkEnd w:id="20"/>
+    </w:p>
+    <w:p>
+      <w:r>
+        <w:t>Le MPD est la traduction en SQL du MLD : on y définit les tables, types, clés primaires, clés étrangères et contraintes d’intégrité pour un SGBD (ici MySQL).</w:t>
+      </w:r>
+    </w:p>
+    <w:p>
+      <w:pPr>
+        <w:rPr>
+          <w:lang w:val="en-US"/>
+        </w:rPr>
+      </w:pPr>
+      <w:r>
+        <w:rPr>
+          <w:lang w:val="en-US"/>
+        </w:rPr>
+        <w:drawing>
+          <wp:inline distT="0" distB="0" distL="0" distR="0" wp14:anchorId="241A45DC" wp14:editId="5EC166EB">
+            <wp:extent cx="5486400" cy="7996555"/>
+            <wp:effectExtent l="0" t="0" r="0" b="4445"/>
+            <wp:docPr id="1431975118" name="Image 1" descr="Une image contenant texte, capture d’écran&#10;&#10;Le contenu généré par l’IA peut être incorrect."/>
+            <wp:cNvGraphicFramePr>
+              <a:graphicFrameLocks xmlns:a="http://schemas.openxmlformats.org/drawingml/2006/main" noChangeAspect="1"/>
+            </wp:cNvGraphicFramePr>
+            <a:graphic xmlns:a="http://schemas.openxmlformats.org/drawingml/2006/main">
+              <a:graphicData uri="http://schemas.openxmlformats.org/drawingml/2006/picture">
+                <pic:pic xmlns:pic="http://schemas.openxmlformats.org/drawingml/2006/picture">
+                  <pic:nvPicPr>
+                    <pic:cNvPr id="1431975118" name="Image 1" descr="Une image contenant texte, capture d’écran&#10;&#10;Le contenu généré par l’IA peut être incorrect."/>
+                    <pic:cNvPicPr/>
+                  </pic:nvPicPr>
+                  <pic:blipFill>
+                    <a:blip r:embed="rId15"/>
+                    <a:stretch>
+                      <a:fillRect/>
+                    </a:stretch>
+                  </pic:blipFill>
+                  <pic:spPr>
+                    <a:xfrm>
+                      <a:off x="0" y="0"/>
+                      <a:ext cx="5506693" cy="8026133"/>
                     </a:xfrm>
                     <a:prstGeom prst="rect">
                       <a:avLst/>
@@ -3870,55 +4232,65 @@
     </w:p>
     <w:p>
       <w:pPr>
+        <w:rPr>
+          <w:lang w:val="en-US"/>
+        </w:rPr>
+      </w:pPr>
+      <w:r>
+        <w:rPr>
+          <w:lang w:val="en-US"/>
+        </w:rPr>
+        <w:lastRenderedPageBreak/>
+        <w:drawing>
+          <wp:inline distT="0" distB="0" distL="0" distR="0" wp14:anchorId="45160C2C" wp14:editId="105D8C83">
+            <wp:extent cx="5227093" cy="8844105"/>
+            <wp:effectExtent l="0" t="0" r="0" b="0"/>
+            <wp:docPr id="1826692409" name="Image 1" descr="Une image contenant texte, capture d’écran&#10;&#10;Le contenu généré par l’IA peut être incorrect."/>
+            <wp:cNvGraphicFramePr>
+              <a:graphicFrameLocks xmlns:a="http://schemas.openxmlformats.org/drawingml/2006/main" noChangeAspect="1"/>
+            </wp:cNvGraphicFramePr>
+            <a:graphic xmlns:a="http://schemas.openxmlformats.org/drawingml/2006/main">
+              <a:graphicData uri="http://schemas.openxmlformats.org/drawingml/2006/picture">
+                <pic:pic xmlns:pic="http://schemas.openxmlformats.org/drawingml/2006/picture">
+                  <pic:nvPicPr>
+                    <pic:cNvPr id="1826692409" name="Image 1" descr="Une image contenant texte, capture d’écran&#10;&#10;Le contenu généré par l’IA peut être incorrect."/>
+                    <pic:cNvPicPr/>
+                  </pic:nvPicPr>
+                  <pic:blipFill>
+                    <a:blip r:embed="rId16"/>
+                    <a:stretch>
+                      <a:fillRect/>
+                    </a:stretch>
+                  </pic:blipFill>
+                  <pic:spPr>
+                    <a:xfrm>
+                      <a:off x="0" y="0"/>
+                      <a:ext cx="5232376" cy="8853044"/>
+                    </a:xfrm>
+                    <a:prstGeom prst="rect">
+                      <a:avLst/>
+                    </a:prstGeom>
+                  </pic:spPr>
+                </pic:pic>
+              </a:graphicData>
+            </a:graphic>
+          </wp:inline>
+        </w:drawing>
+      </w:r>
+    </w:p>
+    <w:p>
+      <w:pPr>
         <w:pStyle w:val="Titre2"/>
-      </w:pPr>
-      <w:bookmarkStart w:id="19" w:name="_Toc199704634"/>
-      <w:r>
-        <w:t xml:space="preserve">d. </w:t>
-      </w:r>
-      <w:r>
-        <w:t>Mod</w:t>
-      </w:r>
-      <w:r>
-        <w:t>è</w:t>
-      </w:r>
-      <w:r>
-        <w:t>l</w:t>
-      </w:r>
-      <w:r>
-        <w:t>e</w:t>
-      </w:r>
-      <w:r>
-        <w:t xml:space="preserve"> </w:t>
-      </w:r>
-      <w:r>
-        <w:t>Logique</w:t>
-      </w:r>
-      <w:r>
-        <w:t xml:space="preserve"> Des Données</w:t>
-      </w:r>
-      <w:r>
-        <w:t xml:space="preserve"> </w:t>
-      </w:r>
-      <w:proofErr w:type="gramStart"/>
-      <w:r>
-        <w:t>( MLD</w:t>
-      </w:r>
-      <w:proofErr w:type="gramEnd"/>
-      <w:r>
-        <w:t xml:space="preserve"> )</w:t>
-      </w:r>
-      <w:bookmarkEnd w:id="19"/>
-      <w:r>
-        <w:t xml:space="preserve"> </w:t>
-      </w:r>
-    </w:p>
-    <w:p>
-      <w:r>
-        <w:t xml:space="preserve">En déterminant la structure pour stocker les données, j’ai élaboré un </w:t>
-      </w:r>
-      <w:r>
-        <w:t>MLD.</w:t>
+        <w:rPr>
+          <w:lang w:val="en-US"/>
+        </w:rPr>
+      </w:pPr>
+      <w:r>
+        <w:rPr>
+          <w:lang w:val="en-US"/>
+        </w:rPr>
+        <w:lastRenderedPageBreak/>
+        <w:t>f. Relations</w:t>
       </w:r>
     </w:p>
     <w:p>
@@ -3933,102 +4305,50 @@
           <w:bCs/>
           <w:lang w:val="en-US"/>
         </w:rPr>
-        <w:t>User</w:t>
-      </w:r>
-      <w:r>
-        <w:rPr>
-          <w:lang w:val="en-US"/>
-        </w:rPr>
+        <w:t>User → Wallet : One-to-One</w:t>
+      </w:r>
+    </w:p>
+    <w:p>
+      <w:pPr>
+        <w:numPr>
+          <w:ilvl w:val="0"/>
+          <w:numId w:val="12"/>
+        </w:numPr>
+      </w:pPr>
+      <w:r>
+        <w:t>Un utilisateur peut posséder plusieurs portefeuilles, et chaque portefeuille appartient à un seul utilisateur.</w:t>
+      </w:r>
+    </w:p>
+    <w:p>
+      <w:pPr>
+        <w:numPr>
+          <w:ilvl w:val="0"/>
+          <w:numId w:val="12"/>
+        </w:numPr>
+      </w:pPr>
+      <w:r>
+        <w:rPr>
+          <w:b/>
+          <w:bCs/>
+        </w:rPr>
+        <w:t>Implémentation :</w:t>
+      </w:r>
+      <w:r>
         <w:t xml:space="preserve"> </w:t>
       </w:r>
-      <w:proofErr w:type="gramStart"/>
-      <w:r>
-        <w:rPr>
-          <w:lang w:val="en-US"/>
-        </w:rPr>
-        <w:t>(</w:t>
-      </w:r>
-      <w:r>
-        <w:rPr>
-          <w:lang w:val="en-US"/>
-        </w:rPr>
-        <w:t xml:space="preserve"> </w:t>
-      </w:r>
-      <w:r>
-        <w:rPr>
-          <w:lang w:val="en-US"/>
-        </w:rPr>
-        <w:t>#</w:t>
-      </w:r>
-      <w:proofErr w:type="gramEnd"/>
-      <w:r>
-        <w:rPr>
-          <w:lang w:val="en-US"/>
-        </w:rPr>
-        <w:t>user_</w:t>
-      </w:r>
-      <w:r>
-        <w:rPr>
-          <w:lang w:val="en-US"/>
-        </w:rPr>
-        <w:t xml:space="preserve">id, username, email, </w:t>
-      </w:r>
-      <w:proofErr w:type="spellStart"/>
-      <w:r>
-        <w:rPr>
-          <w:lang w:val="en-US"/>
-        </w:rPr>
-        <w:t>password_has</w:t>
-      </w:r>
-      <w:r>
-        <w:rPr>
-          <w:lang w:val="en-US"/>
-        </w:rPr>
-        <w:t>h</w:t>
-      </w:r>
-      <w:proofErr w:type="spellEnd"/>
-      <w:r>
-        <w:rPr>
-          <w:lang w:val="en-US"/>
-        </w:rPr>
-        <w:t xml:space="preserve">, </w:t>
-      </w:r>
-      <w:proofErr w:type="spellStart"/>
-      <w:r>
-        <w:rPr>
-          <w:lang w:val="en-US"/>
-        </w:rPr>
-        <w:t>created_at</w:t>
-      </w:r>
-      <w:proofErr w:type="spellEnd"/>
-      <w:r>
-        <w:rPr>
-          <w:lang w:val="en-US"/>
-        </w:rPr>
-        <w:t xml:space="preserve">, </w:t>
-      </w:r>
-      <w:proofErr w:type="spellStart"/>
-      <w:r>
-        <w:rPr>
-          <w:lang w:val="en-US"/>
-        </w:rPr>
-        <w:t>last_</w:t>
-      </w:r>
-      <w:proofErr w:type="gramStart"/>
-      <w:r>
-        <w:rPr>
-          <w:lang w:val="en-US"/>
-        </w:rPr>
-        <w:t>login</w:t>
-      </w:r>
-      <w:proofErr w:type="spellEnd"/>
-      <w:r>
-        <w:rPr>
-          <w:lang w:val="en-US"/>
-        </w:rPr>
-        <w:t xml:space="preserve"> )</w:t>
-      </w:r>
-      <w:proofErr w:type="gramEnd"/>
+      <w:r>
+        <w:t xml:space="preserve">dans la table </w:t>
+      </w:r>
+      <w:r>
+        <w:rPr>
+          <w:b/>
+          <w:bCs/>
+        </w:rPr>
+        <w:t>Wallet</w:t>
+      </w:r>
+      <w:r>
+        <w:t>, user_id est NOT NULL et référencé par une FK → User(user_id).</w:t>
+      </w:r>
     </w:p>
     <w:p>
       <w:pPr>
@@ -4042,263 +4362,65 @@
           <w:bCs/>
           <w:lang w:val="en-US"/>
         </w:rPr>
-        <w:t>Wallet</w:t>
-      </w:r>
-      <w:r>
-        <w:rPr>
-          <w:lang w:val="en-US"/>
-        </w:rPr>
-        <w:t xml:space="preserve"> </w:t>
-      </w:r>
-      <w:proofErr w:type="gramStart"/>
-      <w:r>
-        <w:rPr>
-          <w:lang w:val="en-US"/>
-        </w:rPr>
-        <w:t>( #</w:t>
-      </w:r>
-      <w:proofErr w:type="gramEnd"/>
-      <w:r>
-        <w:rPr>
-          <w:lang w:val="en-US"/>
-        </w:rPr>
-        <w:t xml:space="preserve">wallet_id, </w:t>
-      </w:r>
-      <w:proofErr w:type="spellStart"/>
-      <w:r>
-        <w:rPr>
-          <w:lang w:val="en-US"/>
-        </w:rPr>
-        <w:t>user_id</w:t>
-      </w:r>
-      <w:proofErr w:type="spellEnd"/>
-      <w:r>
-        <w:rPr>
-          <w:lang w:val="en-US"/>
-        </w:rPr>
-        <w:t xml:space="preserve">, </w:t>
-      </w:r>
-      <w:proofErr w:type="spellStart"/>
-      <w:r>
-        <w:rPr>
-          <w:lang w:val="en-US"/>
-        </w:rPr>
-        <w:t>created_at</w:t>
-      </w:r>
-      <w:proofErr w:type="spellEnd"/>
-      <w:r>
-        <w:rPr>
-          <w:lang w:val="en-US"/>
-        </w:rPr>
-        <w:t xml:space="preserve">, </w:t>
-      </w:r>
-      <w:proofErr w:type="spellStart"/>
-      <w:r>
-        <w:rPr>
-          <w:lang w:val="en-US"/>
-        </w:rPr>
-        <w:t>initial_balance</w:t>
-      </w:r>
-      <w:proofErr w:type="spellEnd"/>
-      <w:r>
-        <w:rPr>
-          <w:lang w:val="en-US"/>
-        </w:rPr>
-        <w:t xml:space="preserve">, </w:t>
-      </w:r>
-      <w:proofErr w:type="spellStart"/>
-      <w:r>
-        <w:rPr>
-          <w:lang w:val="en-US"/>
-        </w:rPr>
-        <w:t>total_</w:t>
-      </w:r>
-      <w:proofErr w:type="gramStart"/>
-      <w:r>
-        <w:rPr>
-          <w:lang w:val="en-US"/>
-        </w:rPr>
-        <w:t>value</w:t>
-      </w:r>
-      <w:proofErr w:type="spellEnd"/>
-      <w:r>
-        <w:rPr>
-          <w:lang w:val="en-US"/>
-        </w:rPr>
-        <w:t>, #</w:t>
-      </w:r>
-      <w:proofErr w:type="gramEnd"/>
-      <w:r>
-        <w:rPr>
-          <w:lang w:val="en-US"/>
-        </w:rPr>
-        <w:t>user_</w:t>
-      </w:r>
-      <w:proofErr w:type="gramStart"/>
-      <w:r>
-        <w:rPr>
-          <w:lang w:val="en-US"/>
-        </w:rPr>
-        <w:t>id )</w:t>
-      </w:r>
-      <w:proofErr w:type="gramEnd"/>
-    </w:p>
-    <w:p>
-      <w:pPr>
-        <w:rPr>
-          <w:lang w:val="en-US"/>
-        </w:rPr>
-      </w:pPr>
+        <w:t xml:space="preserve">Wallet → </w:t>
+      </w:r>
       <w:r>
         <w:rPr>
           <w:b/>
           <w:bCs/>
           <w:lang w:val="en-US"/>
         </w:rPr>
-        <w:t>Trade</w:t>
-      </w:r>
-      <w:r>
-        <w:rPr>
-          <w:lang w:val="en-US"/>
-        </w:rPr>
-        <w:t xml:space="preserve"> </w:t>
-      </w:r>
-      <w:proofErr w:type="gramStart"/>
-      <w:r>
-        <w:rPr>
-          <w:lang w:val="en-US"/>
-        </w:rPr>
-        <w:t>( #</w:t>
-      </w:r>
-      <w:proofErr w:type="gramEnd"/>
-      <w:r>
-        <w:rPr>
-          <w:lang w:val="en-US"/>
-        </w:rPr>
-        <w:t xml:space="preserve">trade_id, </w:t>
-      </w:r>
-      <w:proofErr w:type="spellStart"/>
-      <w:r>
-        <w:rPr>
-          <w:lang w:val="en-US"/>
-        </w:rPr>
-        <w:t>crypto_symbol</w:t>
-      </w:r>
-      <w:proofErr w:type="spellEnd"/>
-      <w:r>
-        <w:rPr>
-          <w:lang w:val="en-US"/>
-        </w:rPr>
-        <w:t xml:space="preserve">, type, amount, price, fee, </w:t>
-      </w:r>
-      <w:proofErr w:type="gramStart"/>
-      <w:r>
-        <w:rPr>
-          <w:lang w:val="en-US"/>
-        </w:rPr>
-        <w:t>timestamp, #</w:t>
-      </w:r>
-      <w:proofErr w:type="gramEnd"/>
-      <w:r>
-        <w:rPr>
-          <w:lang w:val="en-US"/>
-        </w:rPr>
-        <w:t>wallet_</w:t>
-      </w:r>
-      <w:proofErr w:type="gramStart"/>
-      <w:r>
-        <w:rPr>
-          <w:lang w:val="en-US"/>
-        </w:rPr>
-        <w:t>id )</w:t>
-      </w:r>
-      <w:proofErr w:type="gramEnd"/>
-    </w:p>
-    <w:p>
-      <w:pPr>
-        <w:rPr>
-          <w:lang w:val="en-US"/>
-        </w:rPr>
-      </w:pPr>
+        <w:t>Wallet_Holding</w:t>
+      </w:r>
       <w:r>
         <w:rPr>
           <w:b/>
           <w:bCs/>
           <w:lang w:val="en-US"/>
         </w:rPr>
-        <w:t>Preference</w:t>
-      </w:r>
-      <w:r>
-        <w:rPr>
-          <w:lang w:val="en-US"/>
-        </w:rPr>
-        <w:t xml:space="preserve"> </w:t>
-      </w:r>
-      <w:proofErr w:type="gramStart"/>
-      <w:r>
-        <w:rPr>
-          <w:lang w:val="en-US"/>
-        </w:rPr>
-        <w:t>( #</w:t>
-      </w:r>
-      <w:proofErr w:type="gramEnd"/>
-      <w:r>
-        <w:rPr>
-          <w:lang w:val="en-US"/>
-        </w:rPr>
-        <w:t>preference_id</w:t>
-      </w:r>
-      <w:r>
-        <w:rPr>
-          <w:lang w:val="en-US"/>
-        </w:rPr>
-        <w:t xml:space="preserve">, key, </w:t>
-      </w:r>
-      <w:proofErr w:type="gramStart"/>
-      <w:r>
-        <w:rPr>
-          <w:lang w:val="en-US"/>
-        </w:rPr>
-        <w:t>value, #</w:t>
-      </w:r>
-      <w:proofErr w:type="gramEnd"/>
-      <w:r>
-        <w:rPr>
-          <w:lang w:val="en-US"/>
-        </w:rPr>
-        <w:t>user_</w:t>
-      </w:r>
-      <w:proofErr w:type="gramStart"/>
-      <w:r>
-        <w:rPr>
-          <w:lang w:val="en-US"/>
-        </w:rPr>
-        <w:t>id )</w:t>
-      </w:r>
-      <w:proofErr w:type="gramEnd"/>
-    </w:p>
-    <w:p>
-      <w:pPr>
-        <w:rPr>
-          <w:noProof/>
-          <w:lang w:val="en-US"/>
-        </w:rPr>
+        <w:t xml:space="preserve"> : One-to-Many</w:t>
+      </w:r>
+    </w:p>
+    <w:p>
+      <w:pPr>
+        <w:numPr>
+          <w:ilvl w:val="0"/>
+          <w:numId w:val="13"/>
+        </w:numPr>
+      </w:pPr>
+      <w:r>
+        <w:t>Un portefeuille peut enregistrer plusieurs lignes de détention, chaque ligne de détention appartenant à un unique portefeuille.</w:t>
+      </w:r>
+    </w:p>
+    <w:p>
+      <w:pPr>
+        <w:numPr>
+          <w:ilvl w:val="0"/>
+          <w:numId w:val="13"/>
+        </w:numPr>
       </w:pPr>
       <w:r>
         <w:rPr>
           <w:b/>
           <w:bCs/>
-          <w:noProof/>
-          <w:lang w:val="en-US"/>
-        </w:rPr>
-        <w:t>Price</w:t>
-      </w:r>
-      <w:r>
-        <w:rPr>
-          <w:noProof/>
-          <w:lang w:val="en-US"/>
-        </w:rPr>
-        <w:t xml:space="preserve"> ( #price_id, crypto_symbol, value, recorded_at )</w:t>
+        </w:rPr>
+        <w:t>Implémentation :</w:t>
+      </w:r>
+      <w:r>
+        <w:t xml:space="preserve"> </w:t>
+      </w:r>
+      <w:r>
+        <w:t xml:space="preserve">dans la table </w:t>
+      </w:r>
+      <w:r>
+        <w:rPr>
+          <w:b/>
+          <w:bCs/>
+        </w:rPr>
+        <w:t>Wallet_Holding</w:t>
+      </w:r>
+      <w:r>
+        <w:t>, wallet_id est NOT NULL et référencé par une FK → Wallet(wallet_id).</w:t>
       </w:r>
     </w:p>
     <w:p>
@@ -4313,177 +4435,320 @@
           <w:bCs/>
           <w:lang w:val="en-US"/>
         </w:rPr>
-        <w:t>Learn</w:t>
-      </w:r>
-      <w:r>
+        <w:t>Wallet_Holding → Trade : One-to-Many</w:t>
+      </w:r>
+    </w:p>
+    <w:p>
+      <w:pPr>
+        <w:numPr>
+          <w:ilvl w:val="0"/>
+          <w:numId w:val="17"/>
+        </w:numPr>
+      </w:pPr>
+      <w:r>
+        <w:t>Une ligne de détention (pour une cryptomonnaie précise) peut enregistrer plusieurs transactions, chaque transaction appartenant à une seule détention.</w:t>
+      </w:r>
+    </w:p>
+    <w:p>
+      <w:pPr>
+        <w:numPr>
+          <w:ilvl w:val="0"/>
+          <w:numId w:val="17"/>
+        </w:numPr>
+      </w:pPr>
+      <w:r>
+        <w:t xml:space="preserve">Implémentation : dans la table </w:t>
+      </w:r>
+      <w:r>
+        <w:rPr>
+          <w:b/>
+          <w:bCs/>
+        </w:rPr>
+        <w:t>Trade</w:t>
+      </w:r>
+      <w:r>
+        <w:t>, holding_id est NOT NULL et référencé par une FK → Wallet_Holding(holding_id).</w:t>
+      </w:r>
+    </w:p>
+    <w:p>
+      <w:pPr>
         <w:rPr>
           <w:lang w:val="en-US"/>
         </w:rPr>
-        <w:t xml:space="preserve"> </w:t>
-      </w:r>
-      <w:proofErr w:type="gramStart"/>
-      <w:r>
-        <w:rPr>
-          <w:lang w:val="en-US"/>
-        </w:rPr>
-        <w:t>( #</w:t>
-      </w:r>
-      <w:proofErr w:type="gramEnd"/>
-      <w:r>
-        <w:rPr>
-          <w:lang w:val="en-US"/>
-        </w:rPr>
-        <w:t xml:space="preserve">learn_id, title, content, </w:t>
-      </w:r>
-      <w:proofErr w:type="spellStart"/>
-      <w:r>
-        <w:rPr>
-          <w:lang w:val="en-US"/>
-        </w:rPr>
-        <w:t>order_</w:t>
-      </w:r>
-      <w:proofErr w:type="gramStart"/>
-      <w:r>
-        <w:rPr>
-          <w:lang w:val="en-US"/>
-        </w:rPr>
-        <w:t>index</w:t>
-      </w:r>
-      <w:proofErr w:type="spellEnd"/>
-      <w:r>
-        <w:rPr>
-          <w:lang w:val="en-US"/>
-        </w:rPr>
-        <w:t xml:space="preserve"> )</w:t>
-      </w:r>
-      <w:proofErr w:type="gramEnd"/>
-    </w:p>
-    <w:p>
-      <w:pPr>
-        <w:rPr>
-          <w:lang w:val="en-US"/>
-        </w:rPr>
-      </w:pPr>
-      <w:proofErr w:type="spellStart"/>
+      </w:pPr>
       <w:r>
         <w:rPr>
           <w:b/>
           <w:bCs/>
           <w:lang w:val="en-US"/>
         </w:rPr>
-        <w:t>User_Learn</w:t>
-      </w:r>
-      <w:proofErr w:type="spellEnd"/>
-      <w:r>
+        <w:t>User → Preference : One-to-Many</w:t>
+      </w:r>
+    </w:p>
+    <w:p>
+      <w:pPr>
+        <w:numPr>
+          <w:ilvl w:val="0"/>
+          <w:numId w:val="14"/>
+        </w:numPr>
+      </w:pPr>
+      <w:r>
+        <w:t>Un utilisateur peut avoir plusieurs préférences, chaque préférence rattachée à un seul utilisateur.</w:t>
+      </w:r>
+    </w:p>
+    <w:p>
+      <w:pPr>
+        <w:numPr>
+          <w:ilvl w:val="0"/>
+          <w:numId w:val="14"/>
+        </w:numPr>
+      </w:pPr>
+      <w:r>
+        <w:rPr>
+          <w:b/>
+          <w:bCs/>
+        </w:rPr>
+        <w:t>Implémentation :</w:t>
+      </w:r>
+      <w:r>
+        <w:t xml:space="preserve"> dans la table Preference, user_id est NOT NULL et référencé par une FK → User(user_id).</w:t>
+      </w:r>
+    </w:p>
+    <w:p>
+      <w:pPr>
         <w:rPr>
           <w:lang w:val="en-US"/>
         </w:rPr>
+      </w:pPr>
+      <w:r>
+        <w:rPr>
+          <w:b/>
+          <w:bCs/>
+          <w:lang w:val="en-US"/>
+        </w:rPr>
+        <w:t>User ↔ Learn (Module</w:t>
+      </w:r>
+      <w:r>
+        <w:rPr>
+          <w:b/>
+          <w:bCs/>
+          <w:lang w:val="en-US"/>
+        </w:rPr>
         <w:t xml:space="preserve"> </w:t>
       </w:r>
-      <w:proofErr w:type="gramStart"/>
-      <w:r>
-        <w:rPr>
+      <w:r>
+        <w:rPr>
+          <w:b/>
+          <w:bCs/>
           <w:lang w:val="en-US"/>
         </w:rPr>
-        <w:t>( #</w:t>
-      </w:r>
-      <w:proofErr w:type="gramEnd"/>
-      <w:r>
-        <w:rPr>
-          <w:lang w:val="en-US"/>
-        </w:rPr>
-        <w:t>user_</w:t>
-      </w:r>
-      <w:proofErr w:type="gramStart"/>
-      <w:r>
-        <w:rPr>
-          <w:lang w:val="en-US"/>
-        </w:rPr>
-        <w:t>id, #</w:t>
-      </w:r>
-      <w:proofErr w:type="gramEnd"/>
-      <w:r>
-        <w:rPr>
-          <w:lang w:val="en-US"/>
-        </w:rPr>
-        <w:t xml:space="preserve">learn_id, </w:t>
-      </w:r>
-      <w:proofErr w:type="spellStart"/>
-      <w:r>
-        <w:rPr>
-          <w:lang w:val="en-US"/>
-        </w:rPr>
-        <w:t>is_completed</w:t>
-      </w:r>
-      <w:proofErr w:type="spellEnd"/>
-      <w:r>
-        <w:rPr>
-          <w:lang w:val="en-US"/>
-        </w:rPr>
-        <w:t xml:space="preserve">, </w:t>
-      </w:r>
-      <w:proofErr w:type="spellStart"/>
-      <w:r>
-        <w:rPr>
-          <w:lang w:val="en-US"/>
-        </w:rPr>
-        <w:t>completed_</w:t>
-      </w:r>
-      <w:proofErr w:type="gramStart"/>
-      <w:r>
-        <w:rPr>
-          <w:lang w:val="en-US"/>
-        </w:rPr>
-        <w:t>at</w:t>
-      </w:r>
-      <w:proofErr w:type="spellEnd"/>
-      <w:r>
-        <w:rPr>
-          <w:lang w:val="en-US"/>
-        </w:rPr>
-        <w:t xml:space="preserve"> )</w:t>
-      </w:r>
-      <w:proofErr w:type="gramEnd"/>
-    </w:p>
-    <w:p>
-      <w:pPr>
-        <w:pStyle w:val="Titre2"/>
-      </w:pPr>
-      <w:bookmarkStart w:id="20" w:name="_Toc199704635"/>
-      <w:r>
+        <w:t>Pédagogique) : Many-to-Many</w:t>
+      </w:r>
+    </w:p>
+    <w:p>
+      <w:pPr>
+        <w:numPr>
+          <w:ilvl w:val="0"/>
+          <w:numId w:val="15"/>
+        </w:numPr>
+      </w:pPr>
+      <w:r>
+        <w:t>Un utilisateur peut suivre plusieurs modules, et un module peut être suivi par plusieurs utilisateurs.</w:t>
+      </w:r>
+    </w:p>
+    <w:p>
+      <w:pPr>
+        <w:numPr>
+          <w:ilvl w:val="0"/>
+          <w:numId w:val="15"/>
+        </w:numPr>
+      </w:pPr>
+      <w:r>
+        <w:rPr>
+          <w:b/>
+          <w:bCs/>
+        </w:rPr>
+        <w:t>Implémentation :</w:t>
+      </w:r>
+      <w:r>
+        <w:t xml:space="preserve"> table User_Learn avec (user_id, learn_id) en PK composite, chacune référencée par une FK → User(user_id) et Learn(learn_id). Les champs is_completed et completed_at enregistrent la progression.</w:t>
+      </w:r>
+    </w:p>
+    <w:p>
+      <w:r>
+        <w:rPr>
+          <w:b/>
+          <w:bCs/>
+        </w:rPr>
+        <w:t>Price : Entité autonome</w:t>
+      </w:r>
+    </w:p>
+    <w:p>
+      <w:pPr>
+        <w:numPr>
+          <w:ilvl w:val="0"/>
+          <w:numId w:val="16"/>
+        </w:numPr>
+      </w:pPr>
+      <w:r>
+        <w:t>Stocke l’historique des cours sans relation directe en V1.</w:t>
+      </w:r>
+    </w:p>
+    <w:p>
+      <w:pPr>
+        <w:numPr>
+          <w:ilvl w:val="0"/>
+          <w:numId w:val="16"/>
+        </w:numPr>
+      </w:pPr>
+      <w:r>
+        <w:rPr>
+          <w:b/>
+          <w:bCs/>
+        </w:rPr>
+        <w:t>Implémentation :</w:t>
+      </w:r>
+      <w:r>
+        <w:t xml:space="preserve"> pas de FK ; un index (crypto_symbol, recorded_at) optimise les recherches temporelles.</w:t>
+      </w:r>
+    </w:p>
+    <w:p>
+      <w:pPr>
+        <w:ind w:left="720"/>
+      </w:pPr>
+    </w:p>
+    <w:p>
+      <w:r>
+        <w:rPr>
+          <w:b/>
+          <w:bCs/>
+        </w:rPr>
         <w:lastRenderedPageBreak/>
-        <w:t>e. M</w:t>
-      </w:r>
-      <w:r>
-        <w:t xml:space="preserve">odèle Physique Des Données </w:t>
-      </w:r>
-      <w:proofErr w:type="gramStart"/>
-      <w:r>
-        <w:t>( MPD</w:t>
-      </w:r>
-      <w:proofErr w:type="gramEnd"/>
-      <w:r>
-        <w:t xml:space="preserve"> )</w:t>
-      </w:r>
-      <w:bookmarkEnd w:id="20"/>
-    </w:p>
-    <w:p>
-      <w:r>
-        <w:t>Le MPD est la traduction en SQL du MLD : on y définit les tables, types, clés primaires, clés étrangères et contraintes d’intégrité pour un SGBD (ici MySQL).</w:t>
-      </w:r>
-      <w:r>
-        <w:t xml:space="preserve"> </w:t>
-      </w:r>
-    </w:p>
-    <w:p>
-      <w:pPr>
-        <w:pStyle w:val="Titre2"/>
-      </w:pPr>
-      <w:r>
-        <w:t>f. Relations</w:t>
-      </w:r>
-    </w:p>
-    <w:p/>
+        <w:t>Résumé des cardinalités (notation Merise) :</w:t>
+      </w:r>
+    </w:p>
+    <w:p>
+      <w:pPr>
+        <w:numPr>
+          <w:ilvl w:val="0"/>
+          <w:numId w:val="11"/>
+        </w:numPr>
+      </w:pPr>
+      <w:r>
+        <w:rPr>
+          <w:b/>
+          <w:bCs/>
+        </w:rPr>
+        <w:t>Utilisateur (0..1) – (1..1) Wallet</w:t>
+      </w:r>
+    </w:p>
+    <w:p>
+      <w:pPr>
+        <w:numPr>
+          <w:ilvl w:val="0"/>
+          <w:numId w:val="11"/>
+        </w:numPr>
+      </w:pPr>
+      <w:r>
+        <w:rPr>
+          <w:b/>
+          <w:bCs/>
+        </w:rPr>
+        <w:t xml:space="preserve">Wallet (1..1) – (0..n) </w:t>
+      </w:r>
+      <w:r>
+        <w:rPr>
+          <w:b/>
+          <w:bCs/>
+        </w:rPr>
+        <w:t>Wallet_Holding</w:t>
+      </w:r>
+    </w:p>
+    <w:p>
+      <w:pPr>
+        <w:numPr>
+          <w:ilvl w:val="0"/>
+          <w:numId w:val="11"/>
+        </w:numPr>
+      </w:pPr>
+      <w:r>
+        <w:rPr>
+          <w:b/>
+          <w:bCs/>
+        </w:rPr>
+        <w:t xml:space="preserve">Wallet_Holding </w:t>
+      </w:r>
+      <w:r>
+        <w:rPr>
+          <w:b/>
+          <w:bCs/>
+        </w:rPr>
+        <w:t>(1..1) – (0..n)</w:t>
+      </w:r>
+      <w:r>
+        <w:rPr>
+          <w:b/>
+          <w:bCs/>
+        </w:rPr>
+        <w:t xml:space="preserve"> Trade</w:t>
+      </w:r>
+    </w:p>
+    <w:p>
+      <w:pPr>
+        <w:numPr>
+          <w:ilvl w:val="0"/>
+          <w:numId w:val="11"/>
+        </w:numPr>
+      </w:pPr>
+      <w:r>
+        <w:rPr>
+          <w:b/>
+          <w:bCs/>
+        </w:rPr>
+        <w:t>Utilisateur (1..1) – (0..n) Preference</w:t>
+      </w:r>
+    </w:p>
+    <w:p>
+      <w:pPr>
+        <w:numPr>
+          <w:ilvl w:val="0"/>
+          <w:numId w:val="11"/>
+        </w:numPr>
+      </w:pPr>
+      <w:r>
+        <w:rPr>
+          <w:b/>
+          <w:bCs/>
+        </w:rPr>
+        <w:t>Utilisateur (0..n) – (0..n) Module_Pedagogique</w:t>
+      </w:r>
+      <w:r>
+        <w:t xml:space="preserve"> (via User_Learn)</w:t>
+      </w:r>
+    </w:p>
+    <w:p>
+      <w:pPr>
+        <w:numPr>
+          <w:ilvl w:val="0"/>
+          <w:numId w:val="11"/>
+        </w:numPr>
+      </w:pPr>
+      <w:r>
+        <w:rPr>
+          <w:b/>
+          <w:bCs/>
+        </w:rPr>
+        <w:t>Price :</w:t>
+      </w:r>
+      <w:r>
+        <w:t xml:space="preserve"> entité autonome sans relation directe en V1.</w:t>
+      </w:r>
+    </w:p>
+    <w:p>
+      <w:r>
+        <w:t>Cette section met en évidence, pour chaque association, le sens et le fonctionnement concret des relations dans le schéma physique de BlockLumen.</w:t>
+      </w:r>
+    </w:p>
     <w:p>
       <w:pPr>
         <w:pStyle w:val="Titre2"/>
@@ -4617,8 +4882,8 @@
     </w:p>
     <w:p/>
     <w:sectPr>
-      <w:headerReference w:type="default" r:id="rId15"/>
-      <w:footerReference w:type="default" r:id="rId16"/>
+      <w:headerReference w:type="default" r:id="rId17"/>
+      <w:footerReference w:type="default" r:id="rId18"/>
       <w:pgSz w:w="11906" w:h="16838"/>
       <w:pgMar w:top="1417" w:right="1417" w:bottom="1417" w:left="1417" w:header="708" w:footer="708" w:gutter="0"/>
       <w:cols w:space="708"/>
@@ -5272,6 +5537,155 @@
     </w:lvl>
   </w:abstractNum>
   <w:abstractNum w:abstractNumId="5" w15:restartNumberingAfterBreak="0">
+    <w:nsid w:val="221D7141"/>
+    <w:multiLevelType w:val="multilevel"/>
+    <w:tmpl w:val="2C6CAD50"/>
+    <w:lvl w:ilvl="0">
+      <w:start w:val="1"/>
+      <w:numFmt w:val="bullet"/>
+      <w:lvlText w:val=""/>
+      <w:lvlJc w:val="left"/>
+      <w:pPr>
+        <w:tabs>
+          <w:tab w:val="num" w:pos="720"/>
+        </w:tabs>
+        <w:ind w:left="720" w:hanging="360"/>
+      </w:pPr>
+      <w:rPr>
+        <w:rFonts w:ascii="Symbol" w:hAnsi="Symbol" w:hint="default"/>
+        <w:sz w:val="20"/>
+      </w:rPr>
+    </w:lvl>
+    <w:lvl w:ilvl="1" w:tentative="1">
+      <w:start w:val="1"/>
+      <w:numFmt w:val="bullet"/>
+      <w:lvlText w:val="o"/>
+      <w:lvlJc w:val="left"/>
+      <w:pPr>
+        <w:tabs>
+          <w:tab w:val="num" w:pos="1440"/>
+        </w:tabs>
+        <w:ind w:left="1440" w:hanging="360"/>
+      </w:pPr>
+      <w:rPr>
+        <w:rFonts w:ascii="Courier New" w:hAnsi="Courier New" w:hint="default"/>
+        <w:sz w:val="20"/>
+      </w:rPr>
+    </w:lvl>
+    <w:lvl w:ilvl="2" w:tentative="1">
+      <w:start w:val="1"/>
+      <w:numFmt w:val="bullet"/>
+      <w:lvlText w:val=""/>
+      <w:lvlJc w:val="left"/>
+      <w:pPr>
+        <w:tabs>
+          <w:tab w:val="num" w:pos="2160"/>
+        </w:tabs>
+        <w:ind w:left="2160" w:hanging="360"/>
+      </w:pPr>
+      <w:rPr>
+        <w:rFonts w:ascii="Wingdings" w:hAnsi="Wingdings" w:hint="default"/>
+        <w:sz w:val="20"/>
+      </w:rPr>
+    </w:lvl>
+    <w:lvl w:ilvl="3" w:tentative="1">
+      <w:start w:val="1"/>
+      <w:numFmt w:val="bullet"/>
+      <w:lvlText w:val=""/>
+      <w:lvlJc w:val="left"/>
+      <w:pPr>
+        <w:tabs>
+          <w:tab w:val="num" w:pos="2880"/>
+        </w:tabs>
+        <w:ind w:left="2880" w:hanging="360"/>
+      </w:pPr>
+      <w:rPr>
+        <w:rFonts w:ascii="Wingdings" w:hAnsi="Wingdings" w:hint="default"/>
+        <w:sz w:val="20"/>
+      </w:rPr>
+    </w:lvl>
+    <w:lvl w:ilvl="4" w:tentative="1">
+      <w:start w:val="1"/>
+      <w:numFmt w:val="bullet"/>
+      <w:lvlText w:val=""/>
+      <w:lvlJc w:val="left"/>
+      <w:pPr>
+        <w:tabs>
+          <w:tab w:val="num" w:pos="3600"/>
+        </w:tabs>
+        <w:ind w:left="3600" w:hanging="360"/>
+      </w:pPr>
+      <w:rPr>
+        <w:rFonts w:ascii="Wingdings" w:hAnsi="Wingdings" w:hint="default"/>
+        <w:sz w:val="20"/>
+      </w:rPr>
+    </w:lvl>
+    <w:lvl w:ilvl="5" w:tentative="1">
+      <w:start w:val="1"/>
+      <w:numFmt w:val="bullet"/>
+      <w:lvlText w:val=""/>
+      <w:lvlJc w:val="left"/>
+      <w:pPr>
+        <w:tabs>
+          <w:tab w:val="num" w:pos="4320"/>
+        </w:tabs>
+        <w:ind w:left="4320" w:hanging="360"/>
+      </w:pPr>
+      <w:rPr>
+        <w:rFonts w:ascii="Wingdings" w:hAnsi="Wingdings" w:hint="default"/>
+        <w:sz w:val="20"/>
+      </w:rPr>
+    </w:lvl>
+    <w:lvl w:ilvl="6" w:tentative="1">
+      <w:start w:val="1"/>
+      <w:numFmt w:val="bullet"/>
+      <w:lvlText w:val=""/>
+      <w:lvlJc w:val="left"/>
+      <w:pPr>
+        <w:tabs>
+          <w:tab w:val="num" w:pos="5040"/>
+        </w:tabs>
+        <w:ind w:left="5040" w:hanging="360"/>
+      </w:pPr>
+      <w:rPr>
+        <w:rFonts w:ascii="Wingdings" w:hAnsi="Wingdings" w:hint="default"/>
+        <w:sz w:val="20"/>
+      </w:rPr>
+    </w:lvl>
+    <w:lvl w:ilvl="7" w:tentative="1">
+      <w:start w:val="1"/>
+      <w:numFmt w:val="bullet"/>
+      <w:lvlText w:val=""/>
+      <w:lvlJc w:val="left"/>
+      <w:pPr>
+        <w:tabs>
+          <w:tab w:val="num" w:pos="5760"/>
+        </w:tabs>
+        <w:ind w:left="5760" w:hanging="360"/>
+      </w:pPr>
+      <w:rPr>
+        <w:rFonts w:ascii="Wingdings" w:hAnsi="Wingdings" w:hint="default"/>
+        <w:sz w:val="20"/>
+      </w:rPr>
+    </w:lvl>
+    <w:lvl w:ilvl="8" w:tentative="1">
+      <w:start w:val="1"/>
+      <w:numFmt w:val="bullet"/>
+      <w:lvlText w:val=""/>
+      <w:lvlJc w:val="left"/>
+      <w:pPr>
+        <w:tabs>
+          <w:tab w:val="num" w:pos="6480"/>
+        </w:tabs>
+        <w:ind w:left="6480" w:hanging="360"/>
+      </w:pPr>
+      <w:rPr>
+        <w:rFonts w:ascii="Wingdings" w:hAnsi="Wingdings" w:hint="default"/>
+        <w:sz w:val="20"/>
+      </w:rPr>
+    </w:lvl>
+  </w:abstractNum>
+  <w:abstractNum w:abstractNumId="6" w15:restartNumberingAfterBreak="0">
     <w:nsid w:val="285A4505"/>
     <w:multiLevelType w:val="hybridMultilevel"/>
     <w:tmpl w:val="767AC2B0"/>
@@ -5360,7 +5774,454 @@
       </w:pPr>
     </w:lvl>
   </w:abstractNum>
-  <w:abstractNum w:abstractNumId="6" w15:restartNumberingAfterBreak="0">
+  <w:abstractNum w:abstractNumId="7" w15:restartNumberingAfterBreak="0">
+    <w:nsid w:val="2B523497"/>
+    <w:multiLevelType w:val="multilevel"/>
+    <w:tmpl w:val="80BC373A"/>
+    <w:lvl w:ilvl="0">
+      <w:start w:val="1"/>
+      <w:numFmt w:val="bullet"/>
+      <w:lvlText w:val=""/>
+      <w:lvlJc w:val="left"/>
+      <w:pPr>
+        <w:tabs>
+          <w:tab w:val="num" w:pos="720"/>
+        </w:tabs>
+        <w:ind w:left="720" w:hanging="360"/>
+      </w:pPr>
+      <w:rPr>
+        <w:rFonts w:ascii="Symbol" w:hAnsi="Symbol" w:hint="default"/>
+        <w:sz w:val="20"/>
+      </w:rPr>
+    </w:lvl>
+    <w:lvl w:ilvl="1" w:tentative="1">
+      <w:start w:val="1"/>
+      <w:numFmt w:val="bullet"/>
+      <w:lvlText w:val="o"/>
+      <w:lvlJc w:val="left"/>
+      <w:pPr>
+        <w:tabs>
+          <w:tab w:val="num" w:pos="1440"/>
+        </w:tabs>
+        <w:ind w:left="1440" w:hanging="360"/>
+      </w:pPr>
+      <w:rPr>
+        <w:rFonts w:ascii="Courier New" w:hAnsi="Courier New" w:hint="default"/>
+        <w:sz w:val="20"/>
+      </w:rPr>
+    </w:lvl>
+    <w:lvl w:ilvl="2" w:tentative="1">
+      <w:start w:val="1"/>
+      <w:numFmt w:val="bullet"/>
+      <w:lvlText w:val=""/>
+      <w:lvlJc w:val="left"/>
+      <w:pPr>
+        <w:tabs>
+          <w:tab w:val="num" w:pos="2160"/>
+        </w:tabs>
+        <w:ind w:left="2160" w:hanging="360"/>
+      </w:pPr>
+      <w:rPr>
+        <w:rFonts w:ascii="Wingdings" w:hAnsi="Wingdings" w:hint="default"/>
+        <w:sz w:val="20"/>
+      </w:rPr>
+    </w:lvl>
+    <w:lvl w:ilvl="3" w:tentative="1">
+      <w:start w:val="1"/>
+      <w:numFmt w:val="bullet"/>
+      <w:lvlText w:val=""/>
+      <w:lvlJc w:val="left"/>
+      <w:pPr>
+        <w:tabs>
+          <w:tab w:val="num" w:pos="2880"/>
+        </w:tabs>
+        <w:ind w:left="2880" w:hanging="360"/>
+      </w:pPr>
+      <w:rPr>
+        <w:rFonts w:ascii="Wingdings" w:hAnsi="Wingdings" w:hint="default"/>
+        <w:sz w:val="20"/>
+      </w:rPr>
+    </w:lvl>
+    <w:lvl w:ilvl="4" w:tentative="1">
+      <w:start w:val="1"/>
+      <w:numFmt w:val="bullet"/>
+      <w:lvlText w:val=""/>
+      <w:lvlJc w:val="left"/>
+      <w:pPr>
+        <w:tabs>
+          <w:tab w:val="num" w:pos="3600"/>
+        </w:tabs>
+        <w:ind w:left="3600" w:hanging="360"/>
+      </w:pPr>
+      <w:rPr>
+        <w:rFonts w:ascii="Wingdings" w:hAnsi="Wingdings" w:hint="default"/>
+        <w:sz w:val="20"/>
+      </w:rPr>
+    </w:lvl>
+    <w:lvl w:ilvl="5" w:tentative="1">
+      <w:start w:val="1"/>
+      <w:numFmt w:val="bullet"/>
+      <w:lvlText w:val=""/>
+      <w:lvlJc w:val="left"/>
+      <w:pPr>
+        <w:tabs>
+          <w:tab w:val="num" w:pos="4320"/>
+        </w:tabs>
+        <w:ind w:left="4320" w:hanging="360"/>
+      </w:pPr>
+      <w:rPr>
+        <w:rFonts w:ascii="Wingdings" w:hAnsi="Wingdings" w:hint="default"/>
+        <w:sz w:val="20"/>
+      </w:rPr>
+    </w:lvl>
+    <w:lvl w:ilvl="6" w:tentative="1">
+      <w:start w:val="1"/>
+      <w:numFmt w:val="bullet"/>
+      <w:lvlText w:val=""/>
+      <w:lvlJc w:val="left"/>
+      <w:pPr>
+        <w:tabs>
+          <w:tab w:val="num" w:pos="5040"/>
+        </w:tabs>
+        <w:ind w:left="5040" w:hanging="360"/>
+      </w:pPr>
+      <w:rPr>
+        <w:rFonts w:ascii="Wingdings" w:hAnsi="Wingdings" w:hint="default"/>
+        <w:sz w:val="20"/>
+      </w:rPr>
+    </w:lvl>
+    <w:lvl w:ilvl="7" w:tentative="1">
+      <w:start w:val="1"/>
+      <w:numFmt w:val="bullet"/>
+      <w:lvlText w:val=""/>
+      <w:lvlJc w:val="left"/>
+      <w:pPr>
+        <w:tabs>
+          <w:tab w:val="num" w:pos="5760"/>
+        </w:tabs>
+        <w:ind w:left="5760" w:hanging="360"/>
+      </w:pPr>
+      <w:rPr>
+        <w:rFonts w:ascii="Wingdings" w:hAnsi="Wingdings" w:hint="default"/>
+        <w:sz w:val="20"/>
+      </w:rPr>
+    </w:lvl>
+    <w:lvl w:ilvl="8" w:tentative="1">
+      <w:start w:val="1"/>
+      <w:numFmt w:val="bullet"/>
+      <w:lvlText w:val=""/>
+      <w:lvlJc w:val="left"/>
+      <w:pPr>
+        <w:tabs>
+          <w:tab w:val="num" w:pos="6480"/>
+        </w:tabs>
+        <w:ind w:left="6480" w:hanging="360"/>
+      </w:pPr>
+      <w:rPr>
+        <w:rFonts w:ascii="Wingdings" w:hAnsi="Wingdings" w:hint="default"/>
+        <w:sz w:val="20"/>
+      </w:rPr>
+    </w:lvl>
+  </w:abstractNum>
+  <w:abstractNum w:abstractNumId="8" w15:restartNumberingAfterBreak="0">
+    <w:nsid w:val="2F784BFA"/>
+    <w:multiLevelType w:val="multilevel"/>
+    <w:tmpl w:val="D54C686E"/>
+    <w:lvl w:ilvl="0">
+      <w:start w:val="1"/>
+      <w:numFmt w:val="bullet"/>
+      <w:lvlText w:val=""/>
+      <w:lvlJc w:val="left"/>
+      <w:pPr>
+        <w:tabs>
+          <w:tab w:val="num" w:pos="720"/>
+        </w:tabs>
+        <w:ind w:left="720" w:hanging="360"/>
+      </w:pPr>
+      <w:rPr>
+        <w:rFonts w:ascii="Symbol" w:hAnsi="Symbol" w:hint="default"/>
+        <w:sz w:val="20"/>
+      </w:rPr>
+    </w:lvl>
+    <w:lvl w:ilvl="1" w:tentative="1">
+      <w:start w:val="1"/>
+      <w:numFmt w:val="bullet"/>
+      <w:lvlText w:val="o"/>
+      <w:lvlJc w:val="left"/>
+      <w:pPr>
+        <w:tabs>
+          <w:tab w:val="num" w:pos="1440"/>
+        </w:tabs>
+        <w:ind w:left="1440" w:hanging="360"/>
+      </w:pPr>
+      <w:rPr>
+        <w:rFonts w:ascii="Courier New" w:hAnsi="Courier New" w:hint="default"/>
+        <w:sz w:val="20"/>
+      </w:rPr>
+    </w:lvl>
+    <w:lvl w:ilvl="2" w:tentative="1">
+      <w:start w:val="1"/>
+      <w:numFmt w:val="bullet"/>
+      <w:lvlText w:val=""/>
+      <w:lvlJc w:val="left"/>
+      <w:pPr>
+        <w:tabs>
+          <w:tab w:val="num" w:pos="2160"/>
+        </w:tabs>
+        <w:ind w:left="2160" w:hanging="360"/>
+      </w:pPr>
+      <w:rPr>
+        <w:rFonts w:ascii="Wingdings" w:hAnsi="Wingdings" w:hint="default"/>
+        <w:sz w:val="20"/>
+      </w:rPr>
+    </w:lvl>
+    <w:lvl w:ilvl="3" w:tentative="1">
+      <w:start w:val="1"/>
+      <w:numFmt w:val="bullet"/>
+      <w:lvlText w:val=""/>
+      <w:lvlJc w:val="left"/>
+      <w:pPr>
+        <w:tabs>
+          <w:tab w:val="num" w:pos="2880"/>
+        </w:tabs>
+        <w:ind w:left="2880" w:hanging="360"/>
+      </w:pPr>
+      <w:rPr>
+        <w:rFonts w:ascii="Wingdings" w:hAnsi="Wingdings" w:hint="default"/>
+        <w:sz w:val="20"/>
+      </w:rPr>
+    </w:lvl>
+    <w:lvl w:ilvl="4" w:tentative="1">
+      <w:start w:val="1"/>
+      <w:numFmt w:val="bullet"/>
+      <w:lvlText w:val=""/>
+      <w:lvlJc w:val="left"/>
+      <w:pPr>
+        <w:tabs>
+          <w:tab w:val="num" w:pos="3600"/>
+        </w:tabs>
+        <w:ind w:left="3600" w:hanging="360"/>
+      </w:pPr>
+      <w:rPr>
+        <w:rFonts w:ascii="Wingdings" w:hAnsi="Wingdings" w:hint="default"/>
+        <w:sz w:val="20"/>
+      </w:rPr>
+    </w:lvl>
+    <w:lvl w:ilvl="5" w:tentative="1">
+      <w:start w:val="1"/>
+      <w:numFmt w:val="bullet"/>
+      <w:lvlText w:val=""/>
+      <w:lvlJc w:val="left"/>
+      <w:pPr>
+        <w:tabs>
+          <w:tab w:val="num" w:pos="4320"/>
+        </w:tabs>
+        <w:ind w:left="4320" w:hanging="360"/>
+      </w:pPr>
+      <w:rPr>
+        <w:rFonts w:ascii="Wingdings" w:hAnsi="Wingdings" w:hint="default"/>
+        <w:sz w:val="20"/>
+      </w:rPr>
+    </w:lvl>
+    <w:lvl w:ilvl="6" w:tentative="1">
+      <w:start w:val="1"/>
+      <w:numFmt w:val="bullet"/>
+      <w:lvlText w:val=""/>
+      <w:lvlJc w:val="left"/>
+      <w:pPr>
+        <w:tabs>
+          <w:tab w:val="num" w:pos="5040"/>
+        </w:tabs>
+        <w:ind w:left="5040" w:hanging="360"/>
+      </w:pPr>
+      <w:rPr>
+        <w:rFonts w:ascii="Wingdings" w:hAnsi="Wingdings" w:hint="default"/>
+        <w:sz w:val="20"/>
+      </w:rPr>
+    </w:lvl>
+    <w:lvl w:ilvl="7" w:tentative="1">
+      <w:start w:val="1"/>
+      <w:numFmt w:val="bullet"/>
+      <w:lvlText w:val=""/>
+      <w:lvlJc w:val="left"/>
+      <w:pPr>
+        <w:tabs>
+          <w:tab w:val="num" w:pos="5760"/>
+        </w:tabs>
+        <w:ind w:left="5760" w:hanging="360"/>
+      </w:pPr>
+      <w:rPr>
+        <w:rFonts w:ascii="Wingdings" w:hAnsi="Wingdings" w:hint="default"/>
+        <w:sz w:val="20"/>
+      </w:rPr>
+    </w:lvl>
+    <w:lvl w:ilvl="8" w:tentative="1">
+      <w:start w:val="1"/>
+      <w:numFmt w:val="bullet"/>
+      <w:lvlText w:val=""/>
+      <w:lvlJc w:val="left"/>
+      <w:pPr>
+        <w:tabs>
+          <w:tab w:val="num" w:pos="6480"/>
+        </w:tabs>
+        <w:ind w:left="6480" w:hanging="360"/>
+      </w:pPr>
+      <w:rPr>
+        <w:rFonts w:ascii="Wingdings" w:hAnsi="Wingdings" w:hint="default"/>
+        <w:sz w:val="20"/>
+      </w:rPr>
+    </w:lvl>
+  </w:abstractNum>
+  <w:abstractNum w:abstractNumId="9" w15:restartNumberingAfterBreak="0">
+    <w:nsid w:val="38F260B5"/>
+    <w:multiLevelType w:val="multilevel"/>
+    <w:tmpl w:val="B89A6966"/>
+    <w:lvl w:ilvl="0">
+      <w:start w:val="1"/>
+      <w:numFmt w:val="bullet"/>
+      <w:lvlText w:val=""/>
+      <w:lvlJc w:val="left"/>
+      <w:pPr>
+        <w:tabs>
+          <w:tab w:val="num" w:pos="720"/>
+        </w:tabs>
+        <w:ind w:left="720" w:hanging="360"/>
+      </w:pPr>
+      <w:rPr>
+        <w:rFonts w:ascii="Symbol" w:hAnsi="Symbol" w:hint="default"/>
+        <w:sz w:val="20"/>
+      </w:rPr>
+    </w:lvl>
+    <w:lvl w:ilvl="1" w:tentative="1">
+      <w:start w:val="1"/>
+      <w:numFmt w:val="bullet"/>
+      <w:lvlText w:val="o"/>
+      <w:lvlJc w:val="left"/>
+      <w:pPr>
+        <w:tabs>
+          <w:tab w:val="num" w:pos="1440"/>
+        </w:tabs>
+        <w:ind w:left="1440" w:hanging="360"/>
+      </w:pPr>
+      <w:rPr>
+        <w:rFonts w:ascii="Courier New" w:hAnsi="Courier New" w:hint="default"/>
+        <w:sz w:val="20"/>
+      </w:rPr>
+    </w:lvl>
+    <w:lvl w:ilvl="2" w:tentative="1">
+      <w:start w:val="1"/>
+      <w:numFmt w:val="bullet"/>
+      <w:lvlText w:val=""/>
+      <w:lvlJc w:val="left"/>
+      <w:pPr>
+        <w:tabs>
+          <w:tab w:val="num" w:pos="2160"/>
+        </w:tabs>
+        <w:ind w:left="2160" w:hanging="360"/>
+      </w:pPr>
+      <w:rPr>
+        <w:rFonts w:ascii="Wingdings" w:hAnsi="Wingdings" w:hint="default"/>
+        <w:sz w:val="20"/>
+      </w:rPr>
+    </w:lvl>
+    <w:lvl w:ilvl="3" w:tentative="1">
+      <w:start w:val="1"/>
+      <w:numFmt w:val="bullet"/>
+      <w:lvlText w:val=""/>
+      <w:lvlJc w:val="left"/>
+      <w:pPr>
+        <w:tabs>
+          <w:tab w:val="num" w:pos="2880"/>
+        </w:tabs>
+        <w:ind w:left="2880" w:hanging="360"/>
+      </w:pPr>
+      <w:rPr>
+        <w:rFonts w:ascii="Wingdings" w:hAnsi="Wingdings" w:hint="default"/>
+        <w:sz w:val="20"/>
+      </w:rPr>
+    </w:lvl>
+    <w:lvl w:ilvl="4" w:tentative="1">
+      <w:start w:val="1"/>
+      <w:numFmt w:val="bullet"/>
+      <w:lvlText w:val=""/>
+      <w:lvlJc w:val="left"/>
+      <w:pPr>
+        <w:tabs>
+          <w:tab w:val="num" w:pos="3600"/>
+        </w:tabs>
+        <w:ind w:left="3600" w:hanging="360"/>
+      </w:pPr>
+      <w:rPr>
+        <w:rFonts w:ascii="Wingdings" w:hAnsi="Wingdings" w:hint="default"/>
+        <w:sz w:val="20"/>
+      </w:rPr>
+    </w:lvl>
+    <w:lvl w:ilvl="5" w:tentative="1">
+      <w:start w:val="1"/>
+      <w:numFmt w:val="bullet"/>
+      <w:lvlText w:val=""/>
+      <w:lvlJc w:val="left"/>
+      <w:pPr>
+        <w:tabs>
+          <w:tab w:val="num" w:pos="4320"/>
+        </w:tabs>
+        <w:ind w:left="4320" w:hanging="360"/>
+      </w:pPr>
+      <w:rPr>
+        <w:rFonts w:ascii="Wingdings" w:hAnsi="Wingdings" w:hint="default"/>
+        <w:sz w:val="20"/>
+      </w:rPr>
+    </w:lvl>
+    <w:lvl w:ilvl="6" w:tentative="1">
+      <w:start w:val="1"/>
+      <w:numFmt w:val="bullet"/>
+      <w:lvlText w:val=""/>
+      <w:lvlJc w:val="left"/>
+      <w:pPr>
+        <w:tabs>
+          <w:tab w:val="num" w:pos="5040"/>
+        </w:tabs>
+        <w:ind w:left="5040" w:hanging="360"/>
+      </w:pPr>
+      <w:rPr>
+        <w:rFonts w:ascii="Wingdings" w:hAnsi="Wingdings" w:hint="default"/>
+        <w:sz w:val="20"/>
+      </w:rPr>
+    </w:lvl>
+    <w:lvl w:ilvl="7" w:tentative="1">
+      <w:start w:val="1"/>
+      <w:numFmt w:val="bullet"/>
+      <w:lvlText w:val=""/>
+      <w:lvlJc w:val="left"/>
+      <w:pPr>
+        <w:tabs>
+          <w:tab w:val="num" w:pos="5760"/>
+        </w:tabs>
+        <w:ind w:left="5760" w:hanging="360"/>
+      </w:pPr>
+      <w:rPr>
+        <w:rFonts w:ascii="Wingdings" w:hAnsi="Wingdings" w:hint="default"/>
+        <w:sz w:val="20"/>
+      </w:rPr>
+    </w:lvl>
+    <w:lvl w:ilvl="8" w:tentative="1">
+      <w:start w:val="1"/>
+      <w:numFmt w:val="bullet"/>
+      <w:lvlText w:val=""/>
+      <w:lvlJc w:val="left"/>
+      <w:pPr>
+        <w:tabs>
+          <w:tab w:val="num" w:pos="6480"/>
+        </w:tabs>
+        <w:ind w:left="6480" w:hanging="360"/>
+      </w:pPr>
+      <w:rPr>
+        <w:rFonts w:ascii="Wingdings" w:hAnsi="Wingdings" w:hint="default"/>
+        <w:sz w:val="20"/>
+      </w:rPr>
+    </w:lvl>
+  </w:abstractNum>
+  <w:abstractNum w:abstractNumId="10" w15:restartNumberingAfterBreak="0">
     <w:nsid w:val="415A6371"/>
     <w:multiLevelType w:val="hybridMultilevel"/>
     <w:tmpl w:val="717E6398"/>
@@ -5473,7 +6334,575 @@
       </w:rPr>
     </w:lvl>
   </w:abstractNum>
-  <w:abstractNum w:abstractNumId="7" w15:restartNumberingAfterBreak="0">
+  <w:abstractNum w:abstractNumId="11" w15:restartNumberingAfterBreak="0">
+    <w:nsid w:val="50D53D6D"/>
+    <w:multiLevelType w:val="multilevel"/>
+    <w:tmpl w:val="843C65B8"/>
+    <w:lvl w:ilvl="0">
+      <w:start w:val="1"/>
+      <w:numFmt w:val="bullet"/>
+      <w:lvlText w:val=""/>
+      <w:lvlJc w:val="left"/>
+      <w:pPr>
+        <w:tabs>
+          <w:tab w:val="num" w:pos="720"/>
+        </w:tabs>
+        <w:ind w:left="720" w:hanging="360"/>
+      </w:pPr>
+      <w:rPr>
+        <w:rFonts w:ascii="Symbol" w:hAnsi="Symbol" w:hint="default"/>
+        <w:sz w:val="20"/>
+      </w:rPr>
+    </w:lvl>
+    <w:lvl w:ilvl="1" w:tentative="1">
+      <w:start w:val="1"/>
+      <w:numFmt w:val="bullet"/>
+      <w:lvlText w:val="o"/>
+      <w:lvlJc w:val="left"/>
+      <w:pPr>
+        <w:tabs>
+          <w:tab w:val="num" w:pos="1440"/>
+        </w:tabs>
+        <w:ind w:left="1440" w:hanging="360"/>
+      </w:pPr>
+      <w:rPr>
+        <w:rFonts w:ascii="Courier New" w:hAnsi="Courier New" w:hint="default"/>
+        <w:sz w:val="20"/>
+      </w:rPr>
+    </w:lvl>
+    <w:lvl w:ilvl="2" w:tentative="1">
+      <w:start w:val="1"/>
+      <w:numFmt w:val="bullet"/>
+      <w:lvlText w:val=""/>
+      <w:lvlJc w:val="left"/>
+      <w:pPr>
+        <w:tabs>
+          <w:tab w:val="num" w:pos="2160"/>
+        </w:tabs>
+        <w:ind w:left="2160" w:hanging="360"/>
+      </w:pPr>
+      <w:rPr>
+        <w:rFonts w:ascii="Wingdings" w:hAnsi="Wingdings" w:hint="default"/>
+        <w:sz w:val="20"/>
+      </w:rPr>
+    </w:lvl>
+    <w:lvl w:ilvl="3" w:tentative="1">
+      <w:start w:val="1"/>
+      <w:numFmt w:val="bullet"/>
+      <w:lvlText w:val=""/>
+      <w:lvlJc w:val="left"/>
+      <w:pPr>
+        <w:tabs>
+          <w:tab w:val="num" w:pos="2880"/>
+        </w:tabs>
+        <w:ind w:left="2880" w:hanging="360"/>
+      </w:pPr>
+      <w:rPr>
+        <w:rFonts w:ascii="Wingdings" w:hAnsi="Wingdings" w:hint="default"/>
+        <w:sz w:val="20"/>
+      </w:rPr>
+    </w:lvl>
+    <w:lvl w:ilvl="4" w:tentative="1">
+      <w:start w:val="1"/>
+      <w:numFmt w:val="bullet"/>
+      <w:lvlText w:val=""/>
+      <w:lvlJc w:val="left"/>
+      <w:pPr>
+        <w:tabs>
+          <w:tab w:val="num" w:pos="3600"/>
+        </w:tabs>
+        <w:ind w:left="3600" w:hanging="360"/>
+      </w:pPr>
+      <w:rPr>
+        <w:rFonts w:ascii="Wingdings" w:hAnsi="Wingdings" w:hint="default"/>
+        <w:sz w:val="20"/>
+      </w:rPr>
+    </w:lvl>
+    <w:lvl w:ilvl="5" w:tentative="1">
+      <w:start w:val="1"/>
+      <w:numFmt w:val="bullet"/>
+      <w:lvlText w:val=""/>
+      <w:lvlJc w:val="left"/>
+      <w:pPr>
+        <w:tabs>
+          <w:tab w:val="num" w:pos="4320"/>
+        </w:tabs>
+        <w:ind w:left="4320" w:hanging="360"/>
+      </w:pPr>
+      <w:rPr>
+        <w:rFonts w:ascii="Wingdings" w:hAnsi="Wingdings" w:hint="default"/>
+        <w:sz w:val="20"/>
+      </w:rPr>
+    </w:lvl>
+    <w:lvl w:ilvl="6" w:tentative="1">
+      <w:start w:val="1"/>
+      <w:numFmt w:val="bullet"/>
+      <w:lvlText w:val=""/>
+      <w:lvlJc w:val="left"/>
+      <w:pPr>
+        <w:tabs>
+          <w:tab w:val="num" w:pos="5040"/>
+        </w:tabs>
+        <w:ind w:left="5040" w:hanging="360"/>
+      </w:pPr>
+      <w:rPr>
+        <w:rFonts w:ascii="Wingdings" w:hAnsi="Wingdings" w:hint="default"/>
+        <w:sz w:val="20"/>
+      </w:rPr>
+    </w:lvl>
+    <w:lvl w:ilvl="7" w:tentative="1">
+      <w:start w:val="1"/>
+      <w:numFmt w:val="bullet"/>
+      <w:lvlText w:val=""/>
+      <w:lvlJc w:val="left"/>
+      <w:pPr>
+        <w:tabs>
+          <w:tab w:val="num" w:pos="5760"/>
+        </w:tabs>
+        <w:ind w:left="5760" w:hanging="360"/>
+      </w:pPr>
+      <w:rPr>
+        <w:rFonts w:ascii="Wingdings" w:hAnsi="Wingdings" w:hint="default"/>
+        <w:sz w:val="20"/>
+      </w:rPr>
+    </w:lvl>
+    <w:lvl w:ilvl="8" w:tentative="1">
+      <w:start w:val="1"/>
+      <w:numFmt w:val="bullet"/>
+      <w:lvlText w:val=""/>
+      <w:lvlJc w:val="left"/>
+      <w:pPr>
+        <w:tabs>
+          <w:tab w:val="num" w:pos="6480"/>
+        </w:tabs>
+        <w:ind w:left="6480" w:hanging="360"/>
+      </w:pPr>
+      <w:rPr>
+        <w:rFonts w:ascii="Wingdings" w:hAnsi="Wingdings" w:hint="default"/>
+        <w:sz w:val="20"/>
+      </w:rPr>
+    </w:lvl>
+  </w:abstractNum>
+  <w:abstractNum w:abstractNumId="12" w15:restartNumberingAfterBreak="0">
+    <w:nsid w:val="53DD0584"/>
+    <w:multiLevelType w:val="multilevel"/>
+    <w:tmpl w:val="A712ED74"/>
+    <w:lvl w:ilvl="0">
+      <w:start w:val="1"/>
+      <w:numFmt w:val="bullet"/>
+      <w:lvlText w:val=""/>
+      <w:lvlJc w:val="left"/>
+      <w:pPr>
+        <w:tabs>
+          <w:tab w:val="num" w:pos="720"/>
+        </w:tabs>
+        <w:ind w:left="720" w:hanging="360"/>
+      </w:pPr>
+      <w:rPr>
+        <w:rFonts w:ascii="Symbol" w:hAnsi="Symbol" w:hint="default"/>
+        <w:sz w:val="20"/>
+      </w:rPr>
+    </w:lvl>
+    <w:lvl w:ilvl="1" w:tentative="1">
+      <w:start w:val="1"/>
+      <w:numFmt w:val="bullet"/>
+      <w:lvlText w:val="o"/>
+      <w:lvlJc w:val="left"/>
+      <w:pPr>
+        <w:tabs>
+          <w:tab w:val="num" w:pos="1440"/>
+        </w:tabs>
+        <w:ind w:left="1440" w:hanging="360"/>
+      </w:pPr>
+      <w:rPr>
+        <w:rFonts w:ascii="Courier New" w:hAnsi="Courier New" w:hint="default"/>
+        <w:sz w:val="20"/>
+      </w:rPr>
+    </w:lvl>
+    <w:lvl w:ilvl="2" w:tentative="1">
+      <w:start w:val="1"/>
+      <w:numFmt w:val="bullet"/>
+      <w:lvlText w:val=""/>
+      <w:lvlJc w:val="left"/>
+      <w:pPr>
+        <w:tabs>
+          <w:tab w:val="num" w:pos="2160"/>
+        </w:tabs>
+        <w:ind w:left="2160" w:hanging="360"/>
+      </w:pPr>
+      <w:rPr>
+        <w:rFonts w:ascii="Wingdings" w:hAnsi="Wingdings" w:hint="default"/>
+        <w:sz w:val="20"/>
+      </w:rPr>
+    </w:lvl>
+    <w:lvl w:ilvl="3" w:tentative="1">
+      <w:start w:val="1"/>
+      <w:numFmt w:val="bullet"/>
+      <w:lvlText w:val=""/>
+      <w:lvlJc w:val="left"/>
+      <w:pPr>
+        <w:tabs>
+          <w:tab w:val="num" w:pos="2880"/>
+        </w:tabs>
+        <w:ind w:left="2880" w:hanging="360"/>
+      </w:pPr>
+      <w:rPr>
+        <w:rFonts w:ascii="Wingdings" w:hAnsi="Wingdings" w:hint="default"/>
+        <w:sz w:val="20"/>
+      </w:rPr>
+    </w:lvl>
+    <w:lvl w:ilvl="4" w:tentative="1">
+      <w:start w:val="1"/>
+      <w:numFmt w:val="bullet"/>
+      <w:lvlText w:val=""/>
+      <w:lvlJc w:val="left"/>
+      <w:pPr>
+        <w:tabs>
+          <w:tab w:val="num" w:pos="3600"/>
+        </w:tabs>
+        <w:ind w:left="3600" w:hanging="360"/>
+      </w:pPr>
+      <w:rPr>
+        <w:rFonts w:ascii="Wingdings" w:hAnsi="Wingdings" w:hint="default"/>
+        <w:sz w:val="20"/>
+      </w:rPr>
+    </w:lvl>
+    <w:lvl w:ilvl="5" w:tentative="1">
+      <w:start w:val="1"/>
+      <w:numFmt w:val="bullet"/>
+      <w:lvlText w:val=""/>
+      <w:lvlJc w:val="left"/>
+      <w:pPr>
+        <w:tabs>
+          <w:tab w:val="num" w:pos="4320"/>
+        </w:tabs>
+        <w:ind w:left="4320" w:hanging="360"/>
+      </w:pPr>
+      <w:rPr>
+        <w:rFonts w:ascii="Wingdings" w:hAnsi="Wingdings" w:hint="default"/>
+        <w:sz w:val="20"/>
+      </w:rPr>
+    </w:lvl>
+    <w:lvl w:ilvl="6" w:tentative="1">
+      <w:start w:val="1"/>
+      <w:numFmt w:val="bullet"/>
+      <w:lvlText w:val=""/>
+      <w:lvlJc w:val="left"/>
+      <w:pPr>
+        <w:tabs>
+          <w:tab w:val="num" w:pos="5040"/>
+        </w:tabs>
+        <w:ind w:left="5040" w:hanging="360"/>
+      </w:pPr>
+      <w:rPr>
+        <w:rFonts w:ascii="Wingdings" w:hAnsi="Wingdings" w:hint="default"/>
+        <w:sz w:val="20"/>
+      </w:rPr>
+    </w:lvl>
+    <w:lvl w:ilvl="7" w:tentative="1">
+      <w:start w:val="1"/>
+      <w:numFmt w:val="bullet"/>
+      <w:lvlText w:val=""/>
+      <w:lvlJc w:val="left"/>
+      <w:pPr>
+        <w:tabs>
+          <w:tab w:val="num" w:pos="5760"/>
+        </w:tabs>
+        <w:ind w:left="5760" w:hanging="360"/>
+      </w:pPr>
+      <w:rPr>
+        <w:rFonts w:ascii="Wingdings" w:hAnsi="Wingdings" w:hint="default"/>
+        <w:sz w:val="20"/>
+      </w:rPr>
+    </w:lvl>
+    <w:lvl w:ilvl="8" w:tentative="1">
+      <w:start w:val="1"/>
+      <w:numFmt w:val="bullet"/>
+      <w:lvlText w:val=""/>
+      <w:lvlJc w:val="left"/>
+      <w:pPr>
+        <w:tabs>
+          <w:tab w:val="num" w:pos="6480"/>
+        </w:tabs>
+        <w:ind w:left="6480" w:hanging="360"/>
+      </w:pPr>
+      <w:rPr>
+        <w:rFonts w:ascii="Wingdings" w:hAnsi="Wingdings" w:hint="default"/>
+        <w:sz w:val="20"/>
+      </w:rPr>
+    </w:lvl>
+  </w:abstractNum>
+  <w:abstractNum w:abstractNumId="13" w15:restartNumberingAfterBreak="0">
+    <w:nsid w:val="5441062F"/>
+    <w:multiLevelType w:val="multilevel"/>
+    <w:tmpl w:val="D3700886"/>
+    <w:lvl w:ilvl="0">
+      <w:start w:val="1"/>
+      <w:numFmt w:val="bullet"/>
+      <w:lvlText w:val=""/>
+      <w:lvlJc w:val="left"/>
+      <w:pPr>
+        <w:tabs>
+          <w:tab w:val="num" w:pos="720"/>
+        </w:tabs>
+        <w:ind w:left="720" w:hanging="360"/>
+      </w:pPr>
+      <w:rPr>
+        <w:rFonts w:ascii="Symbol" w:hAnsi="Symbol" w:hint="default"/>
+        <w:sz w:val="20"/>
+      </w:rPr>
+    </w:lvl>
+    <w:lvl w:ilvl="1" w:tentative="1">
+      <w:start w:val="1"/>
+      <w:numFmt w:val="bullet"/>
+      <w:lvlText w:val="o"/>
+      <w:lvlJc w:val="left"/>
+      <w:pPr>
+        <w:tabs>
+          <w:tab w:val="num" w:pos="1440"/>
+        </w:tabs>
+        <w:ind w:left="1440" w:hanging="360"/>
+      </w:pPr>
+      <w:rPr>
+        <w:rFonts w:ascii="Courier New" w:hAnsi="Courier New" w:hint="default"/>
+        <w:sz w:val="20"/>
+      </w:rPr>
+    </w:lvl>
+    <w:lvl w:ilvl="2" w:tentative="1">
+      <w:start w:val="1"/>
+      <w:numFmt w:val="bullet"/>
+      <w:lvlText w:val=""/>
+      <w:lvlJc w:val="left"/>
+      <w:pPr>
+        <w:tabs>
+          <w:tab w:val="num" w:pos="2160"/>
+        </w:tabs>
+        <w:ind w:left="2160" w:hanging="360"/>
+      </w:pPr>
+      <w:rPr>
+        <w:rFonts w:ascii="Wingdings" w:hAnsi="Wingdings" w:hint="default"/>
+        <w:sz w:val="20"/>
+      </w:rPr>
+    </w:lvl>
+    <w:lvl w:ilvl="3" w:tentative="1">
+      <w:start w:val="1"/>
+      <w:numFmt w:val="bullet"/>
+      <w:lvlText w:val=""/>
+      <w:lvlJc w:val="left"/>
+      <w:pPr>
+        <w:tabs>
+          <w:tab w:val="num" w:pos="2880"/>
+        </w:tabs>
+        <w:ind w:left="2880" w:hanging="360"/>
+      </w:pPr>
+      <w:rPr>
+        <w:rFonts w:ascii="Wingdings" w:hAnsi="Wingdings" w:hint="default"/>
+        <w:sz w:val="20"/>
+      </w:rPr>
+    </w:lvl>
+    <w:lvl w:ilvl="4" w:tentative="1">
+      <w:start w:val="1"/>
+      <w:numFmt w:val="bullet"/>
+      <w:lvlText w:val=""/>
+      <w:lvlJc w:val="left"/>
+      <w:pPr>
+        <w:tabs>
+          <w:tab w:val="num" w:pos="3600"/>
+        </w:tabs>
+        <w:ind w:left="3600" w:hanging="360"/>
+      </w:pPr>
+      <w:rPr>
+        <w:rFonts w:ascii="Wingdings" w:hAnsi="Wingdings" w:hint="default"/>
+        <w:sz w:val="20"/>
+      </w:rPr>
+    </w:lvl>
+    <w:lvl w:ilvl="5" w:tentative="1">
+      <w:start w:val="1"/>
+      <w:numFmt w:val="bullet"/>
+      <w:lvlText w:val=""/>
+      <w:lvlJc w:val="left"/>
+      <w:pPr>
+        <w:tabs>
+          <w:tab w:val="num" w:pos="4320"/>
+        </w:tabs>
+        <w:ind w:left="4320" w:hanging="360"/>
+      </w:pPr>
+      <w:rPr>
+        <w:rFonts w:ascii="Wingdings" w:hAnsi="Wingdings" w:hint="default"/>
+        <w:sz w:val="20"/>
+      </w:rPr>
+    </w:lvl>
+    <w:lvl w:ilvl="6" w:tentative="1">
+      <w:start w:val="1"/>
+      <w:numFmt w:val="bullet"/>
+      <w:lvlText w:val=""/>
+      <w:lvlJc w:val="left"/>
+      <w:pPr>
+        <w:tabs>
+          <w:tab w:val="num" w:pos="5040"/>
+        </w:tabs>
+        <w:ind w:left="5040" w:hanging="360"/>
+      </w:pPr>
+      <w:rPr>
+        <w:rFonts w:ascii="Wingdings" w:hAnsi="Wingdings" w:hint="default"/>
+        <w:sz w:val="20"/>
+      </w:rPr>
+    </w:lvl>
+    <w:lvl w:ilvl="7" w:tentative="1">
+      <w:start w:val="1"/>
+      <w:numFmt w:val="bullet"/>
+      <w:lvlText w:val=""/>
+      <w:lvlJc w:val="left"/>
+      <w:pPr>
+        <w:tabs>
+          <w:tab w:val="num" w:pos="5760"/>
+        </w:tabs>
+        <w:ind w:left="5760" w:hanging="360"/>
+      </w:pPr>
+      <w:rPr>
+        <w:rFonts w:ascii="Wingdings" w:hAnsi="Wingdings" w:hint="default"/>
+        <w:sz w:val="20"/>
+      </w:rPr>
+    </w:lvl>
+    <w:lvl w:ilvl="8" w:tentative="1">
+      <w:start w:val="1"/>
+      <w:numFmt w:val="bullet"/>
+      <w:lvlText w:val=""/>
+      <w:lvlJc w:val="left"/>
+      <w:pPr>
+        <w:tabs>
+          <w:tab w:val="num" w:pos="6480"/>
+        </w:tabs>
+        <w:ind w:left="6480" w:hanging="360"/>
+      </w:pPr>
+      <w:rPr>
+        <w:rFonts w:ascii="Wingdings" w:hAnsi="Wingdings" w:hint="default"/>
+        <w:sz w:val="20"/>
+      </w:rPr>
+    </w:lvl>
+  </w:abstractNum>
+  <w:abstractNum w:abstractNumId="14" w15:restartNumberingAfterBreak="0">
+    <w:nsid w:val="55C22A1A"/>
+    <w:multiLevelType w:val="multilevel"/>
+    <w:tmpl w:val="C9B82F0E"/>
+    <w:lvl w:ilvl="0">
+      <w:start w:val="1"/>
+      <w:numFmt w:val="decimal"/>
+      <w:lvlText w:val="%1."/>
+      <w:lvlJc w:val="left"/>
+      <w:pPr>
+        <w:tabs>
+          <w:tab w:val="num" w:pos="720"/>
+        </w:tabs>
+        <w:ind w:left="720" w:hanging="360"/>
+      </w:pPr>
+    </w:lvl>
+    <w:lvl w:ilvl="1">
+      <w:start w:val="1"/>
+      <w:numFmt w:val="bullet"/>
+      <w:lvlText w:val="o"/>
+      <w:lvlJc w:val="left"/>
+      <w:pPr>
+        <w:tabs>
+          <w:tab w:val="num" w:pos="1440"/>
+        </w:tabs>
+        <w:ind w:left="1440" w:hanging="360"/>
+      </w:pPr>
+      <w:rPr>
+        <w:rFonts w:ascii="Courier New" w:hAnsi="Courier New" w:hint="default"/>
+        <w:sz w:val="20"/>
+      </w:rPr>
+    </w:lvl>
+    <w:lvl w:ilvl="2">
+      <w:start w:val="1"/>
+      <w:numFmt w:val="bullet"/>
+      <w:lvlText w:val=""/>
+      <w:lvlJc w:val="left"/>
+      <w:pPr>
+        <w:tabs>
+          <w:tab w:val="num" w:pos="2160"/>
+        </w:tabs>
+        <w:ind w:left="2160" w:hanging="360"/>
+      </w:pPr>
+      <w:rPr>
+        <w:rFonts w:ascii="Wingdings" w:hAnsi="Wingdings" w:hint="default"/>
+        <w:sz w:val="20"/>
+      </w:rPr>
+    </w:lvl>
+    <w:lvl w:ilvl="3" w:tentative="1">
+      <w:start w:val="1"/>
+      <w:numFmt w:val="decimal"/>
+      <w:lvlText w:val="%4."/>
+      <w:lvlJc w:val="left"/>
+      <w:pPr>
+        <w:tabs>
+          <w:tab w:val="num" w:pos="2880"/>
+        </w:tabs>
+        <w:ind w:left="2880" w:hanging="360"/>
+      </w:pPr>
+    </w:lvl>
+    <w:lvl w:ilvl="4" w:tentative="1">
+      <w:start w:val="1"/>
+      <w:numFmt w:val="decimal"/>
+      <w:lvlText w:val="%5."/>
+      <w:lvlJc w:val="left"/>
+      <w:pPr>
+        <w:tabs>
+          <w:tab w:val="num" w:pos="3600"/>
+        </w:tabs>
+        <w:ind w:left="3600" w:hanging="360"/>
+      </w:pPr>
+    </w:lvl>
+    <w:lvl w:ilvl="5" w:tentative="1">
+      <w:start w:val="1"/>
+      <w:numFmt w:val="decimal"/>
+      <w:lvlText w:val="%6."/>
+      <w:lvlJc w:val="left"/>
+      <w:pPr>
+        <w:tabs>
+          <w:tab w:val="num" w:pos="4320"/>
+        </w:tabs>
+        <w:ind w:left="4320" w:hanging="360"/>
+      </w:pPr>
+    </w:lvl>
+    <w:lvl w:ilvl="6" w:tentative="1">
+      <w:start w:val="1"/>
+      <w:numFmt w:val="decimal"/>
+      <w:lvlText w:val="%7."/>
+      <w:lvlJc w:val="left"/>
+      <w:pPr>
+        <w:tabs>
+          <w:tab w:val="num" w:pos="5040"/>
+        </w:tabs>
+        <w:ind w:left="5040" w:hanging="360"/>
+      </w:pPr>
+    </w:lvl>
+    <w:lvl w:ilvl="7" w:tentative="1">
+      <w:start w:val="1"/>
+      <w:numFmt w:val="decimal"/>
+      <w:lvlText w:val="%8."/>
+      <w:lvlJc w:val="left"/>
+      <w:pPr>
+        <w:tabs>
+          <w:tab w:val="num" w:pos="5760"/>
+        </w:tabs>
+        <w:ind w:left="5760" w:hanging="360"/>
+      </w:pPr>
+    </w:lvl>
+    <w:lvl w:ilvl="8" w:tentative="1">
+      <w:start w:val="1"/>
+      <w:numFmt w:val="decimal"/>
+      <w:lvlText w:val="%9."/>
+      <w:lvlJc w:val="left"/>
+      <w:pPr>
+        <w:tabs>
+          <w:tab w:val="num" w:pos="6480"/>
+        </w:tabs>
+        <w:ind w:left="6480" w:hanging="360"/>
+      </w:pPr>
+    </w:lvl>
+  </w:abstractNum>
+  <w:abstractNum w:abstractNumId="15" w15:restartNumberingAfterBreak="0">
     <w:nsid w:val="6BEC1863"/>
     <w:multiLevelType w:val="hybridMultilevel"/>
     <w:tmpl w:val="F2765062"/>
@@ -5562,7 +6991,7 @@
       </w:pPr>
     </w:lvl>
   </w:abstractNum>
-  <w:abstractNum w:abstractNumId="8" w15:restartNumberingAfterBreak="0">
+  <w:abstractNum w:abstractNumId="16" w15:restartNumberingAfterBreak="0">
     <w:nsid w:val="726F535A"/>
     <w:multiLevelType w:val="hybridMultilevel"/>
     <w:tmpl w:val="A6C8C964"/>
@@ -5661,22 +7090,46 @@
     <w:abstractNumId w:val="4"/>
   </w:num>
   <w:num w:numId="4" w16cid:durableId="612903145">
-    <w:abstractNumId w:val="5"/>
+    <w:abstractNumId w:val="6"/>
   </w:num>
   <w:num w:numId="5" w16cid:durableId="63063519">
     <w:abstractNumId w:val="3"/>
   </w:num>
   <w:num w:numId="6" w16cid:durableId="1256985194">
-    <w:abstractNumId w:val="6"/>
+    <w:abstractNumId w:val="10"/>
   </w:num>
   <w:num w:numId="7" w16cid:durableId="787822454">
-    <w:abstractNumId w:val="7"/>
+    <w:abstractNumId w:val="15"/>
   </w:num>
   <w:num w:numId="8" w16cid:durableId="59015095">
     <w:abstractNumId w:val="1"/>
   </w:num>
   <w:num w:numId="9" w16cid:durableId="1570841217">
+    <w:abstractNumId w:val="16"/>
+  </w:num>
+  <w:num w:numId="10" w16cid:durableId="1127704247">
+    <w:abstractNumId w:val="14"/>
+  </w:num>
+  <w:num w:numId="11" w16cid:durableId="1046756558">
+    <w:abstractNumId w:val="13"/>
+  </w:num>
+  <w:num w:numId="12" w16cid:durableId="511381476">
+    <w:abstractNumId w:val="7"/>
+  </w:num>
+  <w:num w:numId="13" w16cid:durableId="1448115779">
+    <w:abstractNumId w:val="11"/>
+  </w:num>
+  <w:num w:numId="14" w16cid:durableId="1459298090">
     <w:abstractNumId w:val="8"/>
+  </w:num>
+  <w:num w:numId="15" w16cid:durableId="2119523384">
+    <w:abstractNumId w:val="12"/>
+  </w:num>
+  <w:num w:numId="16" w16cid:durableId="735397482">
+    <w:abstractNumId w:val="5"/>
+  </w:num>
+  <w:num w:numId="17" w16cid:durableId="2097315201">
+    <w:abstractNumId w:val="9"/>
   </w:num>
 </w:numbering>
 </file>

</xml_diff>

<commit_message>
ajout debut de use case in memoire
</commit_message>
<xml_diff>
--- a/Doc/Mémoire.docx
+++ b/Doc/Mémoire.docx
@@ -3921,7 +3921,7 @@
           </mc:Choice>
           <mc:Fallback>
             <w:pict>
-              <v:rect w14:anchorId="2203F871" id="Rectangle 1" o:spid="_x0000_s1026" style="position:absolute;margin-left:-5.55pt;margin-top:19.8pt;width:455.1pt;height:203.45pt;z-index:251659264;visibility:visible;mso-wrap-style:square;mso-height-percent:0;mso-wrap-distance-left:9pt;mso-wrap-distance-top:0;mso-wrap-distance-right:9pt;mso-wrap-distance-bottom:0;mso-position-horizontal:absolute;mso-position-horizontal-relative:text;mso-position-vertical:absolute;mso-position-vertical-relative:text;mso-height-percent:0;mso-height-relative:margin;v-text-anchor:middle" o:gfxdata="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" filled="f" strokecolor="#030e13 [484]" strokeweight="1.5pt"/>
+              <v:rect w14:anchorId="58B7B4BB" id="Rectangle 1" o:spid="_x0000_s1026" style="position:absolute;margin-left:-5.55pt;margin-top:19.8pt;width:455.1pt;height:203.45pt;z-index:251659264;visibility:visible;mso-wrap-style:square;mso-height-percent:0;mso-wrap-distance-left:9pt;mso-wrap-distance-top:0;mso-wrap-distance-right:9pt;mso-wrap-distance-bottom:0;mso-position-horizontal:absolute;mso-position-horizontal-relative:text;mso-position-vertical:absolute;mso-position-vertical-relative:text;mso-height-percent:0;mso-height-relative:margin;v-text-anchor:middle" o:gfxdata="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" filled="f" strokecolor="#030e13 [484]" strokeweight="1.5pt"/>
             </w:pict>
           </mc:Fallback>
         </mc:AlternateContent>
@@ -4776,31 +4776,416 @@
       <w:bookmarkEnd w:id="22"/>
     </w:p>
     <w:p>
+      <w:r>
+        <w:t>Dans ces diagrammes de cas d’utilisation, l’utilisateur est l’acteur principal et interagit avec le système BlockLumen. Les cas d’utilisation représentant les principales fonctionnalités et interactions que les utilisateurs peuvent avoir avec l’application sont les suivants :</w:t>
+      </w:r>
+    </w:p>
+    <w:p>
+      <w:r>
+        <w:rPr>
+          <w:b/>
+          <w:bCs/>
+        </w:rPr>
+        <w:t>Créer un compte</w:t>
+      </w:r>
+      <w:r>
+        <w:t xml:space="preserve"> :</w:t>
+      </w:r>
+      <w:r>
+        <w:br/>
+        <w:t>Permet à l’utilisateur de créer un compte sur la plateforme BlockLumen en fournissant un nom d’utilisateur, une adresse e-mail et un mot de passe.</w:t>
+      </w:r>
+    </w:p>
+    <w:p>
+      <w:r>
+        <w:rPr>
+          <w:b/>
+          <w:bCs/>
+        </w:rPr>
+        <w:t>Se connecter</w:t>
+      </w:r>
+      <w:r>
+        <w:t xml:space="preserve"> :</w:t>
+      </w:r>
+      <w:r>
+        <w:br/>
+        <w:t>Permet à l’utilisateur de s’authentifier sur BlockLumen pour accéder aux fonctionnalités protégées.</w:t>
+      </w:r>
+    </w:p>
+    <w:p>
+      <w:r>
+        <w:rPr>
+          <w:b/>
+          <w:bCs/>
+        </w:rPr>
+        <w:t>Gérer profil et préférences</w:t>
+      </w:r>
+      <w:r>
+        <w:t xml:space="preserve"> :</w:t>
+      </w:r>
+      <w:r>
+        <w:br/>
+        <w:t>Permet à l’utilisateur authentifié de consulter et modifier ses informations de profil ainsi que ses préférences (thème, notifications, etc.).</w:t>
+      </w:r>
+    </w:p>
+    <w:p>
+      <w:r>
+        <w:rPr>
+          <w:b/>
+          <w:bCs/>
+        </w:rPr>
+        <w:t>Créer un portefeuille</w:t>
+      </w:r>
+      <w:r>
+        <w:t xml:space="preserve"> :</w:t>
+      </w:r>
+      <w:r>
+        <w:br/>
+        <w:t>Permet à l’utilisateur de générer un nouveau portefeuille virtuel avec un solde initial (10 000 $ par défaut).</w:t>
+      </w:r>
+    </w:p>
+    <w:p>
+      <w:r>
+        <w:rPr>
+          <w:b/>
+          <w:bCs/>
+        </w:rPr>
+        <w:t>Lister mes portefeuilles</w:t>
+      </w:r>
+      <w:r>
+        <w:t xml:space="preserve"> :</w:t>
+      </w:r>
+      <w:r>
+        <w:br/>
+        <w:t>Permet à l’utilisateur de visualiser la liste de tous ses portefeuilles existants.</w:t>
+      </w:r>
+    </w:p>
+    <w:p>
+      <w:pPr>
+        <w:rPr>
+          <w:b/>
+          <w:bCs/>
+        </w:rPr>
+      </w:pPr>
+    </w:p>
+    <w:p>
+      <w:pPr>
+        <w:rPr>
+          <w:b/>
+          <w:bCs/>
+        </w:rPr>
+      </w:pPr>
+    </w:p>
+    <w:p>
+      <w:r>
+        <w:rPr>
+          <w:b/>
+          <w:bCs/>
+        </w:rPr>
+        <w:lastRenderedPageBreak/>
+        <w:t>Voir détail d’un portefeuille</w:t>
+      </w:r>
+      <w:r>
+        <w:t xml:space="preserve"> :</w:t>
+      </w:r>
+      <w:r>
+        <w:br/>
+        <w:t>Permet à l’utilisateur de sélectionner un portefeuille pour afficher ses retenues (chaque crypto détenue, quantité, prix moyen) ainsi que la valeur calculée.</w:t>
+      </w:r>
+    </w:p>
+    <w:p>
+      <w:pPr>
+        <w:ind w:firstLine="708"/>
+      </w:pPr>
+      <w:r>
+        <w:rPr>
+          <w:rFonts w:ascii="Segoe UI Symbol" w:hAnsi="Segoe UI Symbol" w:cs="Segoe UI Symbol"/>
+        </w:rPr>
+        <w:t>➢</w:t>
+      </w:r>
+      <w:r>
+        <w:rPr>
+          <w:rFonts w:ascii="Segoe UI Symbol" w:hAnsi="Segoe UI Symbol" w:cs="Segoe UI Symbol"/>
+        </w:rPr>
+        <w:t xml:space="preserve"> </w:t>
+      </w:r>
+      <w:r>
+        <w:t>Voir mes holdings :   Affiche toutes les lignes de détention (`Wallet_Holding`) associées à un portefeuille donné.</w:t>
+      </w:r>
+    </w:p>
+    <w:p>
+      <w:pPr>
+        <w:ind w:firstLine="708"/>
+      </w:pPr>
+      <w:r>
+        <w:rPr>
+          <w:rFonts w:ascii="Segoe UI Symbol" w:hAnsi="Segoe UI Symbol" w:cs="Segoe UI Symbol"/>
+        </w:rPr>
+        <w:t>➢</w:t>
+      </w:r>
+      <w:r>
+        <w:t xml:space="preserve"> Consulter cours actuel</w:t>
+      </w:r>
+      <w:r>
+        <w:t xml:space="preserve"> </w:t>
+      </w:r>
+      <w:r>
+        <w:t xml:space="preserve">:  Récupère et affiche les derniers prix des cryptomonnaies concernées à partir de la table `Price`.  </w:t>
+      </w:r>
+    </w:p>
+    <w:p>
+      <w:r>
+        <w:rPr>
+          <w:b/>
+          <w:bCs/>
+        </w:rPr>
+        <w:t>Effectuer un trade (achat/vente)</w:t>
+      </w:r>
+      <w:r>
+        <w:t xml:space="preserve"> :</w:t>
+      </w:r>
+      <w:r>
+        <w:br/>
+        <w:t>Permet à l’utilisateur d’acheter ou de vendre une cryptomonnaie pour un portefeuille donné. Lorsqu’un trade est validé :</w:t>
+      </w:r>
+      <w:r>
+        <w:br/>
+      </w:r>
+      <w:r>
+        <w:t xml:space="preserve"> </w:t>
+      </w:r>
+      <w:r>
+        <w:tab/>
+      </w:r>
+      <w:r>
+        <w:t xml:space="preserve">– Si </w:t>
+      </w:r>
+      <w:r>
+        <w:rPr>
+          <w:b/>
+          <w:bCs/>
+        </w:rPr>
+        <w:t>achat</w:t>
+      </w:r>
+      <w:r>
+        <w:t>, créer ou mettre à jour la ligne correspondante dans Wallet_Holding (quantité + average_price).</w:t>
+      </w:r>
+      <w:r>
+        <w:br/>
+      </w:r>
+      <w:r>
+        <w:t xml:space="preserve"> </w:t>
+      </w:r>
+      <w:r>
+        <w:tab/>
+      </w:r>
+      <w:r>
+        <w:t xml:space="preserve">– Si </w:t>
+      </w:r>
+      <w:r>
+        <w:rPr>
+          <w:b/>
+          <w:bCs/>
+        </w:rPr>
+        <w:t>vente</w:t>
+      </w:r>
+      <w:r>
+        <w:t>, diminuer la quantité dans Wallet_Holding, et supprimer la ligne si la quantité devient nulle.</w:t>
+      </w:r>
+    </w:p>
+    <w:p>
+      <w:pPr>
+        <w:ind w:firstLine="708"/>
+      </w:pPr>
+      <w:r>
+        <w:rPr>
+          <w:rFonts w:ascii="Segoe UI Symbol" w:hAnsi="Segoe UI Symbol" w:cs="Segoe UI Symbol"/>
+        </w:rPr>
+        <w:t>➢</w:t>
+      </w:r>
+      <w:r>
+        <w:t xml:space="preserve"> Mettre à jour/inserer un holding</w:t>
+      </w:r>
+      <w:r>
+        <w:t xml:space="preserve"> </w:t>
+      </w:r>
+      <w:r>
+        <w:t xml:space="preserve">:  Après le trade, mettre à jour la `quantity` et le `average_price` dans `Wallet_Holding`.  </w:t>
+      </w:r>
+    </w:p>
+    <w:p>
+      <w:pPr>
+        <w:ind w:firstLine="708"/>
+      </w:pPr>
+      <w:r>
+        <w:rPr>
+          <w:rFonts w:ascii="Segoe UI Symbol" w:hAnsi="Segoe UI Symbol" w:cs="Segoe UI Symbol"/>
+        </w:rPr>
+        <w:t>➢</w:t>
+      </w:r>
+      <w:r>
+        <w:t xml:space="preserve"> Vérifier solde disponible</w:t>
+      </w:r>
+      <w:r>
+        <w:t xml:space="preserve"> </w:t>
+      </w:r>
+      <w:r>
+        <w:t xml:space="preserve">:  S’assurer que le portefeuille dispose d’assez de fonds fictifs pour réaliser l’opération.  </w:t>
+      </w:r>
+    </w:p>
+    <w:p>
+      <w:pPr>
+        <w:ind w:firstLine="708"/>
+      </w:pPr>
+      <w:r>
+        <w:rPr>
+          <w:rFonts w:ascii="Segoe UI Symbol" w:hAnsi="Segoe UI Symbol" w:cs="Segoe UI Symbol"/>
+        </w:rPr>
+        <w:t>➢</w:t>
+      </w:r>
+      <w:r>
+        <w:t xml:space="preserve"> Calculer frais</w:t>
+      </w:r>
+      <w:r>
+        <w:t xml:space="preserve"> </w:t>
+      </w:r>
+      <w:r>
+        <w:t xml:space="preserve">:  Déterminer et appliquer les frais simulés à la transaction.  </w:t>
+      </w:r>
+    </w:p>
+    <w:p>
+      <w:r>
+        <w:rPr>
+          <w:b/>
+          <w:bCs/>
+        </w:rPr>
+        <w:t>Consulter historique des transactions</w:t>
+      </w:r>
+      <w:r>
+        <w:t xml:space="preserve"> :</w:t>
+      </w:r>
+      <w:r>
+        <w:br/>
+        <w:t>Permet à l’utilisateur de voir la liste de tous ses trades (filtrable par portefeuille ou par cryptomonnaie), avec date, type (achat/vente), quantité, prix et frais.</w:t>
+      </w:r>
+    </w:p>
+    <w:p>
+      <w:r>
+        <w:rPr>
+          <w:b/>
+          <w:bCs/>
+        </w:rPr>
+        <w:t>Suivre les modules pédagogiques (Learn)</w:t>
+      </w:r>
+      <w:r>
+        <w:t xml:space="preserve"> :</w:t>
+      </w:r>
+      <w:r>
+        <w:br/>
+        <w:t>Permet à l’utilisateur de naviguer dans les modules d’apprentissage disponibles. Pour chaque module :</w:t>
+      </w:r>
+      <w:r>
+        <w:br/>
+        <w:t xml:space="preserve">– </w:t>
+      </w:r>
+      <w:r>
+        <w:rPr>
+          <w:b/>
+          <w:bCs/>
+        </w:rPr>
+        <w:t>Voir le détail du module</w:t>
+      </w:r>
+      <w:r>
+        <w:t xml:space="preserve"> (titre, contenu)</w:t>
+      </w:r>
+      <w:r>
+        <w:br/>
+        <w:t xml:space="preserve">– </w:t>
+      </w:r>
+      <w:r>
+        <w:rPr>
+          <w:b/>
+          <w:bCs/>
+        </w:rPr>
+        <w:t>Marquer comme complété</w:t>
+      </w:r>
+      <w:r>
+        <w:t xml:space="preserve"> (&lt;&lt;include&gt;&gt;) : créer ou mettre à jour la ligne dans User_Learn (is_completed, completed_at).</w:t>
+      </w:r>
+    </w:p>
+    <w:p>
+      <w:r>
+        <w:rPr>
+          <w:b/>
+          <w:bCs/>
+        </w:rPr>
+        <w:t>Se déconnecter</w:t>
+      </w:r>
+      <w:r>
+        <w:t xml:space="preserve"> :</w:t>
+      </w:r>
+      <w:r>
+        <w:br/>
+        <w:t>Permet à l’utilisateur de terminer la session en invalidant son token JWT.</w:t>
+      </w:r>
+    </w:p>
+    <w:p/>
+    <w:p>
       <w:pPr>
         <w:pStyle w:val="Titre3"/>
       </w:pPr>
       <w:r>
+        <w:lastRenderedPageBreak/>
         <w:tab/>
       </w:r>
       <w:bookmarkStart w:id="23" w:name="_Toc199704638"/>
+    </w:p>
+    <w:p>
+      <w:pPr>
+        <w:pStyle w:val="Titre3"/>
+      </w:pPr>
+    </w:p>
+    <w:p>
+      <w:pPr>
+        <w:pStyle w:val="Titre3"/>
+      </w:pPr>
       <w:r>
         <w:t>2. Diagramme de Flux</w:t>
       </w:r>
       <w:bookmarkEnd w:id="23"/>
     </w:p>
     <w:p>
+      <w:r>
+        <w:t xml:space="preserve">Les diagrammes de Flux sonts … outil essentiel pour la modélisation … de cette application. </w:t>
+      </w:r>
+    </w:p>
+    <w:p>
+      <w:r>
+        <w:t>Ce diagramme représente les étapes de connexion et création de compte.</w:t>
+      </w:r>
+    </w:p>
+    <w:p>
+      <w:r>
+        <w:t xml:space="preserve">Ce deuxième diagramme illustre les étapes de la gestion du trade ou portefeuille </w:t>
+      </w:r>
+    </w:p>
+    <w:p/>
+    <w:p>
       <w:pPr>
         <w:pStyle w:val="Titre3"/>
       </w:pPr>
-      <w:r>
-        <w:tab/>
-      </w:r>
       <w:bookmarkStart w:id="24" w:name="_Toc199704639"/>
       <w:r>
         <w:t>3. Diagramme d’entités</w:t>
       </w:r>
       <w:bookmarkEnd w:id="24"/>
     </w:p>
+    <w:p>
+      <w:r>
+        <w:t>A partir de la modélisation, j’ai developpé un diagramme d’entités dans le cadre de la conception UML avec cardinalité et relations d’agrégation entre classes.</w:t>
+      </w:r>
+    </w:p>
+    <w:p/>
     <w:p>
       <w:pPr>
         <w:pStyle w:val="Titre1"/>

</xml_diff>